<commit_message>
Diccionario de datos listo
</commit_message>
<xml_diff>
--- a/Diccionario de datos.docx
+++ b/Diccionario de datos.docx
@@ -48,6 +48,7 @@
           <w:tcPr>
             <w:cnfStyle w:val="001000000000" w:firstRow="0" w:lastRow="0" w:firstColumn="1" w:lastColumn="0" w:oddVBand="0" w:evenVBand="0" w:oddHBand="0" w:evenHBand="0" w:firstRowFirstColumn="0" w:firstRowLastColumn="0" w:lastRowFirstColumn="0" w:lastRowLastColumn="0"/>
             <w:tcW w:w="2207" w:type="dxa"/>
+            <w:vAlign w:val="center"/>
           </w:tcPr>
           <w:p>
             <w:pPr>
@@ -69,6 +70,7 @@
         <w:tc>
           <w:tcPr>
             <w:tcW w:w="2207" w:type="dxa"/>
+            <w:vAlign w:val="center"/>
           </w:tcPr>
           <w:p>
             <w:pPr>
@@ -83,6 +85,7 @@
         <w:tc>
           <w:tcPr>
             <w:tcW w:w="2207" w:type="dxa"/>
+            <w:vAlign w:val="center"/>
           </w:tcPr>
           <w:p>
             <w:pPr>
@@ -97,6 +100,7 @@
         <w:tc>
           <w:tcPr>
             <w:tcW w:w="2207" w:type="dxa"/>
+            <w:vAlign w:val="center"/>
           </w:tcPr>
           <w:p>
             <w:pPr>
@@ -114,6 +118,7 @@
           <w:tcPr>
             <w:cnfStyle w:val="001000000000" w:firstRow="0" w:lastRow="0" w:firstColumn="1" w:lastColumn="0" w:oddVBand="0" w:evenVBand="0" w:oddHBand="0" w:evenHBand="0" w:firstRowFirstColumn="0" w:firstRowLastColumn="0" w:lastRowFirstColumn="0" w:lastRowLastColumn="0"/>
             <w:tcW w:w="2207" w:type="dxa"/>
+            <w:vAlign w:val="center"/>
           </w:tcPr>
           <w:p>
             <w:pPr>
@@ -137,34 +142,46 @@
         <w:tc>
           <w:tcPr>
             <w:tcW w:w="2207" w:type="dxa"/>
-          </w:tcPr>
-          <w:p>
-            <w:pPr>
-              <w:jc w:val="center"/>
-              <w:cnfStyle w:val="000000000000" w:firstRow="0" w:lastRow="0" w:firstColumn="0" w:lastColumn="0" w:oddVBand="0" w:evenVBand="0" w:oddHBand="0" w:evenHBand="0" w:firstRowFirstColumn="0" w:firstRowLastColumn="0" w:lastRowFirstColumn="0" w:lastRowLastColumn="0"/>
-            </w:pPr>
-          </w:p>
-        </w:tc>
-        <w:tc>
-          <w:tcPr>
-            <w:tcW w:w="2207" w:type="dxa"/>
-          </w:tcPr>
-          <w:p>
-            <w:pPr>
-              <w:jc w:val="center"/>
-              <w:cnfStyle w:val="000000000000" w:firstRow="0" w:lastRow="0" w:firstColumn="0" w:lastColumn="0" w:oddVBand="0" w:evenVBand="0" w:oddHBand="0" w:evenHBand="0" w:firstRowFirstColumn="0" w:firstRowLastColumn="0" w:lastRowFirstColumn="0" w:lastRowLastColumn="0"/>
-            </w:pPr>
-          </w:p>
-        </w:tc>
-        <w:tc>
-          <w:tcPr>
-            <w:tcW w:w="2207" w:type="dxa"/>
-          </w:tcPr>
-          <w:p>
-            <w:pPr>
-              <w:jc w:val="center"/>
-              <w:cnfStyle w:val="000000000000" w:firstRow="0" w:lastRow="0" w:firstColumn="0" w:lastColumn="0" w:oddVBand="0" w:evenVBand="0" w:oddHBand="0" w:evenHBand="0" w:firstRowFirstColumn="0" w:firstRowLastColumn="0" w:lastRowFirstColumn="0" w:lastRowLastColumn="0"/>
-            </w:pPr>
+            <w:vAlign w:val="center"/>
+          </w:tcPr>
+          <w:p>
+            <w:pPr>
+              <w:jc w:val="center"/>
+              <w:cnfStyle w:val="000000000000" w:firstRow="0" w:lastRow="0" w:firstColumn="0" w:lastColumn="0" w:oddVBand="0" w:evenVBand="0" w:oddHBand="0" w:evenHBand="0" w:firstRowFirstColumn="0" w:firstRowLastColumn="0" w:lastRowFirstColumn="0" w:lastRowLastColumn="0"/>
+            </w:pPr>
+            <w:r>
+              <w:t>&lt;No especificado&gt;</w:t>
+            </w:r>
+          </w:p>
+        </w:tc>
+        <w:tc>
+          <w:tcPr>
+            <w:tcW w:w="2207" w:type="dxa"/>
+            <w:vAlign w:val="center"/>
+          </w:tcPr>
+          <w:p>
+            <w:pPr>
+              <w:jc w:val="center"/>
+              <w:cnfStyle w:val="000000000000" w:firstRow="0" w:lastRow="0" w:firstColumn="0" w:lastColumn="0" w:oddVBand="0" w:evenVBand="0" w:oddHBand="0" w:evenHBand="0" w:firstRowFirstColumn="0" w:firstRowLastColumn="0" w:lastRowFirstColumn="0" w:lastRowLastColumn="0"/>
+            </w:pPr>
+            <w:r>
+              <w:t>Serial</w:t>
+            </w:r>
+          </w:p>
+        </w:tc>
+        <w:tc>
+          <w:tcPr>
+            <w:tcW w:w="2207" w:type="dxa"/>
+            <w:vAlign w:val="center"/>
+          </w:tcPr>
+          <w:p>
+            <w:pPr>
+              <w:jc w:val="center"/>
+              <w:cnfStyle w:val="000000000000" w:firstRow="0" w:lastRow="0" w:firstColumn="0" w:lastColumn="0" w:oddVBand="0" w:evenVBand="0" w:oddHBand="0" w:evenHBand="0" w:firstRowFirstColumn="0" w:firstRowLastColumn="0" w:lastRowFirstColumn="0" w:lastRowLastColumn="0"/>
+            </w:pPr>
+            <w:r>
+              <w:t>Llave primaria e identificador único de cada dirección.</w:t>
+            </w:r>
           </w:p>
         </w:tc>
       </w:tr>
@@ -176,6 +193,7 @@
           <w:tcPr>
             <w:cnfStyle w:val="001000000000" w:firstRow="0" w:lastRow="0" w:firstColumn="1" w:lastColumn="0" w:oddVBand="0" w:evenVBand="0" w:oddHBand="0" w:evenHBand="0" w:firstRowFirstColumn="0" w:firstRowLastColumn="0" w:lastRowFirstColumn="0" w:lastRowLastColumn="0"/>
             <w:tcW w:w="2207" w:type="dxa"/>
+            <w:vAlign w:val="center"/>
           </w:tcPr>
           <w:p>
             <w:pPr>
@@ -199,42 +217,57 @@
         <w:tc>
           <w:tcPr>
             <w:tcW w:w="2207" w:type="dxa"/>
-          </w:tcPr>
-          <w:p>
-            <w:pPr>
-              <w:jc w:val="center"/>
-              <w:cnfStyle w:val="000000100000" w:firstRow="0" w:lastRow="0" w:firstColumn="0" w:lastColumn="0" w:oddVBand="0" w:evenVBand="0" w:oddHBand="1" w:evenHBand="0" w:firstRowFirstColumn="0" w:firstRowLastColumn="0" w:lastRowFirstColumn="0" w:lastRowLastColumn="0"/>
-            </w:pPr>
-          </w:p>
-        </w:tc>
-        <w:tc>
-          <w:tcPr>
-            <w:tcW w:w="2207" w:type="dxa"/>
-          </w:tcPr>
-          <w:p>
-            <w:pPr>
-              <w:jc w:val="center"/>
-              <w:cnfStyle w:val="000000100000" w:firstRow="0" w:lastRow="0" w:firstColumn="0" w:lastColumn="0" w:oddVBand="0" w:evenVBand="0" w:oddHBand="1" w:evenHBand="0" w:firstRowFirstColumn="0" w:firstRowLastColumn="0" w:lastRowFirstColumn="0" w:lastRowLastColumn="0"/>
-            </w:pPr>
-          </w:p>
-        </w:tc>
-        <w:tc>
-          <w:tcPr>
-            <w:tcW w:w="2207" w:type="dxa"/>
-          </w:tcPr>
-          <w:p>
-            <w:pPr>
-              <w:jc w:val="center"/>
-              <w:cnfStyle w:val="000000100000" w:firstRow="0" w:lastRow="0" w:firstColumn="0" w:lastColumn="0" w:oddVBand="0" w:evenVBand="0" w:oddHBand="1" w:evenHBand="0" w:firstRowFirstColumn="0" w:firstRowLastColumn="0" w:lastRowFirstColumn="0" w:lastRowLastColumn="0"/>
-            </w:pPr>
-          </w:p>
-        </w:tc>
-      </w:tr>
-      <w:tr>
-        <w:tc>
-          <w:tcPr>
-            <w:cnfStyle w:val="001000000000" w:firstRow="0" w:lastRow="0" w:firstColumn="1" w:lastColumn="0" w:oddVBand="0" w:evenVBand="0" w:oddHBand="0" w:evenHBand="0" w:firstRowFirstColumn="0" w:firstRowLastColumn="0" w:lastRowFirstColumn="0" w:lastRowLastColumn="0"/>
-            <w:tcW w:w="2207" w:type="dxa"/>
+            <w:vAlign w:val="center"/>
+          </w:tcPr>
+          <w:p>
+            <w:pPr>
+              <w:jc w:val="center"/>
+              <w:cnfStyle w:val="000000100000" w:firstRow="0" w:lastRow="0" w:firstColumn="0" w:lastColumn="0" w:oddVBand="0" w:evenVBand="0" w:oddHBand="1" w:evenHBand="0" w:firstRowFirstColumn="0" w:firstRowLastColumn="0" w:lastRowFirstColumn="0" w:lastRowLastColumn="0"/>
+            </w:pPr>
+            <w:r>
+              <w:t>80</w:t>
+            </w:r>
+          </w:p>
+        </w:tc>
+        <w:tc>
+          <w:tcPr>
+            <w:tcW w:w="2207" w:type="dxa"/>
+            <w:vAlign w:val="center"/>
+          </w:tcPr>
+          <w:p>
+            <w:pPr>
+              <w:jc w:val="center"/>
+              <w:cnfStyle w:val="000000100000" w:firstRow="0" w:lastRow="0" w:firstColumn="0" w:lastColumn="0" w:oddVBand="0" w:evenVBand="0" w:oddHBand="1" w:evenHBand="0" w:firstRowFirstColumn="0" w:firstRowLastColumn="0" w:lastRowFirstColumn="0" w:lastRowLastColumn="0"/>
+            </w:pPr>
+            <w:proofErr w:type="spellStart"/>
+            <w:r>
+              <w:t>Varchar</w:t>
+            </w:r>
+            <w:proofErr w:type="spellEnd"/>
+          </w:p>
+        </w:tc>
+        <w:tc>
+          <w:tcPr>
+            <w:tcW w:w="2207" w:type="dxa"/>
+            <w:vAlign w:val="center"/>
+          </w:tcPr>
+          <w:p>
+            <w:pPr>
+              <w:jc w:val="center"/>
+              <w:cnfStyle w:val="000000100000" w:firstRow="0" w:lastRow="0" w:firstColumn="0" w:lastColumn="0" w:oddVBand="0" w:evenVBand="0" w:oddHBand="1" w:evenHBand="0" w:firstRowFirstColumn="0" w:firstRowLastColumn="0" w:lastRowFirstColumn="0" w:lastRowLastColumn="0"/>
+            </w:pPr>
+            <w:r>
+              <w:t>Nombre de la región.</w:t>
+            </w:r>
+          </w:p>
+        </w:tc>
+      </w:tr>
+      <w:tr>
+        <w:tc>
+          <w:tcPr>
+            <w:cnfStyle w:val="001000000000" w:firstRow="0" w:lastRow="0" w:firstColumn="1" w:lastColumn="0" w:oddVBand="0" w:evenVBand="0" w:oddHBand="0" w:evenHBand="0" w:firstRowFirstColumn="0" w:firstRowLastColumn="0" w:lastRowFirstColumn="0" w:lastRowLastColumn="0"/>
+            <w:tcW w:w="2207" w:type="dxa"/>
+            <w:vAlign w:val="center"/>
           </w:tcPr>
           <w:p>
             <w:pPr>
@@ -256,34 +289,48 @@
         <w:tc>
           <w:tcPr>
             <w:tcW w:w="2207" w:type="dxa"/>
-          </w:tcPr>
-          <w:p>
-            <w:pPr>
-              <w:jc w:val="center"/>
-              <w:cnfStyle w:val="000000000000" w:firstRow="0" w:lastRow="0" w:firstColumn="0" w:lastColumn="0" w:oddVBand="0" w:evenVBand="0" w:oddHBand="0" w:evenHBand="0" w:firstRowFirstColumn="0" w:firstRowLastColumn="0" w:lastRowFirstColumn="0" w:lastRowLastColumn="0"/>
-            </w:pPr>
-          </w:p>
-        </w:tc>
-        <w:tc>
-          <w:tcPr>
-            <w:tcW w:w="2207" w:type="dxa"/>
-          </w:tcPr>
-          <w:p>
-            <w:pPr>
-              <w:jc w:val="center"/>
-              <w:cnfStyle w:val="000000000000" w:firstRow="0" w:lastRow="0" w:firstColumn="0" w:lastColumn="0" w:oddVBand="0" w:evenVBand="0" w:oddHBand="0" w:evenHBand="0" w:firstRowFirstColumn="0" w:firstRowLastColumn="0" w:lastRowFirstColumn="0" w:lastRowLastColumn="0"/>
-            </w:pPr>
-          </w:p>
-        </w:tc>
-        <w:tc>
-          <w:tcPr>
-            <w:tcW w:w="2207" w:type="dxa"/>
-          </w:tcPr>
-          <w:p>
-            <w:pPr>
-              <w:jc w:val="center"/>
-              <w:cnfStyle w:val="000000000000" w:firstRow="0" w:lastRow="0" w:firstColumn="0" w:lastColumn="0" w:oddVBand="0" w:evenVBand="0" w:oddHBand="0" w:evenHBand="0" w:firstRowFirstColumn="0" w:firstRowLastColumn="0" w:lastRowFirstColumn="0" w:lastRowLastColumn="0"/>
-            </w:pPr>
+            <w:vAlign w:val="center"/>
+          </w:tcPr>
+          <w:p>
+            <w:pPr>
+              <w:jc w:val="center"/>
+              <w:cnfStyle w:val="000000000000" w:firstRow="0" w:lastRow="0" w:firstColumn="0" w:lastColumn="0" w:oddVBand="0" w:evenVBand="0" w:oddHBand="0" w:evenHBand="0" w:firstRowFirstColumn="0" w:firstRowLastColumn="0" w:lastRowFirstColumn="0" w:lastRowLastColumn="0"/>
+            </w:pPr>
+            <w:r>
+              <w:t>80</w:t>
+            </w:r>
+          </w:p>
+        </w:tc>
+        <w:tc>
+          <w:tcPr>
+            <w:tcW w:w="2207" w:type="dxa"/>
+            <w:vAlign w:val="center"/>
+          </w:tcPr>
+          <w:p>
+            <w:pPr>
+              <w:jc w:val="center"/>
+              <w:cnfStyle w:val="000000000000" w:firstRow="0" w:lastRow="0" w:firstColumn="0" w:lastColumn="0" w:oddVBand="0" w:evenVBand="0" w:oddHBand="0" w:evenHBand="0" w:firstRowFirstColumn="0" w:firstRowLastColumn="0" w:lastRowFirstColumn="0" w:lastRowLastColumn="0"/>
+            </w:pPr>
+            <w:proofErr w:type="spellStart"/>
+            <w:r>
+              <w:t>Varchar</w:t>
+            </w:r>
+            <w:proofErr w:type="spellEnd"/>
+          </w:p>
+        </w:tc>
+        <w:tc>
+          <w:tcPr>
+            <w:tcW w:w="2207" w:type="dxa"/>
+            <w:vAlign w:val="center"/>
+          </w:tcPr>
+          <w:p>
+            <w:pPr>
+              <w:jc w:val="center"/>
+              <w:cnfStyle w:val="000000000000" w:firstRow="0" w:lastRow="0" w:firstColumn="0" w:lastColumn="0" w:oddVBand="0" w:evenVBand="0" w:oddHBand="0" w:evenHBand="0" w:firstRowFirstColumn="0" w:firstRowLastColumn="0" w:lastRowFirstColumn="0" w:lastRowLastColumn="0"/>
+            </w:pPr>
+            <w:r>
+              <w:t>Nombre de la comuna.</w:t>
+            </w:r>
           </w:p>
         </w:tc>
       </w:tr>
@@ -295,6 +342,7 @@
           <w:tcPr>
             <w:cnfStyle w:val="001000000000" w:firstRow="0" w:lastRow="0" w:firstColumn="1" w:lastColumn="0" w:oddVBand="0" w:evenVBand="0" w:oddHBand="0" w:evenHBand="0" w:firstRowFirstColumn="0" w:firstRowLastColumn="0" w:lastRowFirstColumn="0" w:lastRowLastColumn="0"/>
             <w:tcW w:w="2207" w:type="dxa"/>
+            <w:vAlign w:val="center"/>
           </w:tcPr>
           <w:p>
             <w:pPr>
@@ -316,42 +364,57 @@
         <w:tc>
           <w:tcPr>
             <w:tcW w:w="2207" w:type="dxa"/>
-          </w:tcPr>
-          <w:p>
-            <w:pPr>
-              <w:jc w:val="center"/>
-              <w:cnfStyle w:val="000000100000" w:firstRow="0" w:lastRow="0" w:firstColumn="0" w:lastColumn="0" w:oddVBand="0" w:evenVBand="0" w:oddHBand="1" w:evenHBand="0" w:firstRowFirstColumn="0" w:firstRowLastColumn="0" w:lastRowFirstColumn="0" w:lastRowLastColumn="0"/>
-            </w:pPr>
-          </w:p>
-        </w:tc>
-        <w:tc>
-          <w:tcPr>
-            <w:tcW w:w="2207" w:type="dxa"/>
-          </w:tcPr>
-          <w:p>
-            <w:pPr>
-              <w:jc w:val="center"/>
-              <w:cnfStyle w:val="000000100000" w:firstRow="0" w:lastRow="0" w:firstColumn="0" w:lastColumn="0" w:oddVBand="0" w:evenVBand="0" w:oddHBand="1" w:evenHBand="0" w:firstRowFirstColumn="0" w:firstRowLastColumn="0" w:lastRowFirstColumn="0" w:lastRowLastColumn="0"/>
-            </w:pPr>
-          </w:p>
-        </w:tc>
-        <w:tc>
-          <w:tcPr>
-            <w:tcW w:w="2207" w:type="dxa"/>
-          </w:tcPr>
-          <w:p>
-            <w:pPr>
-              <w:jc w:val="center"/>
-              <w:cnfStyle w:val="000000100000" w:firstRow="0" w:lastRow="0" w:firstColumn="0" w:lastColumn="0" w:oddVBand="0" w:evenVBand="0" w:oddHBand="1" w:evenHBand="0" w:firstRowFirstColumn="0" w:firstRowLastColumn="0" w:lastRowFirstColumn="0" w:lastRowLastColumn="0"/>
-            </w:pPr>
-          </w:p>
-        </w:tc>
-      </w:tr>
-      <w:tr>
-        <w:tc>
-          <w:tcPr>
-            <w:cnfStyle w:val="001000000000" w:firstRow="0" w:lastRow="0" w:firstColumn="1" w:lastColumn="0" w:oddVBand="0" w:evenVBand="0" w:oddHBand="0" w:evenHBand="0" w:firstRowFirstColumn="0" w:firstRowLastColumn="0" w:lastRowFirstColumn="0" w:lastRowLastColumn="0"/>
-            <w:tcW w:w="2207" w:type="dxa"/>
+            <w:vAlign w:val="center"/>
+          </w:tcPr>
+          <w:p>
+            <w:pPr>
+              <w:jc w:val="center"/>
+              <w:cnfStyle w:val="000000100000" w:firstRow="0" w:lastRow="0" w:firstColumn="0" w:lastColumn="0" w:oddVBand="0" w:evenVBand="0" w:oddHBand="1" w:evenHBand="0" w:firstRowFirstColumn="0" w:firstRowLastColumn="0" w:lastRowFirstColumn="0" w:lastRowLastColumn="0"/>
+            </w:pPr>
+            <w:r>
+              <w:t>80</w:t>
+            </w:r>
+          </w:p>
+        </w:tc>
+        <w:tc>
+          <w:tcPr>
+            <w:tcW w:w="2207" w:type="dxa"/>
+            <w:vAlign w:val="center"/>
+          </w:tcPr>
+          <w:p>
+            <w:pPr>
+              <w:jc w:val="center"/>
+              <w:cnfStyle w:val="000000100000" w:firstRow="0" w:lastRow="0" w:firstColumn="0" w:lastColumn="0" w:oddVBand="0" w:evenVBand="0" w:oddHBand="1" w:evenHBand="0" w:firstRowFirstColumn="0" w:firstRowLastColumn="0" w:lastRowFirstColumn="0" w:lastRowLastColumn="0"/>
+            </w:pPr>
+            <w:proofErr w:type="spellStart"/>
+            <w:r>
+              <w:t>Varchar</w:t>
+            </w:r>
+            <w:proofErr w:type="spellEnd"/>
+          </w:p>
+        </w:tc>
+        <w:tc>
+          <w:tcPr>
+            <w:tcW w:w="2207" w:type="dxa"/>
+            <w:vAlign w:val="center"/>
+          </w:tcPr>
+          <w:p>
+            <w:pPr>
+              <w:jc w:val="center"/>
+              <w:cnfStyle w:val="000000100000" w:firstRow="0" w:lastRow="0" w:firstColumn="0" w:lastColumn="0" w:oddVBand="0" w:evenVBand="0" w:oddHBand="1" w:evenHBand="0" w:firstRowFirstColumn="0" w:firstRowLastColumn="0" w:lastRowFirstColumn="0" w:lastRowLastColumn="0"/>
+            </w:pPr>
+            <w:r>
+              <w:t>Nombre de la calle.</w:t>
+            </w:r>
+          </w:p>
+        </w:tc>
+      </w:tr>
+      <w:tr>
+        <w:tc>
+          <w:tcPr>
+            <w:cnfStyle w:val="001000000000" w:firstRow="0" w:lastRow="0" w:firstColumn="1" w:lastColumn="0" w:oddVBand="0" w:evenVBand="0" w:oddHBand="0" w:evenHBand="0" w:firstRowFirstColumn="0" w:firstRowLastColumn="0" w:lastRowFirstColumn="0" w:lastRowLastColumn="0"/>
+            <w:tcW w:w="2207" w:type="dxa"/>
+            <w:vAlign w:val="center"/>
           </w:tcPr>
           <w:p>
             <w:pPr>
@@ -373,34 +436,48 @@
         <w:tc>
           <w:tcPr>
             <w:tcW w:w="2207" w:type="dxa"/>
-          </w:tcPr>
-          <w:p>
-            <w:pPr>
-              <w:jc w:val="center"/>
-              <w:cnfStyle w:val="000000000000" w:firstRow="0" w:lastRow="0" w:firstColumn="0" w:lastColumn="0" w:oddVBand="0" w:evenVBand="0" w:oddHBand="0" w:evenHBand="0" w:firstRowFirstColumn="0" w:firstRowLastColumn="0" w:lastRowFirstColumn="0" w:lastRowLastColumn="0"/>
-            </w:pPr>
-          </w:p>
-        </w:tc>
-        <w:tc>
-          <w:tcPr>
-            <w:tcW w:w="2207" w:type="dxa"/>
-          </w:tcPr>
-          <w:p>
-            <w:pPr>
-              <w:jc w:val="center"/>
-              <w:cnfStyle w:val="000000000000" w:firstRow="0" w:lastRow="0" w:firstColumn="0" w:lastColumn="0" w:oddVBand="0" w:evenVBand="0" w:oddHBand="0" w:evenHBand="0" w:firstRowFirstColumn="0" w:firstRowLastColumn="0" w:lastRowFirstColumn="0" w:lastRowLastColumn="0"/>
-            </w:pPr>
-          </w:p>
-        </w:tc>
-        <w:tc>
-          <w:tcPr>
-            <w:tcW w:w="2207" w:type="dxa"/>
-          </w:tcPr>
-          <w:p>
-            <w:pPr>
-              <w:jc w:val="center"/>
-              <w:cnfStyle w:val="000000000000" w:firstRow="0" w:lastRow="0" w:firstColumn="0" w:lastColumn="0" w:oddVBand="0" w:evenVBand="0" w:oddHBand="0" w:evenHBand="0" w:firstRowFirstColumn="0" w:firstRowLastColumn="0" w:lastRowFirstColumn="0" w:lastRowLastColumn="0"/>
-            </w:pPr>
+            <w:vAlign w:val="center"/>
+          </w:tcPr>
+          <w:p>
+            <w:pPr>
+              <w:jc w:val="center"/>
+              <w:cnfStyle w:val="000000000000" w:firstRow="0" w:lastRow="0" w:firstColumn="0" w:lastColumn="0" w:oddVBand="0" w:evenVBand="0" w:oddHBand="0" w:evenHBand="0" w:firstRowFirstColumn="0" w:firstRowLastColumn="0" w:lastRowFirstColumn="0" w:lastRowLastColumn="0"/>
+            </w:pPr>
+            <w:r>
+              <w:t>&lt;No especificado&gt;</w:t>
+            </w:r>
+          </w:p>
+        </w:tc>
+        <w:tc>
+          <w:tcPr>
+            <w:tcW w:w="2207" w:type="dxa"/>
+            <w:vAlign w:val="center"/>
+          </w:tcPr>
+          <w:p>
+            <w:pPr>
+              <w:jc w:val="center"/>
+              <w:cnfStyle w:val="000000000000" w:firstRow="0" w:lastRow="0" w:firstColumn="0" w:lastColumn="0" w:oddVBand="0" w:evenVBand="0" w:oddHBand="0" w:evenHBand="0" w:firstRowFirstColumn="0" w:firstRowLastColumn="0" w:lastRowFirstColumn="0" w:lastRowLastColumn="0"/>
+            </w:pPr>
+            <w:proofErr w:type="spellStart"/>
+            <w:r>
+              <w:t>Int</w:t>
+            </w:r>
+            <w:proofErr w:type="spellEnd"/>
+          </w:p>
+        </w:tc>
+        <w:tc>
+          <w:tcPr>
+            <w:tcW w:w="2207" w:type="dxa"/>
+            <w:vAlign w:val="center"/>
+          </w:tcPr>
+          <w:p>
+            <w:pPr>
+              <w:jc w:val="center"/>
+              <w:cnfStyle w:val="000000000000" w:firstRow="0" w:lastRow="0" w:firstColumn="0" w:lastColumn="0" w:oddVBand="0" w:evenVBand="0" w:oddHBand="0" w:evenHBand="0" w:firstRowFirstColumn="0" w:firstRowLastColumn="0" w:lastRowFirstColumn="0" w:lastRowLastColumn="0"/>
+            </w:pPr>
+            <w:r>
+              <w:t>Número de la dirección.</w:t>
+            </w:r>
           </w:p>
         </w:tc>
       </w:tr>
@@ -412,6 +489,7 @@
           <w:tcPr>
             <w:cnfStyle w:val="001000000000" w:firstRow="0" w:lastRow="0" w:firstColumn="1" w:lastColumn="0" w:oddVBand="0" w:evenVBand="0" w:oddHBand="0" w:evenHBand="0" w:firstRowFirstColumn="0" w:firstRowLastColumn="0" w:lastRowFirstColumn="0" w:lastRowLastColumn="0"/>
             <w:tcW w:w="2207" w:type="dxa"/>
+            <w:vAlign w:val="center"/>
           </w:tcPr>
           <w:p>
             <w:pPr>
@@ -435,42 +513,57 @@
         <w:tc>
           <w:tcPr>
             <w:tcW w:w="2207" w:type="dxa"/>
-          </w:tcPr>
-          <w:p>
-            <w:pPr>
-              <w:jc w:val="center"/>
-              <w:cnfStyle w:val="000000100000" w:firstRow="0" w:lastRow="0" w:firstColumn="0" w:lastColumn="0" w:oddVBand="0" w:evenVBand="0" w:oddHBand="1" w:evenHBand="0" w:firstRowFirstColumn="0" w:firstRowLastColumn="0" w:lastRowFirstColumn="0" w:lastRowLastColumn="0"/>
-            </w:pPr>
-          </w:p>
-        </w:tc>
-        <w:tc>
-          <w:tcPr>
-            <w:tcW w:w="2207" w:type="dxa"/>
-          </w:tcPr>
-          <w:p>
-            <w:pPr>
-              <w:jc w:val="center"/>
-              <w:cnfStyle w:val="000000100000" w:firstRow="0" w:lastRow="0" w:firstColumn="0" w:lastColumn="0" w:oddVBand="0" w:evenVBand="0" w:oddHBand="1" w:evenHBand="0" w:firstRowFirstColumn="0" w:firstRowLastColumn="0" w:lastRowFirstColumn="0" w:lastRowLastColumn="0"/>
-            </w:pPr>
-          </w:p>
-        </w:tc>
-        <w:tc>
-          <w:tcPr>
-            <w:tcW w:w="2207" w:type="dxa"/>
-          </w:tcPr>
-          <w:p>
-            <w:pPr>
-              <w:jc w:val="center"/>
-              <w:cnfStyle w:val="000000100000" w:firstRow="0" w:lastRow="0" w:firstColumn="0" w:lastColumn="0" w:oddVBand="0" w:evenVBand="0" w:oddHBand="1" w:evenHBand="0" w:firstRowFirstColumn="0" w:firstRowLastColumn="0" w:lastRowFirstColumn="0" w:lastRowLastColumn="0"/>
-            </w:pPr>
-          </w:p>
-        </w:tc>
-      </w:tr>
-      <w:tr>
-        <w:tc>
-          <w:tcPr>
-            <w:cnfStyle w:val="001000000000" w:firstRow="0" w:lastRow="0" w:firstColumn="1" w:lastColumn="0" w:oddVBand="0" w:evenVBand="0" w:oddHBand="0" w:evenHBand="0" w:firstRowFirstColumn="0" w:firstRowLastColumn="0" w:lastRowFirstColumn="0" w:lastRowLastColumn="0"/>
-            <w:tcW w:w="2207" w:type="dxa"/>
+            <w:vAlign w:val="center"/>
+          </w:tcPr>
+          <w:p>
+            <w:pPr>
+              <w:jc w:val="center"/>
+              <w:cnfStyle w:val="000000100000" w:firstRow="0" w:lastRow="0" w:firstColumn="0" w:lastColumn="0" w:oddVBand="0" w:evenVBand="0" w:oddHBand="1" w:evenHBand="0" w:firstRowFirstColumn="0" w:firstRowLastColumn="0" w:lastRowFirstColumn="0" w:lastRowLastColumn="0"/>
+            </w:pPr>
+            <w:r>
+              <w:t>&lt;No especificado&gt;</w:t>
+            </w:r>
+          </w:p>
+        </w:tc>
+        <w:tc>
+          <w:tcPr>
+            <w:tcW w:w="2207" w:type="dxa"/>
+            <w:vAlign w:val="center"/>
+          </w:tcPr>
+          <w:p>
+            <w:pPr>
+              <w:jc w:val="center"/>
+              <w:cnfStyle w:val="000000100000" w:firstRow="0" w:lastRow="0" w:firstColumn="0" w:lastColumn="0" w:oddVBand="0" w:evenVBand="0" w:oddHBand="1" w:evenHBand="0" w:firstRowFirstColumn="0" w:firstRowLastColumn="0" w:lastRowFirstColumn="0" w:lastRowLastColumn="0"/>
+            </w:pPr>
+            <w:proofErr w:type="spellStart"/>
+            <w:r>
+              <w:t>Int</w:t>
+            </w:r>
+            <w:proofErr w:type="spellEnd"/>
+          </w:p>
+        </w:tc>
+        <w:tc>
+          <w:tcPr>
+            <w:tcW w:w="2207" w:type="dxa"/>
+            <w:vAlign w:val="center"/>
+          </w:tcPr>
+          <w:p>
+            <w:pPr>
+              <w:jc w:val="center"/>
+              <w:cnfStyle w:val="000000100000" w:firstRow="0" w:lastRow="0" w:firstColumn="0" w:lastColumn="0" w:oddVBand="0" w:evenVBand="0" w:oddHBand="1" w:evenHBand="0" w:firstRowFirstColumn="0" w:firstRowLastColumn="0" w:lastRowFirstColumn="0" w:lastRowLastColumn="0"/>
+            </w:pPr>
+            <w:r>
+              <w:t>Número de la casa o departamento.</w:t>
+            </w:r>
+          </w:p>
+        </w:tc>
+      </w:tr>
+      <w:tr>
+        <w:tc>
+          <w:tcPr>
+            <w:cnfStyle w:val="001000000000" w:firstRow="0" w:lastRow="0" w:firstColumn="1" w:lastColumn="0" w:oddVBand="0" w:evenVBand="0" w:oddHBand="0" w:evenHBand="0" w:firstRowFirstColumn="0" w:firstRowLastColumn="0" w:lastRowFirstColumn="0" w:lastRowLastColumn="0"/>
+            <w:tcW w:w="2207" w:type="dxa"/>
+            <w:vAlign w:val="center"/>
           </w:tcPr>
           <w:p>
             <w:pPr>
@@ -492,34 +585,48 @@
         <w:tc>
           <w:tcPr>
             <w:tcW w:w="2207" w:type="dxa"/>
-          </w:tcPr>
-          <w:p>
-            <w:pPr>
-              <w:jc w:val="center"/>
-              <w:cnfStyle w:val="000000000000" w:firstRow="0" w:lastRow="0" w:firstColumn="0" w:lastColumn="0" w:oddVBand="0" w:evenVBand="0" w:oddHBand="0" w:evenHBand="0" w:firstRowFirstColumn="0" w:firstRowLastColumn="0" w:lastRowFirstColumn="0" w:lastRowLastColumn="0"/>
-            </w:pPr>
-          </w:p>
-        </w:tc>
-        <w:tc>
-          <w:tcPr>
-            <w:tcW w:w="2207" w:type="dxa"/>
-          </w:tcPr>
-          <w:p>
-            <w:pPr>
-              <w:jc w:val="center"/>
-              <w:cnfStyle w:val="000000000000" w:firstRow="0" w:lastRow="0" w:firstColumn="0" w:lastColumn="0" w:oddVBand="0" w:evenVBand="0" w:oddHBand="0" w:evenHBand="0" w:firstRowFirstColumn="0" w:firstRowLastColumn="0" w:lastRowFirstColumn="0" w:lastRowLastColumn="0"/>
-            </w:pPr>
-          </w:p>
-        </w:tc>
-        <w:tc>
-          <w:tcPr>
-            <w:tcW w:w="2207" w:type="dxa"/>
-          </w:tcPr>
-          <w:p>
-            <w:pPr>
-              <w:jc w:val="center"/>
-              <w:cnfStyle w:val="000000000000" w:firstRow="0" w:lastRow="0" w:firstColumn="0" w:lastColumn="0" w:oddVBand="0" w:evenVBand="0" w:oddHBand="0" w:evenHBand="0" w:firstRowFirstColumn="0" w:firstRowLastColumn="0" w:lastRowFirstColumn="0" w:lastRowLastColumn="0"/>
-            </w:pPr>
+            <w:vAlign w:val="center"/>
+          </w:tcPr>
+          <w:p>
+            <w:pPr>
+              <w:jc w:val="center"/>
+              <w:cnfStyle w:val="000000000000" w:firstRow="0" w:lastRow="0" w:firstColumn="0" w:lastColumn="0" w:oddVBand="0" w:evenVBand="0" w:oddHBand="0" w:evenHBand="0" w:firstRowFirstColumn="0" w:firstRowLastColumn="0" w:lastRowFirstColumn="0" w:lastRowLastColumn="0"/>
+            </w:pPr>
+            <w:r>
+              <w:t>80</w:t>
+            </w:r>
+          </w:p>
+        </w:tc>
+        <w:tc>
+          <w:tcPr>
+            <w:tcW w:w="2207" w:type="dxa"/>
+            <w:vAlign w:val="center"/>
+          </w:tcPr>
+          <w:p>
+            <w:pPr>
+              <w:jc w:val="center"/>
+              <w:cnfStyle w:val="000000000000" w:firstRow="0" w:lastRow="0" w:firstColumn="0" w:lastColumn="0" w:oddVBand="0" w:evenVBand="0" w:oddHBand="0" w:evenHBand="0" w:firstRowFirstColumn="0" w:firstRowLastColumn="0" w:lastRowFirstColumn="0" w:lastRowLastColumn="0"/>
+            </w:pPr>
+            <w:proofErr w:type="spellStart"/>
+            <w:r>
+              <w:t>Varchar</w:t>
+            </w:r>
+            <w:proofErr w:type="spellEnd"/>
+          </w:p>
+        </w:tc>
+        <w:tc>
+          <w:tcPr>
+            <w:tcW w:w="2207" w:type="dxa"/>
+            <w:vAlign w:val="center"/>
+          </w:tcPr>
+          <w:p>
+            <w:pPr>
+              <w:jc w:val="center"/>
+              <w:cnfStyle w:val="000000000000" w:firstRow="0" w:lastRow="0" w:firstColumn="0" w:lastColumn="0" w:oddVBand="0" w:evenVBand="0" w:oddHBand="0" w:evenHBand="0" w:firstRowFirstColumn="0" w:firstRowLastColumn="0" w:lastRowFirstColumn="0" w:lastRowLastColumn="0"/>
+            </w:pPr>
+            <w:r>
+              <w:t>Referencia para identificar la dirección.</w:t>
+            </w:r>
           </w:p>
         </w:tc>
       </w:tr>
@@ -575,6 +682,7 @@
           <w:tcPr>
             <w:cnfStyle w:val="001000000000" w:firstRow="0" w:lastRow="0" w:firstColumn="1" w:lastColumn="0" w:oddVBand="0" w:evenVBand="0" w:oddHBand="0" w:evenHBand="0" w:firstRowFirstColumn="0" w:firstRowLastColumn="0" w:lastRowFirstColumn="0" w:lastRowLastColumn="0"/>
             <w:tcW w:w="2207" w:type="dxa"/>
+            <w:vAlign w:val="center"/>
           </w:tcPr>
           <w:p>
             <w:pPr>
@@ -596,6 +704,7 @@
         <w:tc>
           <w:tcPr>
             <w:tcW w:w="2207" w:type="dxa"/>
+            <w:vAlign w:val="center"/>
           </w:tcPr>
           <w:p>
             <w:pPr>
@@ -610,6 +719,7 @@
         <w:tc>
           <w:tcPr>
             <w:tcW w:w="2207" w:type="dxa"/>
+            <w:vAlign w:val="center"/>
           </w:tcPr>
           <w:p>
             <w:pPr>
@@ -624,6 +734,7 @@
         <w:tc>
           <w:tcPr>
             <w:tcW w:w="2207" w:type="dxa"/>
+            <w:vAlign w:val="center"/>
           </w:tcPr>
           <w:p>
             <w:pPr>
@@ -641,6 +752,7 @@
           <w:tcPr>
             <w:cnfStyle w:val="001000000000" w:firstRow="0" w:lastRow="0" w:firstColumn="1" w:lastColumn="0" w:oddVBand="0" w:evenVBand="0" w:oddHBand="0" w:evenHBand="0" w:firstRowFirstColumn="0" w:firstRowLastColumn="0" w:lastRowFirstColumn="0" w:lastRowLastColumn="0"/>
             <w:tcW w:w="2207" w:type="dxa"/>
+            <w:vAlign w:val="center"/>
           </w:tcPr>
           <w:p>
             <w:pPr>
@@ -664,31 +776,52 @@
         <w:tc>
           <w:tcPr>
             <w:tcW w:w="2207" w:type="dxa"/>
-          </w:tcPr>
-          <w:p>
-            <w:pPr>
-              <w:cnfStyle w:val="000000000000" w:firstRow="0" w:lastRow="0" w:firstColumn="0" w:lastColumn="0" w:oddVBand="0" w:evenVBand="0" w:oddHBand="0" w:evenHBand="0" w:firstRowFirstColumn="0" w:firstRowLastColumn="0" w:lastRowFirstColumn="0" w:lastRowLastColumn="0"/>
-            </w:pPr>
-          </w:p>
-        </w:tc>
-        <w:tc>
-          <w:tcPr>
-            <w:tcW w:w="2207" w:type="dxa"/>
-          </w:tcPr>
-          <w:p>
-            <w:pPr>
-              <w:cnfStyle w:val="000000000000" w:firstRow="0" w:lastRow="0" w:firstColumn="0" w:lastColumn="0" w:oddVBand="0" w:evenVBand="0" w:oddHBand="0" w:evenHBand="0" w:firstRowFirstColumn="0" w:firstRowLastColumn="0" w:lastRowFirstColumn="0" w:lastRowLastColumn="0"/>
-            </w:pPr>
-          </w:p>
-        </w:tc>
-        <w:tc>
-          <w:tcPr>
-            <w:tcW w:w="2207" w:type="dxa"/>
-          </w:tcPr>
-          <w:p>
-            <w:pPr>
-              <w:cnfStyle w:val="000000000000" w:firstRow="0" w:lastRow="0" w:firstColumn="0" w:lastColumn="0" w:oddVBand="0" w:evenVBand="0" w:oddHBand="0" w:evenHBand="0" w:firstRowFirstColumn="0" w:firstRowLastColumn="0" w:lastRowFirstColumn="0" w:lastRowLastColumn="0"/>
-            </w:pPr>
+            <w:vAlign w:val="center"/>
+          </w:tcPr>
+          <w:p>
+            <w:pPr>
+              <w:jc w:val="center"/>
+              <w:cnfStyle w:val="000000000000" w:firstRow="0" w:lastRow="0" w:firstColumn="0" w:lastColumn="0" w:oddVBand="0" w:evenVBand="0" w:oddHBand="0" w:evenHBand="0" w:firstRowFirstColumn="0" w:firstRowLastColumn="0" w:lastRowFirstColumn="0" w:lastRowLastColumn="0"/>
+            </w:pPr>
+            <w:r>
+              <w:t>&lt;No especificado&gt;</w:t>
+            </w:r>
+          </w:p>
+        </w:tc>
+        <w:tc>
+          <w:tcPr>
+            <w:tcW w:w="2207" w:type="dxa"/>
+            <w:vAlign w:val="center"/>
+          </w:tcPr>
+          <w:p>
+            <w:pPr>
+              <w:jc w:val="center"/>
+              <w:cnfStyle w:val="000000000000" w:firstRow="0" w:lastRow="0" w:firstColumn="0" w:lastColumn="0" w:oddVBand="0" w:evenVBand="0" w:oddHBand="0" w:evenHBand="0" w:firstRowFirstColumn="0" w:firstRowLastColumn="0" w:lastRowFirstColumn="0" w:lastRowLastColumn="0"/>
+            </w:pPr>
+            <w:r>
+              <w:t>Serial</w:t>
+            </w:r>
+          </w:p>
+        </w:tc>
+        <w:tc>
+          <w:tcPr>
+            <w:tcW w:w="2207" w:type="dxa"/>
+            <w:vAlign w:val="center"/>
+          </w:tcPr>
+          <w:p>
+            <w:pPr>
+              <w:jc w:val="center"/>
+              <w:cnfStyle w:val="000000000000" w:firstRow="0" w:lastRow="0" w:firstColumn="0" w:lastColumn="0" w:oddVBand="0" w:evenVBand="0" w:oddHBand="0" w:evenHBand="0" w:firstRowFirstColumn="0" w:firstRowLastColumn="0" w:lastRowFirstColumn="0" w:lastRowLastColumn="0"/>
+            </w:pPr>
+            <w:r>
+              <w:t>Llave primaria e identificador</w:t>
+            </w:r>
+            <w:r>
+              <w:t xml:space="preserve"> único</w:t>
+            </w:r>
+            <w:r>
+              <w:t xml:space="preserve"> de cada medio de transporte.</w:t>
+            </w:r>
           </w:p>
         </w:tc>
       </w:tr>
@@ -700,6 +833,7 @@
           <w:tcPr>
             <w:cnfStyle w:val="001000000000" w:firstRow="0" w:lastRow="0" w:firstColumn="1" w:lastColumn="0" w:oddVBand="0" w:evenVBand="0" w:oddHBand="0" w:evenHBand="0" w:firstRowFirstColumn="0" w:firstRowLastColumn="0" w:lastRowFirstColumn="0" w:lastRowLastColumn="0"/>
             <w:tcW w:w="2207" w:type="dxa"/>
+            <w:vAlign w:val="center"/>
           </w:tcPr>
           <w:p>
             <w:pPr>
@@ -721,39 +855,57 @@
         <w:tc>
           <w:tcPr>
             <w:tcW w:w="2207" w:type="dxa"/>
-          </w:tcPr>
-          <w:p>
-            <w:pPr>
-              <w:cnfStyle w:val="000000100000" w:firstRow="0" w:lastRow="0" w:firstColumn="0" w:lastColumn="0" w:oddVBand="0" w:evenVBand="0" w:oddHBand="1" w:evenHBand="0" w:firstRowFirstColumn="0" w:firstRowLastColumn="0" w:lastRowFirstColumn="0" w:lastRowLastColumn="0"/>
-            </w:pPr>
-          </w:p>
-        </w:tc>
-        <w:tc>
-          <w:tcPr>
-            <w:tcW w:w="2207" w:type="dxa"/>
-          </w:tcPr>
-          <w:p>
-            <w:pPr>
-              <w:cnfStyle w:val="000000100000" w:firstRow="0" w:lastRow="0" w:firstColumn="0" w:lastColumn="0" w:oddVBand="0" w:evenVBand="0" w:oddHBand="1" w:evenHBand="0" w:firstRowFirstColumn="0" w:firstRowLastColumn="0" w:lastRowFirstColumn="0" w:lastRowLastColumn="0"/>
-            </w:pPr>
-          </w:p>
-        </w:tc>
-        <w:tc>
-          <w:tcPr>
-            <w:tcW w:w="2207" w:type="dxa"/>
-          </w:tcPr>
-          <w:p>
-            <w:pPr>
-              <w:cnfStyle w:val="000000100000" w:firstRow="0" w:lastRow="0" w:firstColumn="0" w:lastColumn="0" w:oddVBand="0" w:evenVBand="0" w:oddHBand="1" w:evenHBand="0" w:firstRowFirstColumn="0" w:firstRowLastColumn="0" w:lastRowFirstColumn="0" w:lastRowLastColumn="0"/>
-            </w:pPr>
-          </w:p>
-        </w:tc>
-      </w:tr>
-      <w:tr>
-        <w:tc>
-          <w:tcPr>
-            <w:cnfStyle w:val="001000000000" w:firstRow="0" w:lastRow="0" w:firstColumn="1" w:lastColumn="0" w:oddVBand="0" w:evenVBand="0" w:oddHBand="0" w:evenHBand="0" w:firstRowFirstColumn="0" w:firstRowLastColumn="0" w:lastRowFirstColumn="0" w:lastRowLastColumn="0"/>
-            <w:tcW w:w="2207" w:type="dxa"/>
+            <w:vAlign w:val="center"/>
+          </w:tcPr>
+          <w:p>
+            <w:pPr>
+              <w:jc w:val="center"/>
+              <w:cnfStyle w:val="000000100000" w:firstRow="0" w:lastRow="0" w:firstColumn="0" w:lastColumn="0" w:oddVBand="0" w:evenVBand="0" w:oddHBand="1" w:evenHBand="0" w:firstRowFirstColumn="0" w:firstRowLastColumn="0" w:lastRowFirstColumn="0" w:lastRowLastColumn="0"/>
+            </w:pPr>
+            <w:r>
+              <w:t>80</w:t>
+            </w:r>
+          </w:p>
+        </w:tc>
+        <w:tc>
+          <w:tcPr>
+            <w:tcW w:w="2207" w:type="dxa"/>
+            <w:vAlign w:val="center"/>
+          </w:tcPr>
+          <w:p>
+            <w:pPr>
+              <w:jc w:val="center"/>
+              <w:cnfStyle w:val="000000100000" w:firstRow="0" w:lastRow="0" w:firstColumn="0" w:lastColumn="0" w:oddVBand="0" w:evenVBand="0" w:oddHBand="1" w:evenHBand="0" w:firstRowFirstColumn="0" w:firstRowLastColumn="0" w:lastRowFirstColumn="0" w:lastRowLastColumn="0"/>
+            </w:pPr>
+            <w:proofErr w:type="spellStart"/>
+            <w:r>
+              <w:t>Varchar</w:t>
+            </w:r>
+            <w:proofErr w:type="spellEnd"/>
+          </w:p>
+        </w:tc>
+        <w:tc>
+          <w:tcPr>
+            <w:tcW w:w="2207" w:type="dxa"/>
+            <w:vAlign w:val="center"/>
+          </w:tcPr>
+          <w:p>
+            <w:pPr>
+              <w:jc w:val="center"/>
+              <w:cnfStyle w:val="000000100000" w:firstRow="0" w:lastRow="0" w:firstColumn="0" w:lastColumn="0" w:oddVBand="0" w:evenVBand="0" w:oddHBand="1" w:evenHBand="0" w:firstRowFirstColumn="0" w:firstRowLastColumn="0" w:lastRowFirstColumn="0" w:lastRowLastColumn="0"/>
+            </w:pPr>
+            <w:r>
+              <w:t>Tipo de transporte (auto, moto, bicicleta o furgón).</w:t>
+            </w:r>
+          </w:p>
+        </w:tc>
+      </w:tr>
+      <w:tr>
+        <w:tc>
+          <w:tcPr>
+            <w:cnfStyle w:val="001000000000" w:firstRow="0" w:lastRow="0" w:firstColumn="1" w:lastColumn="0" w:oddVBand="0" w:evenVBand="0" w:oddHBand="0" w:evenHBand="0" w:firstRowFirstColumn="0" w:firstRowLastColumn="0" w:lastRowFirstColumn="0" w:lastRowLastColumn="0"/>
+            <w:tcW w:w="2207" w:type="dxa"/>
+            <w:vAlign w:val="center"/>
           </w:tcPr>
           <w:p>
             <w:pPr>
@@ -775,36 +927,57 @@
         <w:tc>
           <w:tcPr>
             <w:tcW w:w="2207" w:type="dxa"/>
-          </w:tcPr>
-          <w:p>
-            <w:pPr>
-              <w:cnfStyle w:val="000000000000" w:firstRow="0" w:lastRow="0" w:firstColumn="0" w:lastColumn="0" w:oddVBand="0" w:evenVBand="0" w:oddHBand="0" w:evenHBand="0" w:firstRowFirstColumn="0" w:firstRowLastColumn="0" w:lastRowFirstColumn="0" w:lastRowLastColumn="0"/>
-            </w:pPr>
-          </w:p>
-        </w:tc>
-        <w:tc>
-          <w:tcPr>
-            <w:tcW w:w="2207" w:type="dxa"/>
-          </w:tcPr>
-          <w:p>
-            <w:pPr>
-              <w:cnfStyle w:val="000000000000" w:firstRow="0" w:lastRow="0" w:firstColumn="0" w:lastColumn="0" w:oddVBand="0" w:evenVBand="0" w:oddHBand="0" w:evenHBand="0" w:firstRowFirstColumn="0" w:firstRowLastColumn="0" w:lastRowFirstColumn="0" w:lastRowLastColumn="0"/>
-            </w:pPr>
-          </w:p>
-        </w:tc>
-        <w:tc>
-          <w:tcPr>
-            <w:tcW w:w="2207" w:type="dxa"/>
-          </w:tcPr>
-          <w:p>
-            <w:pPr>
-              <w:cnfStyle w:val="000000000000" w:firstRow="0" w:lastRow="0" w:firstColumn="0" w:lastColumn="0" w:oddVBand="0" w:evenVBand="0" w:oddHBand="0" w:evenHBand="0" w:firstRowFirstColumn="0" w:firstRowLastColumn="0" w:lastRowFirstColumn="0" w:lastRowLastColumn="0"/>
-            </w:pPr>
+            <w:vAlign w:val="center"/>
+          </w:tcPr>
+          <w:p>
+            <w:pPr>
+              <w:jc w:val="center"/>
+              <w:cnfStyle w:val="000000000000" w:firstRow="0" w:lastRow="0" w:firstColumn="0" w:lastColumn="0" w:oddVBand="0" w:evenVBand="0" w:oddHBand="0" w:evenHBand="0" w:firstRowFirstColumn="0" w:firstRowLastColumn="0" w:lastRowFirstColumn="0" w:lastRowLastColumn="0"/>
+            </w:pPr>
+            <w:r>
+              <w:t>80</w:t>
+            </w:r>
+          </w:p>
+        </w:tc>
+        <w:tc>
+          <w:tcPr>
+            <w:tcW w:w="2207" w:type="dxa"/>
+            <w:vAlign w:val="center"/>
+          </w:tcPr>
+          <w:p>
+            <w:pPr>
+              <w:jc w:val="center"/>
+              <w:cnfStyle w:val="000000000000" w:firstRow="0" w:lastRow="0" w:firstColumn="0" w:lastColumn="0" w:oddVBand="0" w:evenVBand="0" w:oddHBand="0" w:evenHBand="0" w:firstRowFirstColumn="0" w:firstRowLastColumn="0" w:lastRowFirstColumn="0" w:lastRowLastColumn="0"/>
+            </w:pPr>
+            <w:proofErr w:type="spellStart"/>
+            <w:r>
+              <w:t>Varchar</w:t>
+            </w:r>
+            <w:proofErr w:type="spellEnd"/>
+          </w:p>
+        </w:tc>
+        <w:tc>
+          <w:tcPr>
+            <w:tcW w:w="2207" w:type="dxa"/>
+            <w:vAlign w:val="center"/>
+          </w:tcPr>
+          <w:p>
+            <w:pPr>
+              <w:jc w:val="center"/>
+              <w:cnfStyle w:val="000000000000" w:firstRow="0" w:lastRow="0" w:firstColumn="0" w:lastColumn="0" w:oddVBand="0" w:evenVBand="0" w:oddHBand="0" w:evenHBand="0" w:firstRowFirstColumn="0" w:firstRowLastColumn="0" w:lastRowFirstColumn="0" w:lastRowLastColumn="0"/>
+            </w:pPr>
+            <w:r>
+              <w:t>Patente del medio de transporte.</w:t>
+            </w:r>
           </w:p>
         </w:tc>
       </w:tr>
     </w:tbl>
-    <w:p/>
+    <w:p>
+      <w:pPr>
+        <w:jc w:val="center"/>
+      </w:pPr>
+    </w:p>
     <w:tbl>
       <w:tblPr>
         <w:tblStyle w:val="Tablaconcuadrcula4-nfasis5"/>
@@ -833,10 +1006,7 @@
               <w:jc w:val="center"/>
             </w:pPr>
             <w:r>
-              <w:t xml:space="preserve">Tabla </w:t>
-            </w:r>
-            <w:r>
-              <w:t>Repartidor</w:t>
+              <w:t>Tabla Repartidor</w:t>
             </w:r>
           </w:p>
         </w:tc>
@@ -849,6 +1019,7 @@
           <w:tcPr>
             <w:cnfStyle w:val="001000000000" w:firstRow="0" w:lastRow="0" w:firstColumn="1" w:lastColumn="0" w:oddVBand="0" w:evenVBand="0" w:oddHBand="0" w:evenHBand="0" w:firstRowFirstColumn="0" w:firstRowLastColumn="0" w:lastRowFirstColumn="0" w:lastRowLastColumn="0"/>
             <w:tcW w:w="2207" w:type="dxa"/>
+            <w:vAlign w:val="center"/>
           </w:tcPr>
           <w:p>
             <w:pPr>
@@ -870,6 +1041,7 @@
         <w:tc>
           <w:tcPr>
             <w:tcW w:w="2207" w:type="dxa"/>
+            <w:vAlign w:val="center"/>
           </w:tcPr>
           <w:p>
             <w:pPr>
@@ -884,6 +1056,7 @@
         <w:tc>
           <w:tcPr>
             <w:tcW w:w="2207" w:type="dxa"/>
+            <w:vAlign w:val="center"/>
           </w:tcPr>
           <w:p>
             <w:pPr>
@@ -898,6 +1071,7 @@
         <w:tc>
           <w:tcPr>
             <w:tcW w:w="2207" w:type="dxa"/>
+            <w:vAlign w:val="center"/>
           </w:tcPr>
           <w:p>
             <w:pPr>
@@ -915,6 +1089,7 @@
           <w:tcPr>
             <w:cnfStyle w:val="001000000000" w:firstRow="0" w:lastRow="0" w:firstColumn="1" w:lastColumn="0" w:oddVBand="0" w:evenVBand="0" w:oddHBand="0" w:evenHBand="0" w:firstRowFirstColumn="0" w:firstRowLastColumn="0" w:lastRowFirstColumn="0" w:lastRowLastColumn="0"/>
             <w:tcW w:w="2207" w:type="dxa"/>
+            <w:vAlign w:val="center"/>
           </w:tcPr>
           <w:p>
             <w:pPr>
@@ -938,31 +1113,56 @@
         <w:tc>
           <w:tcPr>
             <w:tcW w:w="2207" w:type="dxa"/>
-          </w:tcPr>
-          <w:p>
-            <w:pPr>
-              <w:cnfStyle w:val="000000000000" w:firstRow="0" w:lastRow="0" w:firstColumn="0" w:lastColumn="0" w:oddVBand="0" w:evenVBand="0" w:oddHBand="0" w:evenHBand="0" w:firstRowFirstColumn="0" w:firstRowLastColumn="0" w:lastRowFirstColumn="0" w:lastRowLastColumn="0"/>
-            </w:pPr>
-          </w:p>
-        </w:tc>
-        <w:tc>
-          <w:tcPr>
-            <w:tcW w:w="2207" w:type="dxa"/>
-          </w:tcPr>
-          <w:p>
-            <w:pPr>
-              <w:cnfStyle w:val="000000000000" w:firstRow="0" w:lastRow="0" w:firstColumn="0" w:lastColumn="0" w:oddVBand="0" w:evenVBand="0" w:oddHBand="0" w:evenHBand="0" w:firstRowFirstColumn="0" w:firstRowLastColumn="0" w:lastRowFirstColumn="0" w:lastRowLastColumn="0"/>
-            </w:pPr>
-          </w:p>
-        </w:tc>
-        <w:tc>
-          <w:tcPr>
-            <w:tcW w:w="2207" w:type="dxa"/>
-          </w:tcPr>
-          <w:p>
-            <w:pPr>
-              <w:cnfStyle w:val="000000000000" w:firstRow="0" w:lastRow="0" w:firstColumn="0" w:lastColumn="0" w:oddVBand="0" w:evenVBand="0" w:oddHBand="0" w:evenHBand="0" w:firstRowFirstColumn="0" w:firstRowLastColumn="0" w:lastRowFirstColumn="0" w:lastRowLastColumn="0"/>
-            </w:pPr>
+            <w:vAlign w:val="center"/>
+          </w:tcPr>
+          <w:p>
+            <w:pPr>
+              <w:jc w:val="center"/>
+              <w:cnfStyle w:val="000000000000" w:firstRow="0" w:lastRow="0" w:firstColumn="0" w:lastColumn="0" w:oddVBand="0" w:evenVBand="0" w:oddHBand="0" w:evenHBand="0" w:firstRowFirstColumn="0" w:firstRowLastColumn="0" w:lastRowFirstColumn="0" w:lastRowLastColumn="0"/>
+            </w:pPr>
+            <w:r>
+              <w:t>10</w:t>
+            </w:r>
+          </w:p>
+        </w:tc>
+        <w:tc>
+          <w:tcPr>
+            <w:tcW w:w="2207" w:type="dxa"/>
+            <w:vAlign w:val="center"/>
+          </w:tcPr>
+          <w:p>
+            <w:pPr>
+              <w:jc w:val="center"/>
+              <w:cnfStyle w:val="000000000000" w:firstRow="0" w:lastRow="0" w:firstColumn="0" w:lastColumn="0" w:oddVBand="0" w:evenVBand="0" w:oddHBand="0" w:evenHBand="0" w:firstRowFirstColumn="0" w:firstRowLastColumn="0" w:lastRowFirstColumn="0" w:lastRowLastColumn="0"/>
+            </w:pPr>
+            <w:proofErr w:type="spellStart"/>
+            <w:r>
+              <w:t>Varchar</w:t>
+            </w:r>
+            <w:proofErr w:type="spellEnd"/>
+          </w:p>
+        </w:tc>
+        <w:tc>
+          <w:tcPr>
+            <w:tcW w:w="2207" w:type="dxa"/>
+            <w:vAlign w:val="center"/>
+          </w:tcPr>
+          <w:p>
+            <w:pPr>
+              <w:jc w:val="center"/>
+              <w:cnfStyle w:val="000000000000" w:firstRow="0" w:lastRow="0" w:firstColumn="0" w:lastColumn="0" w:oddVBand="0" w:evenVBand="0" w:oddHBand="0" w:evenHBand="0" w:firstRowFirstColumn="0" w:firstRowLastColumn="0" w:lastRowFirstColumn="0" w:lastRowLastColumn="0"/>
+            </w:pPr>
+            <w:r>
+              <w:t xml:space="preserve">Llave primaria y </w:t>
+            </w:r>
+            <w:proofErr w:type="spellStart"/>
+            <w:r>
+              <w:t>rut</w:t>
+            </w:r>
+            <w:proofErr w:type="spellEnd"/>
+            <w:r>
+              <w:t xml:space="preserve"> que identifica únicamente a un repartidor.</w:t>
+            </w:r>
           </w:p>
         </w:tc>
       </w:tr>
@@ -974,6 +1174,7 @@
           <w:tcPr>
             <w:cnfStyle w:val="001000000000" w:firstRow="0" w:lastRow="0" w:firstColumn="1" w:lastColumn="0" w:oddVBand="0" w:evenVBand="0" w:oddHBand="0" w:evenHBand="0" w:firstRowFirstColumn="0" w:firstRowLastColumn="0" w:lastRowFirstColumn="0" w:lastRowLastColumn="0"/>
             <w:tcW w:w="2207" w:type="dxa"/>
+            <w:vAlign w:val="center"/>
           </w:tcPr>
           <w:p>
             <w:pPr>
@@ -997,39 +1198,57 @@
         <w:tc>
           <w:tcPr>
             <w:tcW w:w="2207" w:type="dxa"/>
-          </w:tcPr>
-          <w:p>
-            <w:pPr>
-              <w:cnfStyle w:val="000000100000" w:firstRow="0" w:lastRow="0" w:firstColumn="0" w:lastColumn="0" w:oddVBand="0" w:evenVBand="0" w:oddHBand="1" w:evenHBand="0" w:firstRowFirstColumn="0" w:firstRowLastColumn="0" w:lastRowFirstColumn="0" w:lastRowLastColumn="0"/>
-            </w:pPr>
-          </w:p>
-        </w:tc>
-        <w:tc>
-          <w:tcPr>
-            <w:tcW w:w="2207" w:type="dxa"/>
-          </w:tcPr>
-          <w:p>
-            <w:pPr>
-              <w:cnfStyle w:val="000000100000" w:firstRow="0" w:lastRow="0" w:firstColumn="0" w:lastColumn="0" w:oddVBand="0" w:evenVBand="0" w:oddHBand="1" w:evenHBand="0" w:firstRowFirstColumn="0" w:firstRowLastColumn="0" w:lastRowFirstColumn="0" w:lastRowLastColumn="0"/>
-            </w:pPr>
-          </w:p>
-        </w:tc>
-        <w:tc>
-          <w:tcPr>
-            <w:tcW w:w="2207" w:type="dxa"/>
-          </w:tcPr>
-          <w:p>
-            <w:pPr>
-              <w:cnfStyle w:val="000000100000" w:firstRow="0" w:lastRow="0" w:firstColumn="0" w:lastColumn="0" w:oddVBand="0" w:evenVBand="0" w:oddHBand="1" w:evenHBand="0" w:firstRowFirstColumn="0" w:firstRowLastColumn="0" w:lastRowFirstColumn="0" w:lastRowLastColumn="0"/>
-            </w:pPr>
-          </w:p>
-        </w:tc>
-      </w:tr>
-      <w:tr>
-        <w:tc>
-          <w:tcPr>
-            <w:cnfStyle w:val="001000000000" w:firstRow="0" w:lastRow="0" w:firstColumn="1" w:lastColumn="0" w:oddVBand="0" w:evenVBand="0" w:oddHBand="0" w:evenHBand="0" w:firstRowFirstColumn="0" w:firstRowLastColumn="0" w:lastRowFirstColumn="0" w:lastRowLastColumn="0"/>
-            <w:tcW w:w="2207" w:type="dxa"/>
+            <w:vAlign w:val="center"/>
+          </w:tcPr>
+          <w:p>
+            <w:pPr>
+              <w:jc w:val="center"/>
+              <w:cnfStyle w:val="000000100000" w:firstRow="0" w:lastRow="0" w:firstColumn="0" w:lastColumn="0" w:oddVBand="0" w:evenVBand="0" w:oddHBand="1" w:evenHBand="0" w:firstRowFirstColumn="0" w:firstRowLastColumn="0" w:lastRowFirstColumn="0" w:lastRowLastColumn="0"/>
+            </w:pPr>
+            <w:r>
+              <w:t>80</w:t>
+            </w:r>
+          </w:p>
+        </w:tc>
+        <w:tc>
+          <w:tcPr>
+            <w:tcW w:w="2207" w:type="dxa"/>
+            <w:vAlign w:val="center"/>
+          </w:tcPr>
+          <w:p>
+            <w:pPr>
+              <w:jc w:val="center"/>
+              <w:cnfStyle w:val="000000100000" w:firstRow="0" w:lastRow="0" w:firstColumn="0" w:lastColumn="0" w:oddVBand="0" w:evenVBand="0" w:oddHBand="1" w:evenHBand="0" w:firstRowFirstColumn="0" w:firstRowLastColumn="0" w:lastRowFirstColumn="0" w:lastRowLastColumn="0"/>
+            </w:pPr>
+            <w:proofErr w:type="spellStart"/>
+            <w:r>
+              <w:t>Varchar</w:t>
+            </w:r>
+            <w:proofErr w:type="spellEnd"/>
+          </w:p>
+        </w:tc>
+        <w:tc>
+          <w:tcPr>
+            <w:tcW w:w="2207" w:type="dxa"/>
+            <w:vAlign w:val="center"/>
+          </w:tcPr>
+          <w:p>
+            <w:pPr>
+              <w:jc w:val="center"/>
+              <w:cnfStyle w:val="000000100000" w:firstRow="0" w:lastRow="0" w:firstColumn="0" w:lastColumn="0" w:oddVBand="0" w:evenVBand="0" w:oddHBand="1" w:evenHBand="0" w:firstRowFirstColumn="0" w:firstRowLastColumn="0" w:lastRowFirstColumn="0" w:lastRowLastColumn="0"/>
+            </w:pPr>
+            <w:r>
+              <w:t>Nombre del repartidor.</w:t>
+            </w:r>
+          </w:p>
+        </w:tc>
+      </w:tr>
+      <w:tr>
+        <w:tc>
+          <w:tcPr>
+            <w:cnfStyle w:val="001000000000" w:firstRow="0" w:lastRow="0" w:firstColumn="1" w:lastColumn="0" w:oddVBand="0" w:evenVBand="0" w:oddHBand="0" w:evenHBand="0" w:firstRowFirstColumn="0" w:firstRowLastColumn="0" w:lastRowFirstColumn="0" w:lastRowLastColumn="0"/>
+            <w:tcW w:w="2207" w:type="dxa"/>
+            <w:vAlign w:val="center"/>
           </w:tcPr>
           <w:p>
             <w:pPr>
@@ -1053,31 +1272,48 @@
         <w:tc>
           <w:tcPr>
             <w:tcW w:w="2207" w:type="dxa"/>
-          </w:tcPr>
-          <w:p>
-            <w:pPr>
-              <w:cnfStyle w:val="000000000000" w:firstRow="0" w:lastRow="0" w:firstColumn="0" w:lastColumn="0" w:oddVBand="0" w:evenVBand="0" w:oddHBand="0" w:evenHBand="0" w:firstRowFirstColumn="0" w:firstRowLastColumn="0" w:lastRowFirstColumn="0" w:lastRowLastColumn="0"/>
-            </w:pPr>
-          </w:p>
-        </w:tc>
-        <w:tc>
-          <w:tcPr>
-            <w:tcW w:w="2207" w:type="dxa"/>
-          </w:tcPr>
-          <w:p>
-            <w:pPr>
-              <w:cnfStyle w:val="000000000000" w:firstRow="0" w:lastRow="0" w:firstColumn="0" w:lastColumn="0" w:oddVBand="0" w:evenVBand="0" w:oddHBand="0" w:evenHBand="0" w:firstRowFirstColumn="0" w:firstRowLastColumn="0" w:lastRowFirstColumn="0" w:lastRowLastColumn="0"/>
-            </w:pPr>
-          </w:p>
-        </w:tc>
-        <w:tc>
-          <w:tcPr>
-            <w:tcW w:w="2207" w:type="dxa"/>
-          </w:tcPr>
-          <w:p>
-            <w:pPr>
-              <w:cnfStyle w:val="000000000000" w:firstRow="0" w:lastRow="0" w:firstColumn="0" w:lastColumn="0" w:oddVBand="0" w:evenVBand="0" w:oddHBand="0" w:evenHBand="0" w:firstRowFirstColumn="0" w:firstRowLastColumn="0" w:lastRowFirstColumn="0" w:lastRowLastColumn="0"/>
-            </w:pPr>
+            <w:vAlign w:val="center"/>
+          </w:tcPr>
+          <w:p>
+            <w:pPr>
+              <w:jc w:val="center"/>
+              <w:cnfStyle w:val="000000000000" w:firstRow="0" w:lastRow="0" w:firstColumn="0" w:lastColumn="0" w:oddVBand="0" w:evenVBand="0" w:oddHBand="0" w:evenHBand="0" w:firstRowFirstColumn="0" w:firstRowLastColumn="0" w:lastRowFirstColumn="0" w:lastRowLastColumn="0"/>
+            </w:pPr>
+            <w:r>
+              <w:t>80</w:t>
+            </w:r>
+          </w:p>
+        </w:tc>
+        <w:tc>
+          <w:tcPr>
+            <w:tcW w:w="2207" w:type="dxa"/>
+            <w:vAlign w:val="center"/>
+          </w:tcPr>
+          <w:p>
+            <w:pPr>
+              <w:jc w:val="center"/>
+              <w:cnfStyle w:val="000000000000" w:firstRow="0" w:lastRow="0" w:firstColumn="0" w:lastColumn="0" w:oddVBand="0" w:evenVBand="0" w:oddHBand="0" w:evenHBand="0" w:firstRowFirstColumn="0" w:firstRowLastColumn="0" w:lastRowFirstColumn="0" w:lastRowLastColumn="0"/>
+            </w:pPr>
+            <w:proofErr w:type="spellStart"/>
+            <w:r>
+              <w:t>Varchar</w:t>
+            </w:r>
+            <w:proofErr w:type="spellEnd"/>
+          </w:p>
+        </w:tc>
+        <w:tc>
+          <w:tcPr>
+            <w:tcW w:w="2207" w:type="dxa"/>
+            <w:vAlign w:val="center"/>
+          </w:tcPr>
+          <w:p>
+            <w:pPr>
+              <w:jc w:val="center"/>
+              <w:cnfStyle w:val="000000000000" w:firstRow="0" w:lastRow="0" w:firstColumn="0" w:lastColumn="0" w:oddVBand="0" w:evenVBand="0" w:oddHBand="0" w:evenHBand="0" w:firstRowFirstColumn="0" w:firstRowLastColumn="0" w:lastRowFirstColumn="0" w:lastRowLastColumn="0"/>
+            </w:pPr>
+            <w:r>
+              <w:t>Apellido del repartidor.</w:t>
+            </w:r>
           </w:p>
         </w:tc>
       </w:tr>
@@ -1089,6 +1325,7 @@
           <w:tcPr>
             <w:cnfStyle w:val="001000000000" w:firstRow="0" w:lastRow="0" w:firstColumn="1" w:lastColumn="0" w:oddVBand="0" w:evenVBand="0" w:oddHBand="0" w:evenHBand="0" w:firstRowFirstColumn="0" w:firstRowLastColumn="0" w:lastRowFirstColumn="0" w:lastRowLastColumn="0"/>
             <w:tcW w:w="2207" w:type="dxa"/>
+            <w:vAlign w:val="center"/>
           </w:tcPr>
           <w:p>
             <w:pPr>
@@ -1112,39 +1349,57 @@
         <w:tc>
           <w:tcPr>
             <w:tcW w:w="2207" w:type="dxa"/>
-          </w:tcPr>
-          <w:p>
-            <w:pPr>
-              <w:cnfStyle w:val="000000100000" w:firstRow="0" w:lastRow="0" w:firstColumn="0" w:lastColumn="0" w:oddVBand="0" w:evenVBand="0" w:oddHBand="1" w:evenHBand="0" w:firstRowFirstColumn="0" w:firstRowLastColumn="0" w:lastRowFirstColumn="0" w:lastRowLastColumn="0"/>
-            </w:pPr>
-          </w:p>
-        </w:tc>
-        <w:tc>
-          <w:tcPr>
-            <w:tcW w:w="2207" w:type="dxa"/>
-          </w:tcPr>
-          <w:p>
-            <w:pPr>
-              <w:cnfStyle w:val="000000100000" w:firstRow="0" w:lastRow="0" w:firstColumn="0" w:lastColumn="0" w:oddVBand="0" w:evenVBand="0" w:oddHBand="1" w:evenHBand="0" w:firstRowFirstColumn="0" w:firstRowLastColumn="0" w:lastRowFirstColumn="0" w:lastRowLastColumn="0"/>
-            </w:pPr>
-          </w:p>
-        </w:tc>
-        <w:tc>
-          <w:tcPr>
-            <w:tcW w:w="2207" w:type="dxa"/>
-          </w:tcPr>
-          <w:p>
-            <w:pPr>
-              <w:cnfStyle w:val="000000100000" w:firstRow="0" w:lastRow="0" w:firstColumn="0" w:lastColumn="0" w:oddVBand="0" w:evenVBand="0" w:oddHBand="1" w:evenHBand="0" w:firstRowFirstColumn="0" w:firstRowLastColumn="0" w:lastRowFirstColumn="0" w:lastRowLastColumn="0"/>
-            </w:pPr>
-          </w:p>
-        </w:tc>
-      </w:tr>
-      <w:tr>
-        <w:tc>
-          <w:tcPr>
-            <w:cnfStyle w:val="001000000000" w:firstRow="0" w:lastRow="0" w:firstColumn="1" w:lastColumn="0" w:oddVBand="0" w:evenVBand="0" w:oddHBand="0" w:evenHBand="0" w:firstRowFirstColumn="0" w:firstRowLastColumn="0" w:lastRowFirstColumn="0" w:lastRowLastColumn="0"/>
-            <w:tcW w:w="2207" w:type="dxa"/>
+            <w:vAlign w:val="center"/>
+          </w:tcPr>
+          <w:p>
+            <w:pPr>
+              <w:jc w:val="center"/>
+              <w:cnfStyle w:val="000000100000" w:firstRow="0" w:lastRow="0" w:firstColumn="0" w:lastColumn="0" w:oddVBand="0" w:evenVBand="0" w:oddHBand="1" w:evenHBand="0" w:firstRowFirstColumn="0" w:firstRowLastColumn="0" w:lastRowFirstColumn="0" w:lastRowLastColumn="0"/>
+            </w:pPr>
+            <w:r>
+              <w:t>&lt;No especificado&gt;</w:t>
+            </w:r>
+          </w:p>
+        </w:tc>
+        <w:tc>
+          <w:tcPr>
+            <w:tcW w:w="2207" w:type="dxa"/>
+            <w:vAlign w:val="center"/>
+          </w:tcPr>
+          <w:p>
+            <w:pPr>
+              <w:jc w:val="center"/>
+              <w:cnfStyle w:val="000000100000" w:firstRow="0" w:lastRow="0" w:firstColumn="0" w:lastColumn="0" w:oddVBand="0" w:evenVBand="0" w:oddHBand="1" w:evenHBand="0" w:firstRowFirstColumn="0" w:firstRowLastColumn="0" w:lastRowFirstColumn="0" w:lastRowLastColumn="0"/>
+            </w:pPr>
+            <w:proofErr w:type="spellStart"/>
+            <w:r>
+              <w:t>bigint</w:t>
+            </w:r>
+            <w:proofErr w:type="spellEnd"/>
+          </w:p>
+        </w:tc>
+        <w:tc>
+          <w:tcPr>
+            <w:tcW w:w="2207" w:type="dxa"/>
+            <w:vAlign w:val="center"/>
+          </w:tcPr>
+          <w:p>
+            <w:pPr>
+              <w:jc w:val="center"/>
+              <w:cnfStyle w:val="000000100000" w:firstRow="0" w:lastRow="0" w:firstColumn="0" w:lastColumn="0" w:oddVBand="0" w:evenVBand="0" w:oddHBand="1" w:evenHBand="0" w:firstRowFirstColumn="0" w:firstRowLastColumn="0" w:lastRowFirstColumn="0" w:lastRowLastColumn="0"/>
+            </w:pPr>
+            <w:r>
+              <w:t>Teléfono del repartidor.</w:t>
+            </w:r>
+          </w:p>
+        </w:tc>
+      </w:tr>
+      <w:tr>
+        <w:tc>
+          <w:tcPr>
+            <w:cnfStyle w:val="001000000000" w:firstRow="0" w:lastRow="0" w:firstColumn="1" w:lastColumn="0" w:oddVBand="0" w:evenVBand="0" w:oddHBand="0" w:evenHBand="0" w:firstRowFirstColumn="0" w:firstRowLastColumn="0" w:lastRowFirstColumn="0" w:lastRowLastColumn="0"/>
+            <w:tcW w:w="2207" w:type="dxa"/>
+            <w:vAlign w:val="center"/>
           </w:tcPr>
           <w:p>
             <w:pPr>
@@ -1168,36 +1423,55 @@
         <w:tc>
           <w:tcPr>
             <w:tcW w:w="2207" w:type="dxa"/>
-          </w:tcPr>
-          <w:p>
-            <w:pPr>
-              <w:cnfStyle w:val="000000000000" w:firstRow="0" w:lastRow="0" w:firstColumn="0" w:lastColumn="0" w:oddVBand="0" w:evenVBand="0" w:oddHBand="0" w:evenHBand="0" w:firstRowFirstColumn="0" w:firstRowLastColumn="0" w:lastRowFirstColumn="0" w:lastRowLastColumn="0"/>
-            </w:pPr>
-          </w:p>
-        </w:tc>
-        <w:tc>
-          <w:tcPr>
-            <w:tcW w:w="2207" w:type="dxa"/>
-          </w:tcPr>
-          <w:p>
-            <w:pPr>
-              <w:cnfStyle w:val="000000000000" w:firstRow="0" w:lastRow="0" w:firstColumn="0" w:lastColumn="0" w:oddVBand="0" w:evenVBand="0" w:oddHBand="0" w:evenHBand="0" w:firstRowFirstColumn="0" w:firstRowLastColumn="0" w:lastRowFirstColumn="0" w:lastRowLastColumn="0"/>
-            </w:pPr>
-          </w:p>
-        </w:tc>
-        <w:tc>
-          <w:tcPr>
-            <w:tcW w:w="2207" w:type="dxa"/>
-          </w:tcPr>
-          <w:p>
-            <w:pPr>
-              <w:cnfStyle w:val="000000000000" w:firstRow="0" w:lastRow="0" w:firstColumn="0" w:lastColumn="0" w:oddVBand="0" w:evenVBand="0" w:oddHBand="0" w:evenHBand="0" w:firstRowFirstColumn="0" w:firstRowLastColumn="0" w:lastRowFirstColumn="0" w:lastRowLastColumn="0"/>
-            </w:pPr>
+            <w:vAlign w:val="center"/>
+          </w:tcPr>
+          <w:p>
+            <w:pPr>
+              <w:jc w:val="center"/>
+              <w:cnfStyle w:val="000000000000" w:firstRow="0" w:lastRow="0" w:firstColumn="0" w:lastColumn="0" w:oddVBand="0" w:evenVBand="0" w:oddHBand="0" w:evenHBand="0" w:firstRowFirstColumn="0" w:firstRowLastColumn="0" w:lastRowFirstColumn="0" w:lastRowLastColumn="0"/>
+            </w:pPr>
+            <w:r>
+              <w:t>&lt;No especificado&gt;</w:t>
+            </w:r>
+          </w:p>
+        </w:tc>
+        <w:tc>
+          <w:tcPr>
+            <w:tcW w:w="2207" w:type="dxa"/>
+            <w:vAlign w:val="center"/>
+          </w:tcPr>
+          <w:p>
+            <w:pPr>
+              <w:jc w:val="center"/>
+              <w:cnfStyle w:val="000000000000" w:firstRow="0" w:lastRow="0" w:firstColumn="0" w:lastColumn="0" w:oddVBand="0" w:evenVBand="0" w:oddHBand="0" w:evenHBand="0" w:firstRowFirstColumn="0" w:firstRowLastColumn="0" w:lastRowFirstColumn="0" w:lastRowLastColumn="0"/>
+            </w:pPr>
+            <w:r>
+              <w:t>Serial</w:t>
+            </w:r>
+          </w:p>
+        </w:tc>
+        <w:tc>
+          <w:tcPr>
+            <w:tcW w:w="2207" w:type="dxa"/>
+            <w:vAlign w:val="center"/>
+          </w:tcPr>
+          <w:p>
+            <w:pPr>
+              <w:jc w:val="center"/>
+              <w:cnfStyle w:val="000000000000" w:firstRow="0" w:lastRow="0" w:firstColumn="0" w:lastColumn="0" w:oddVBand="0" w:evenVBand="0" w:oddHBand="0" w:evenHBand="0" w:firstRowFirstColumn="0" w:firstRowLastColumn="0" w:lastRowFirstColumn="0" w:lastRowLastColumn="0"/>
+            </w:pPr>
+            <w:r>
+              <w:t>Llave foránea que relaciona al repartidor con su transporte.</w:t>
+            </w:r>
           </w:p>
         </w:tc>
       </w:tr>
     </w:tbl>
-    <w:p/>
+    <w:p>
+      <w:pPr>
+        <w:jc w:val="center"/>
+      </w:pPr>
+    </w:p>
     <w:tbl>
       <w:tblPr>
         <w:tblStyle w:val="Tablaconcuadrcula4-nfasis5"/>
@@ -1226,6 +1500,7 @@
               <w:jc w:val="center"/>
             </w:pPr>
             <w:r>
+              <w:lastRenderedPageBreak/>
               <w:t xml:space="preserve">Tabla </w:t>
             </w:r>
             <w:proofErr w:type="spellStart"/>
@@ -1244,6 +1519,7 @@
           <w:tcPr>
             <w:cnfStyle w:val="001000000000" w:firstRow="0" w:lastRow="0" w:firstColumn="1" w:lastColumn="0" w:oddVBand="0" w:evenVBand="0" w:oddHBand="0" w:evenHBand="0" w:firstRowFirstColumn="0" w:firstRowLastColumn="0" w:lastRowFirstColumn="0" w:lastRowLastColumn="0"/>
             <w:tcW w:w="2207" w:type="dxa"/>
+            <w:vAlign w:val="center"/>
           </w:tcPr>
           <w:p>
             <w:pPr>
@@ -1265,6 +1541,7 @@
         <w:tc>
           <w:tcPr>
             <w:tcW w:w="2207" w:type="dxa"/>
+            <w:vAlign w:val="center"/>
           </w:tcPr>
           <w:p>
             <w:pPr>
@@ -1279,6 +1556,7 @@
         <w:tc>
           <w:tcPr>
             <w:tcW w:w="2207" w:type="dxa"/>
+            <w:vAlign w:val="center"/>
           </w:tcPr>
           <w:p>
             <w:pPr>
@@ -1293,6 +1571,7 @@
         <w:tc>
           <w:tcPr>
             <w:tcW w:w="2207" w:type="dxa"/>
+            <w:vAlign w:val="center"/>
           </w:tcPr>
           <w:p>
             <w:pPr>
@@ -1310,6 +1589,7 @@
           <w:tcPr>
             <w:cnfStyle w:val="001000000000" w:firstRow="0" w:lastRow="0" w:firstColumn="1" w:lastColumn="0" w:oddVBand="0" w:evenVBand="0" w:oddHBand="0" w:evenHBand="0" w:firstRowFirstColumn="0" w:firstRowLastColumn="0" w:lastRowFirstColumn="0" w:lastRowLastColumn="0"/>
             <w:tcW w:w="2207" w:type="dxa"/>
+            <w:vAlign w:val="center"/>
           </w:tcPr>
           <w:p>
             <w:pPr>
@@ -1333,31 +1613,56 @@
         <w:tc>
           <w:tcPr>
             <w:tcW w:w="2207" w:type="dxa"/>
-          </w:tcPr>
-          <w:p>
-            <w:pPr>
-              <w:cnfStyle w:val="000000000000" w:firstRow="0" w:lastRow="0" w:firstColumn="0" w:lastColumn="0" w:oddVBand="0" w:evenVBand="0" w:oddHBand="0" w:evenHBand="0" w:firstRowFirstColumn="0" w:firstRowLastColumn="0" w:lastRowFirstColumn="0" w:lastRowLastColumn="0"/>
-            </w:pPr>
-          </w:p>
-        </w:tc>
-        <w:tc>
-          <w:tcPr>
-            <w:tcW w:w="2207" w:type="dxa"/>
-          </w:tcPr>
-          <w:p>
-            <w:pPr>
-              <w:cnfStyle w:val="000000000000" w:firstRow="0" w:lastRow="0" w:firstColumn="0" w:lastColumn="0" w:oddVBand="0" w:evenVBand="0" w:oddHBand="0" w:evenHBand="0" w:firstRowFirstColumn="0" w:firstRowLastColumn="0" w:lastRowFirstColumn="0" w:lastRowLastColumn="0"/>
-            </w:pPr>
-          </w:p>
-        </w:tc>
-        <w:tc>
-          <w:tcPr>
-            <w:tcW w:w="2207" w:type="dxa"/>
-          </w:tcPr>
-          <w:p>
-            <w:pPr>
-              <w:cnfStyle w:val="000000000000" w:firstRow="0" w:lastRow="0" w:firstColumn="0" w:lastColumn="0" w:oddVBand="0" w:evenVBand="0" w:oddHBand="0" w:evenHBand="0" w:firstRowFirstColumn="0" w:firstRowLastColumn="0" w:lastRowFirstColumn="0" w:lastRowLastColumn="0"/>
-            </w:pPr>
+            <w:vAlign w:val="center"/>
+          </w:tcPr>
+          <w:p>
+            <w:pPr>
+              <w:jc w:val="center"/>
+              <w:cnfStyle w:val="000000000000" w:firstRow="0" w:lastRow="0" w:firstColumn="0" w:lastColumn="0" w:oddVBand="0" w:evenVBand="0" w:oddHBand="0" w:evenHBand="0" w:firstRowFirstColumn="0" w:firstRowLastColumn="0" w:lastRowFirstColumn="0" w:lastRowLastColumn="0"/>
+            </w:pPr>
+            <w:r>
+              <w:t>10</w:t>
+            </w:r>
+          </w:p>
+        </w:tc>
+        <w:tc>
+          <w:tcPr>
+            <w:tcW w:w="2207" w:type="dxa"/>
+            <w:vAlign w:val="center"/>
+          </w:tcPr>
+          <w:p>
+            <w:pPr>
+              <w:jc w:val="center"/>
+              <w:cnfStyle w:val="000000000000" w:firstRow="0" w:lastRow="0" w:firstColumn="0" w:lastColumn="0" w:oddVBand="0" w:evenVBand="0" w:oddHBand="0" w:evenHBand="0" w:firstRowFirstColumn="0" w:firstRowLastColumn="0" w:lastRowFirstColumn="0" w:lastRowLastColumn="0"/>
+            </w:pPr>
+            <w:proofErr w:type="spellStart"/>
+            <w:r>
+              <w:t>Varchar</w:t>
+            </w:r>
+            <w:proofErr w:type="spellEnd"/>
+          </w:p>
+        </w:tc>
+        <w:tc>
+          <w:tcPr>
+            <w:tcW w:w="2207" w:type="dxa"/>
+            <w:vAlign w:val="center"/>
+          </w:tcPr>
+          <w:p>
+            <w:pPr>
+              <w:jc w:val="center"/>
+              <w:cnfStyle w:val="000000000000" w:firstRow="0" w:lastRow="0" w:firstColumn="0" w:lastColumn="0" w:oddVBand="0" w:evenVBand="0" w:oddHBand="0" w:evenHBand="0" w:firstRowFirstColumn="0" w:firstRowLastColumn="0" w:lastRowFirstColumn="0" w:lastRowLastColumn="0"/>
+            </w:pPr>
+            <w:r>
+              <w:t xml:space="preserve">Llave primaria y </w:t>
+            </w:r>
+            <w:proofErr w:type="spellStart"/>
+            <w:r>
+              <w:t>rut</w:t>
+            </w:r>
+            <w:proofErr w:type="spellEnd"/>
+            <w:r>
+              <w:t xml:space="preserve"> que identifica únicamente a una compañía.</w:t>
+            </w:r>
           </w:p>
         </w:tc>
       </w:tr>
@@ -1369,6 +1674,7 @@
           <w:tcPr>
             <w:cnfStyle w:val="001000000000" w:firstRow="0" w:lastRow="0" w:firstColumn="1" w:lastColumn="0" w:oddVBand="0" w:evenVBand="0" w:oddHBand="0" w:evenHBand="0" w:firstRowFirstColumn="0" w:firstRowLastColumn="0" w:lastRowFirstColumn="0" w:lastRowLastColumn="0"/>
             <w:tcW w:w="2207" w:type="dxa"/>
+            <w:vAlign w:val="center"/>
           </w:tcPr>
           <w:p>
             <w:pPr>
@@ -1392,39 +1698,57 @@
         <w:tc>
           <w:tcPr>
             <w:tcW w:w="2207" w:type="dxa"/>
-          </w:tcPr>
-          <w:p>
-            <w:pPr>
-              <w:cnfStyle w:val="000000100000" w:firstRow="0" w:lastRow="0" w:firstColumn="0" w:lastColumn="0" w:oddVBand="0" w:evenVBand="0" w:oddHBand="1" w:evenHBand="0" w:firstRowFirstColumn="0" w:firstRowLastColumn="0" w:lastRowFirstColumn="0" w:lastRowLastColumn="0"/>
-            </w:pPr>
-          </w:p>
-        </w:tc>
-        <w:tc>
-          <w:tcPr>
-            <w:tcW w:w="2207" w:type="dxa"/>
-          </w:tcPr>
-          <w:p>
-            <w:pPr>
-              <w:cnfStyle w:val="000000100000" w:firstRow="0" w:lastRow="0" w:firstColumn="0" w:lastColumn="0" w:oddVBand="0" w:evenVBand="0" w:oddHBand="1" w:evenHBand="0" w:firstRowFirstColumn="0" w:firstRowLastColumn="0" w:lastRowFirstColumn="0" w:lastRowLastColumn="0"/>
-            </w:pPr>
-          </w:p>
-        </w:tc>
-        <w:tc>
-          <w:tcPr>
-            <w:tcW w:w="2207" w:type="dxa"/>
-          </w:tcPr>
-          <w:p>
-            <w:pPr>
-              <w:cnfStyle w:val="000000100000" w:firstRow="0" w:lastRow="0" w:firstColumn="0" w:lastColumn="0" w:oddVBand="0" w:evenVBand="0" w:oddHBand="1" w:evenHBand="0" w:firstRowFirstColumn="0" w:firstRowLastColumn="0" w:lastRowFirstColumn="0" w:lastRowLastColumn="0"/>
-            </w:pPr>
-          </w:p>
-        </w:tc>
-      </w:tr>
-      <w:tr>
-        <w:tc>
-          <w:tcPr>
-            <w:cnfStyle w:val="001000000000" w:firstRow="0" w:lastRow="0" w:firstColumn="1" w:lastColumn="0" w:oddVBand="0" w:evenVBand="0" w:oddHBand="0" w:evenHBand="0" w:firstRowFirstColumn="0" w:firstRowLastColumn="0" w:lastRowFirstColumn="0" w:lastRowLastColumn="0"/>
-            <w:tcW w:w="2207" w:type="dxa"/>
+            <w:vAlign w:val="center"/>
+          </w:tcPr>
+          <w:p>
+            <w:pPr>
+              <w:jc w:val="center"/>
+              <w:cnfStyle w:val="000000100000" w:firstRow="0" w:lastRow="0" w:firstColumn="0" w:lastColumn="0" w:oddVBand="0" w:evenVBand="0" w:oddHBand="1" w:evenHBand="0" w:firstRowFirstColumn="0" w:firstRowLastColumn="0" w:lastRowFirstColumn="0" w:lastRowLastColumn="0"/>
+            </w:pPr>
+            <w:r>
+              <w:t>80</w:t>
+            </w:r>
+          </w:p>
+        </w:tc>
+        <w:tc>
+          <w:tcPr>
+            <w:tcW w:w="2207" w:type="dxa"/>
+            <w:vAlign w:val="center"/>
+          </w:tcPr>
+          <w:p>
+            <w:pPr>
+              <w:jc w:val="center"/>
+              <w:cnfStyle w:val="000000100000" w:firstRow="0" w:lastRow="0" w:firstColumn="0" w:lastColumn="0" w:oddVBand="0" w:evenVBand="0" w:oddHBand="1" w:evenHBand="0" w:firstRowFirstColumn="0" w:firstRowLastColumn="0" w:lastRowFirstColumn="0" w:lastRowLastColumn="0"/>
+            </w:pPr>
+            <w:proofErr w:type="spellStart"/>
+            <w:r>
+              <w:t>Varchar</w:t>
+            </w:r>
+            <w:proofErr w:type="spellEnd"/>
+          </w:p>
+        </w:tc>
+        <w:tc>
+          <w:tcPr>
+            <w:tcW w:w="2207" w:type="dxa"/>
+            <w:vAlign w:val="center"/>
+          </w:tcPr>
+          <w:p>
+            <w:pPr>
+              <w:jc w:val="center"/>
+              <w:cnfStyle w:val="000000100000" w:firstRow="0" w:lastRow="0" w:firstColumn="0" w:lastColumn="0" w:oddVBand="0" w:evenVBand="0" w:oddHBand="1" w:evenHBand="0" w:firstRowFirstColumn="0" w:firstRowLastColumn="0" w:lastRowFirstColumn="0" w:lastRowLastColumn="0"/>
+            </w:pPr>
+            <w:r>
+              <w:t>Nombre de la compañía.</w:t>
+            </w:r>
+          </w:p>
+        </w:tc>
+      </w:tr>
+      <w:tr>
+        <w:tc>
+          <w:tcPr>
+            <w:cnfStyle w:val="001000000000" w:firstRow="0" w:lastRow="0" w:firstColumn="1" w:lastColumn="0" w:oddVBand="0" w:evenVBand="0" w:oddHBand="0" w:evenHBand="0" w:firstRowFirstColumn="0" w:firstRowLastColumn="0" w:lastRowFirstColumn="0" w:lastRowLastColumn="0"/>
+            <w:tcW w:w="2207" w:type="dxa"/>
+            <w:vAlign w:val="center"/>
           </w:tcPr>
           <w:p>
             <w:pPr>
@@ -1448,36 +1772,55 @@
         <w:tc>
           <w:tcPr>
             <w:tcW w:w="2207" w:type="dxa"/>
-          </w:tcPr>
-          <w:p>
-            <w:pPr>
-              <w:cnfStyle w:val="000000000000" w:firstRow="0" w:lastRow="0" w:firstColumn="0" w:lastColumn="0" w:oddVBand="0" w:evenVBand="0" w:oddHBand="0" w:evenHBand="0" w:firstRowFirstColumn="0" w:firstRowLastColumn="0" w:lastRowFirstColumn="0" w:lastRowLastColumn="0"/>
-            </w:pPr>
-          </w:p>
-        </w:tc>
-        <w:tc>
-          <w:tcPr>
-            <w:tcW w:w="2207" w:type="dxa"/>
-          </w:tcPr>
-          <w:p>
-            <w:pPr>
-              <w:cnfStyle w:val="000000000000" w:firstRow="0" w:lastRow="0" w:firstColumn="0" w:lastColumn="0" w:oddVBand="0" w:evenVBand="0" w:oddHBand="0" w:evenHBand="0" w:firstRowFirstColumn="0" w:firstRowLastColumn="0" w:lastRowFirstColumn="0" w:lastRowLastColumn="0"/>
-            </w:pPr>
-          </w:p>
-        </w:tc>
-        <w:tc>
-          <w:tcPr>
-            <w:tcW w:w="2207" w:type="dxa"/>
-          </w:tcPr>
-          <w:p>
-            <w:pPr>
-              <w:cnfStyle w:val="000000000000" w:firstRow="0" w:lastRow="0" w:firstColumn="0" w:lastColumn="0" w:oddVBand="0" w:evenVBand="0" w:oddHBand="0" w:evenHBand="0" w:firstRowFirstColumn="0" w:firstRowLastColumn="0" w:lastRowFirstColumn="0" w:lastRowLastColumn="0"/>
-            </w:pPr>
+            <w:vAlign w:val="center"/>
+          </w:tcPr>
+          <w:p>
+            <w:pPr>
+              <w:jc w:val="center"/>
+              <w:cnfStyle w:val="000000000000" w:firstRow="0" w:lastRow="0" w:firstColumn="0" w:lastColumn="0" w:oddVBand="0" w:evenVBand="0" w:oddHBand="0" w:evenHBand="0" w:firstRowFirstColumn="0" w:firstRowLastColumn="0" w:lastRowFirstColumn="0" w:lastRowLastColumn="0"/>
+            </w:pPr>
+            <w:r>
+              <w:t>&lt;No especificado&gt;</w:t>
+            </w:r>
+          </w:p>
+        </w:tc>
+        <w:tc>
+          <w:tcPr>
+            <w:tcW w:w="2207" w:type="dxa"/>
+            <w:vAlign w:val="center"/>
+          </w:tcPr>
+          <w:p>
+            <w:pPr>
+              <w:jc w:val="center"/>
+              <w:cnfStyle w:val="000000000000" w:firstRow="0" w:lastRow="0" w:firstColumn="0" w:lastColumn="0" w:oddVBand="0" w:evenVBand="0" w:oddHBand="0" w:evenHBand="0" w:firstRowFirstColumn="0" w:firstRowLastColumn="0" w:lastRowFirstColumn="0" w:lastRowLastColumn="0"/>
+            </w:pPr>
+            <w:r>
+              <w:t>Serial</w:t>
+            </w:r>
+          </w:p>
+        </w:tc>
+        <w:tc>
+          <w:tcPr>
+            <w:tcW w:w="2207" w:type="dxa"/>
+            <w:vAlign w:val="center"/>
+          </w:tcPr>
+          <w:p>
+            <w:pPr>
+              <w:jc w:val="center"/>
+              <w:cnfStyle w:val="000000000000" w:firstRow="0" w:lastRow="0" w:firstColumn="0" w:lastColumn="0" w:oddVBand="0" w:evenVBand="0" w:oddHBand="0" w:evenHBand="0" w:firstRowFirstColumn="0" w:firstRowLastColumn="0" w:lastRowFirstColumn="0" w:lastRowLastColumn="0"/>
+            </w:pPr>
+            <w:r>
+              <w:t>Llave foránea que relaciona la compañía con su dirección.</w:t>
+            </w:r>
           </w:p>
         </w:tc>
       </w:tr>
     </w:tbl>
-    <w:p/>
+    <w:p>
+      <w:pPr>
+        <w:jc w:val="center"/>
+      </w:pPr>
+    </w:p>
     <w:tbl>
       <w:tblPr>
         <w:tblStyle w:val="Tablaconcuadrcula4-nfasis5"/>
@@ -1506,10 +1849,7 @@
               <w:jc w:val="center"/>
             </w:pPr>
             <w:r>
-              <w:t xml:space="preserve">Tabla </w:t>
-            </w:r>
-            <w:r>
-              <w:t>Cliente</w:t>
+              <w:t>Tabla Cliente</w:t>
             </w:r>
           </w:p>
         </w:tc>
@@ -1522,6 +1862,7 @@
           <w:tcPr>
             <w:cnfStyle w:val="001000000000" w:firstRow="0" w:lastRow="0" w:firstColumn="1" w:lastColumn="0" w:oddVBand="0" w:evenVBand="0" w:oddHBand="0" w:evenHBand="0" w:firstRowFirstColumn="0" w:firstRowLastColumn="0" w:lastRowFirstColumn="0" w:lastRowLastColumn="0"/>
             <w:tcW w:w="2207" w:type="dxa"/>
+            <w:vAlign w:val="center"/>
           </w:tcPr>
           <w:p>
             <w:pPr>
@@ -1543,6 +1884,7 @@
         <w:tc>
           <w:tcPr>
             <w:tcW w:w="2207" w:type="dxa"/>
+            <w:vAlign w:val="center"/>
           </w:tcPr>
           <w:p>
             <w:pPr>
@@ -1557,6 +1899,7 @@
         <w:tc>
           <w:tcPr>
             <w:tcW w:w="2207" w:type="dxa"/>
+            <w:vAlign w:val="center"/>
           </w:tcPr>
           <w:p>
             <w:pPr>
@@ -1571,6 +1914,7 @@
         <w:tc>
           <w:tcPr>
             <w:tcW w:w="2207" w:type="dxa"/>
+            <w:vAlign w:val="center"/>
           </w:tcPr>
           <w:p>
             <w:pPr>
@@ -1588,6 +1932,7 @@
           <w:tcPr>
             <w:cnfStyle w:val="001000000000" w:firstRow="0" w:lastRow="0" w:firstColumn="1" w:lastColumn="0" w:oddVBand="0" w:evenVBand="0" w:oddHBand="0" w:evenHBand="0" w:firstRowFirstColumn="0" w:firstRowLastColumn="0" w:lastRowFirstColumn="0" w:lastRowLastColumn="0"/>
             <w:tcW w:w="2207" w:type="dxa"/>
+            <w:vAlign w:val="center"/>
           </w:tcPr>
           <w:p>
             <w:pPr>
@@ -1611,31 +1956,56 @@
         <w:tc>
           <w:tcPr>
             <w:tcW w:w="2207" w:type="dxa"/>
-          </w:tcPr>
-          <w:p>
-            <w:pPr>
-              <w:cnfStyle w:val="000000000000" w:firstRow="0" w:lastRow="0" w:firstColumn="0" w:lastColumn="0" w:oddVBand="0" w:evenVBand="0" w:oddHBand="0" w:evenHBand="0" w:firstRowFirstColumn="0" w:firstRowLastColumn="0" w:lastRowFirstColumn="0" w:lastRowLastColumn="0"/>
-            </w:pPr>
-          </w:p>
-        </w:tc>
-        <w:tc>
-          <w:tcPr>
-            <w:tcW w:w="2207" w:type="dxa"/>
-          </w:tcPr>
-          <w:p>
-            <w:pPr>
-              <w:cnfStyle w:val="000000000000" w:firstRow="0" w:lastRow="0" w:firstColumn="0" w:lastColumn="0" w:oddVBand="0" w:evenVBand="0" w:oddHBand="0" w:evenHBand="0" w:firstRowFirstColumn="0" w:firstRowLastColumn="0" w:lastRowFirstColumn="0" w:lastRowLastColumn="0"/>
-            </w:pPr>
-          </w:p>
-        </w:tc>
-        <w:tc>
-          <w:tcPr>
-            <w:tcW w:w="2207" w:type="dxa"/>
-          </w:tcPr>
-          <w:p>
-            <w:pPr>
-              <w:cnfStyle w:val="000000000000" w:firstRow="0" w:lastRow="0" w:firstColumn="0" w:lastColumn="0" w:oddVBand="0" w:evenVBand="0" w:oddHBand="0" w:evenHBand="0" w:firstRowFirstColumn="0" w:firstRowLastColumn="0" w:lastRowFirstColumn="0" w:lastRowLastColumn="0"/>
-            </w:pPr>
+            <w:vAlign w:val="center"/>
+          </w:tcPr>
+          <w:p>
+            <w:pPr>
+              <w:jc w:val="center"/>
+              <w:cnfStyle w:val="000000000000" w:firstRow="0" w:lastRow="0" w:firstColumn="0" w:lastColumn="0" w:oddVBand="0" w:evenVBand="0" w:oddHBand="0" w:evenHBand="0" w:firstRowFirstColumn="0" w:firstRowLastColumn="0" w:lastRowFirstColumn="0" w:lastRowLastColumn="0"/>
+            </w:pPr>
+            <w:r>
+              <w:t>10</w:t>
+            </w:r>
+          </w:p>
+        </w:tc>
+        <w:tc>
+          <w:tcPr>
+            <w:tcW w:w="2207" w:type="dxa"/>
+            <w:vAlign w:val="center"/>
+          </w:tcPr>
+          <w:p>
+            <w:pPr>
+              <w:jc w:val="center"/>
+              <w:cnfStyle w:val="000000000000" w:firstRow="0" w:lastRow="0" w:firstColumn="0" w:lastColumn="0" w:oddVBand="0" w:evenVBand="0" w:oddHBand="0" w:evenHBand="0" w:firstRowFirstColumn="0" w:firstRowLastColumn="0" w:lastRowFirstColumn="0" w:lastRowLastColumn="0"/>
+            </w:pPr>
+            <w:proofErr w:type="spellStart"/>
+            <w:r>
+              <w:t>Varchar</w:t>
+            </w:r>
+            <w:proofErr w:type="spellEnd"/>
+          </w:p>
+        </w:tc>
+        <w:tc>
+          <w:tcPr>
+            <w:tcW w:w="2207" w:type="dxa"/>
+            <w:vAlign w:val="center"/>
+          </w:tcPr>
+          <w:p>
+            <w:pPr>
+              <w:jc w:val="center"/>
+              <w:cnfStyle w:val="000000000000" w:firstRow="0" w:lastRow="0" w:firstColumn="0" w:lastColumn="0" w:oddVBand="0" w:evenVBand="0" w:oddHBand="0" w:evenHBand="0" w:firstRowFirstColumn="0" w:firstRowLastColumn="0" w:lastRowFirstColumn="0" w:lastRowLastColumn="0"/>
+            </w:pPr>
+            <w:r>
+              <w:t xml:space="preserve">Llave primaria y </w:t>
+            </w:r>
+            <w:proofErr w:type="spellStart"/>
+            <w:r>
+              <w:t>rut</w:t>
+            </w:r>
+            <w:proofErr w:type="spellEnd"/>
+            <w:r>
+              <w:t xml:space="preserve"> que identifica únicamente a un cliente.</w:t>
+            </w:r>
           </w:p>
         </w:tc>
       </w:tr>
@@ -1647,6 +2017,7 @@
           <w:tcPr>
             <w:cnfStyle w:val="001000000000" w:firstRow="0" w:lastRow="0" w:firstColumn="1" w:lastColumn="0" w:oddVBand="0" w:evenVBand="0" w:oddHBand="0" w:evenHBand="0" w:firstRowFirstColumn="0" w:firstRowLastColumn="0" w:lastRowFirstColumn="0" w:lastRowLastColumn="0"/>
             <w:tcW w:w="2207" w:type="dxa"/>
+            <w:vAlign w:val="center"/>
           </w:tcPr>
           <w:p>
             <w:pPr>
@@ -1670,39 +2041,57 @@
         <w:tc>
           <w:tcPr>
             <w:tcW w:w="2207" w:type="dxa"/>
-          </w:tcPr>
-          <w:p>
-            <w:pPr>
-              <w:cnfStyle w:val="000000100000" w:firstRow="0" w:lastRow="0" w:firstColumn="0" w:lastColumn="0" w:oddVBand="0" w:evenVBand="0" w:oddHBand="1" w:evenHBand="0" w:firstRowFirstColumn="0" w:firstRowLastColumn="0" w:lastRowFirstColumn="0" w:lastRowLastColumn="0"/>
-            </w:pPr>
-          </w:p>
-        </w:tc>
-        <w:tc>
-          <w:tcPr>
-            <w:tcW w:w="2207" w:type="dxa"/>
-          </w:tcPr>
-          <w:p>
-            <w:pPr>
-              <w:cnfStyle w:val="000000100000" w:firstRow="0" w:lastRow="0" w:firstColumn="0" w:lastColumn="0" w:oddVBand="0" w:evenVBand="0" w:oddHBand="1" w:evenHBand="0" w:firstRowFirstColumn="0" w:firstRowLastColumn="0" w:lastRowFirstColumn="0" w:lastRowLastColumn="0"/>
-            </w:pPr>
-          </w:p>
-        </w:tc>
-        <w:tc>
-          <w:tcPr>
-            <w:tcW w:w="2207" w:type="dxa"/>
-          </w:tcPr>
-          <w:p>
-            <w:pPr>
-              <w:cnfStyle w:val="000000100000" w:firstRow="0" w:lastRow="0" w:firstColumn="0" w:lastColumn="0" w:oddVBand="0" w:evenVBand="0" w:oddHBand="1" w:evenHBand="0" w:firstRowFirstColumn="0" w:firstRowLastColumn="0" w:lastRowFirstColumn="0" w:lastRowLastColumn="0"/>
-            </w:pPr>
-          </w:p>
-        </w:tc>
-      </w:tr>
-      <w:tr>
-        <w:tc>
-          <w:tcPr>
-            <w:cnfStyle w:val="001000000000" w:firstRow="0" w:lastRow="0" w:firstColumn="1" w:lastColumn="0" w:oddVBand="0" w:evenVBand="0" w:oddHBand="0" w:evenHBand="0" w:firstRowFirstColumn="0" w:firstRowLastColumn="0" w:lastRowFirstColumn="0" w:lastRowLastColumn="0"/>
-            <w:tcW w:w="2207" w:type="dxa"/>
+            <w:vAlign w:val="center"/>
+          </w:tcPr>
+          <w:p>
+            <w:pPr>
+              <w:jc w:val="center"/>
+              <w:cnfStyle w:val="000000100000" w:firstRow="0" w:lastRow="0" w:firstColumn="0" w:lastColumn="0" w:oddVBand="0" w:evenVBand="0" w:oddHBand="1" w:evenHBand="0" w:firstRowFirstColumn="0" w:firstRowLastColumn="0" w:lastRowFirstColumn="0" w:lastRowLastColumn="0"/>
+            </w:pPr>
+            <w:r>
+              <w:t>80</w:t>
+            </w:r>
+          </w:p>
+        </w:tc>
+        <w:tc>
+          <w:tcPr>
+            <w:tcW w:w="2207" w:type="dxa"/>
+            <w:vAlign w:val="center"/>
+          </w:tcPr>
+          <w:p>
+            <w:pPr>
+              <w:jc w:val="center"/>
+              <w:cnfStyle w:val="000000100000" w:firstRow="0" w:lastRow="0" w:firstColumn="0" w:lastColumn="0" w:oddVBand="0" w:evenVBand="0" w:oddHBand="1" w:evenHBand="0" w:firstRowFirstColumn="0" w:firstRowLastColumn="0" w:lastRowFirstColumn="0" w:lastRowLastColumn="0"/>
+            </w:pPr>
+            <w:proofErr w:type="spellStart"/>
+            <w:r>
+              <w:t>Varchar</w:t>
+            </w:r>
+            <w:proofErr w:type="spellEnd"/>
+          </w:p>
+        </w:tc>
+        <w:tc>
+          <w:tcPr>
+            <w:tcW w:w="2207" w:type="dxa"/>
+            <w:vAlign w:val="center"/>
+          </w:tcPr>
+          <w:p>
+            <w:pPr>
+              <w:jc w:val="center"/>
+              <w:cnfStyle w:val="000000100000" w:firstRow="0" w:lastRow="0" w:firstColumn="0" w:lastColumn="0" w:oddVBand="0" w:evenVBand="0" w:oddHBand="1" w:evenHBand="0" w:firstRowFirstColumn="0" w:firstRowLastColumn="0" w:lastRowFirstColumn="0" w:lastRowLastColumn="0"/>
+            </w:pPr>
+            <w:r>
+              <w:t>Nombre del cliente.</w:t>
+            </w:r>
+          </w:p>
+        </w:tc>
+      </w:tr>
+      <w:tr>
+        <w:tc>
+          <w:tcPr>
+            <w:cnfStyle w:val="001000000000" w:firstRow="0" w:lastRow="0" w:firstColumn="1" w:lastColumn="0" w:oddVBand="0" w:evenVBand="0" w:oddHBand="0" w:evenHBand="0" w:firstRowFirstColumn="0" w:firstRowLastColumn="0" w:lastRowFirstColumn="0" w:lastRowLastColumn="0"/>
+            <w:tcW w:w="2207" w:type="dxa"/>
+            <w:vAlign w:val="center"/>
           </w:tcPr>
           <w:p>
             <w:pPr>
@@ -1726,31 +2115,48 @@
         <w:tc>
           <w:tcPr>
             <w:tcW w:w="2207" w:type="dxa"/>
-          </w:tcPr>
-          <w:p>
-            <w:pPr>
-              <w:cnfStyle w:val="000000000000" w:firstRow="0" w:lastRow="0" w:firstColumn="0" w:lastColumn="0" w:oddVBand="0" w:evenVBand="0" w:oddHBand="0" w:evenHBand="0" w:firstRowFirstColumn="0" w:firstRowLastColumn="0" w:lastRowFirstColumn="0" w:lastRowLastColumn="0"/>
-            </w:pPr>
-          </w:p>
-        </w:tc>
-        <w:tc>
-          <w:tcPr>
-            <w:tcW w:w="2207" w:type="dxa"/>
-          </w:tcPr>
-          <w:p>
-            <w:pPr>
-              <w:cnfStyle w:val="000000000000" w:firstRow="0" w:lastRow="0" w:firstColumn="0" w:lastColumn="0" w:oddVBand="0" w:evenVBand="0" w:oddHBand="0" w:evenHBand="0" w:firstRowFirstColumn="0" w:firstRowLastColumn="0" w:lastRowFirstColumn="0" w:lastRowLastColumn="0"/>
-            </w:pPr>
-          </w:p>
-        </w:tc>
-        <w:tc>
-          <w:tcPr>
-            <w:tcW w:w="2207" w:type="dxa"/>
-          </w:tcPr>
-          <w:p>
-            <w:pPr>
-              <w:cnfStyle w:val="000000000000" w:firstRow="0" w:lastRow="0" w:firstColumn="0" w:lastColumn="0" w:oddVBand="0" w:evenVBand="0" w:oddHBand="0" w:evenHBand="0" w:firstRowFirstColumn="0" w:firstRowLastColumn="0" w:lastRowFirstColumn="0" w:lastRowLastColumn="0"/>
-            </w:pPr>
+            <w:vAlign w:val="center"/>
+          </w:tcPr>
+          <w:p>
+            <w:pPr>
+              <w:jc w:val="center"/>
+              <w:cnfStyle w:val="000000000000" w:firstRow="0" w:lastRow="0" w:firstColumn="0" w:lastColumn="0" w:oddVBand="0" w:evenVBand="0" w:oddHBand="0" w:evenHBand="0" w:firstRowFirstColumn="0" w:firstRowLastColumn="0" w:lastRowFirstColumn="0" w:lastRowLastColumn="0"/>
+            </w:pPr>
+            <w:r>
+              <w:t>80</w:t>
+            </w:r>
+          </w:p>
+        </w:tc>
+        <w:tc>
+          <w:tcPr>
+            <w:tcW w:w="2207" w:type="dxa"/>
+            <w:vAlign w:val="center"/>
+          </w:tcPr>
+          <w:p>
+            <w:pPr>
+              <w:jc w:val="center"/>
+              <w:cnfStyle w:val="000000000000" w:firstRow="0" w:lastRow="0" w:firstColumn="0" w:lastColumn="0" w:oddVBand="0" w:evenVBand="0" w:oddHBand="0" w:evenHBand="0" w:firstRowFirstColumn="0" w:firstRowLastColumn="0" w:lastRowFirstColumn="0" w:lastRowLastColumn="0"/>
+            </w:pPr>
+            <w:proofErr w:type="spellStart"/>
+            <w:r>
+              <w:t>Varchar</w:t>
+            </w:r>
+            <w:proofErr w:type="spellEnd"/>
+          </w:p>
+        </w:tc>
+        <w:tc>
+          <w:tcPr>
+            <w:tcW w:w="2207" w:type="dxa"/>
+            <w:vAlign w:val="center"/>
+          </w:tcPr>
+          <w:p>
+            <w:pPr>
+              <w:jc w:val="center"/>
+              <w:cnfStyle w:val="000000000000" w:firstRow="0" w:lastRow="0" w:firstColumn="0" w:lastColumn="0" w:oddVBand="0" w:evenVBand="0" w:oddHBand="0" w:evenHBand="0" w:firstRowFirstColumn="0" w:firstRowLastColumn="0" w:lastRowFirstColumn="0" w:lastRowLastColumn="0"/>
+            </w:pPr>
+            <w:r>
+              <w:t>Apellido del cliente.</w:t>
+            </w:r>
           </w:p>
         </w:tc>
       </w:tr>
@@ -1762,6 +2168,7 @@
           <w:tcPr>
             <w:cnfStyle w:val="001000000000" w:firstRow="0" w:lastRow="0" w:firstColumn="1" w:lastColumn="0" w:oddVBand="0" w:evenVBand="0" w:oddHBand="0" w:evenHBand="0" w:firstRowFirstColumn="0" w:firstRowLastColumn="0" w:lastRowFirstColumn="0" w:lastRowLastColumn="0"/>
             <w:tcW w:w="2207" w:type="dxa"/>
+            <w:vAlign w:val="center"/>
           </w:tcPr>
           <w:p>
             <w:pPr>
@@ -1785,39 +2192,57 @@
         <w:tc>
           <w:tcPr>
             <w:tcW w:w="2207" w:type="dxa"/>
-          </w:tcPr>
-          <w:p>
-            <w:pPr>
-              <w:cnfStyle w:val="000000100000" w:firstRow="0" w:lastRow="0" w:firstColumn="0" w:lastColumn="0" w:oddVBand="0" w:evenVBand="0" w:oddHBand="1" w:evenHBand="0" w:firstRowFirstColumn="0" w:firstRowLastColumn="0" w:lastRowFirstColumn="0" w:lastRowLastColumn="0"/>
-            </w:pPr>
-          </w:p>
-        </w:tc>
-        <w:tc>
-          <w:tcPr>
-            <w:tcW w:w="2207" w:type="dxa"/>
-          </w:tcPr>
-          <w:p>
-            <w:pPr>
-              <w:cnfStyle w:val="000000100000" w:firstRow="0" w:lastRow="0" w:firstColumn="0" w:lastColumn="0" w:oddVBand="0" w:evenVBand="0" w:oddHBand="1" w:evenHBand="0" w:firstRowFirstColumn="0" w:firstRowLastColumn="0" w:lastRowFirstColumn="0" w:lastRowLastColumn="0"/>
-            </w:pPr>
-          </w:p>
-        </w:tc>
-        <w:tc>
-          <w:tcPr>
-            <w:tcW w:w="2207" w:type="dxa"/>
-          </w:tcPr>
-          <w:p>
-            <w:pPr>
-              <w:cnfStyle w:val="000000100000" w:firstRow="0" w:lastRow="0" w:firstColumn="0" w:lastColumn="0" w:oddVBand="0" w:evenVBand="0" w:oddHBand="1" w:evenHBand="0" w:firstRowFirstColumn="0" w:firstRowLastColumn="0" w:lastRowFirstColumn="0" w:lastRowLastColumn="0"/>
-            </w:pPr>
-          </w:p>
-        </w:tc>
-      </w:tr>
-      <w:tr>
-        <w:tc>
-          <w:tcPr>
-            <w:cnfStyle w:val="001000000000" w:firstRow="0" w:lastRow="0" w:firstColumn="1" w:lastColumn="0" w:oddVBand="0" w:evenVBand="0" w:oddHBand="0" w:evenHBand="0" w:firstRowFirstColumn="0" w:firstRowLastColumn="0" w:lastRowFirstColumn="0" w:lastRowLastColumn="0"/>
-            <w:tcW w:w="2207" w:type="dxa"/>
+            <w:vAlign w:val="center"/>
+          </w:tcPr>
+          <w:p>
+            <w:pPr>
+              <w:jc w:val="center"/>
+              <w:cnfStyle w:val="000000100000" w:firstRow="0" w:lastRow="0" w:firstColumn="0" w:lastColumn="0" w:oddVBand="0" w:evenVBand="0" w:oddHBand="1" w:evenHBand="0" w:firstRowFirstColumn="0" w:firstRowLastColumn="0" w:lastRowFirstColumn="0" w:lastRowLastColumn="0"/>
+            </w:pPr>
+            <w:r>
+              <w:t>&lt;No especificado&gt;</w:t>
+            </w:r>
+          </w:p>
+        </w:tc>
+        <w:tc>
+          <w:tcPr>
+            <w:tcW w:w="2207" w:type="dxa"/>
+            <w:vAlign w:val="center"/>
+          </w:tcPr>
+          <w:p>
+            <w:pPr>
+              <w:jc w:val="center"/>
+              <w:cnfStyle w:val="000000100000" w:firstRow="0" w:lastRow="0" w:firstColumn="0" w:lastColumn="0" w:oddVBand="0" w:evenVBand="0" w:oddHBand="1" w:evenHBand="0" w:firstRowFirstColumn="0" w:firstRowLastColumn="0" w:lastRowFirstColumn="0" w:lastRowLastColumn="0"/>
+            </w:pPr>
+            <w:proofErr w:type="spellStart"/>
+            <w:r>
+              <w:t>bigint</w:t>
+            </w:r>
+            <w:proofErr w:type="spellEnd"/>
+          </w:p>
+        </w:tc>
+        <w:tc>
+          <w:tcPr>
+            <w:tcW w:w="2207" w:type="dxa"/>
+            <w:vAlign w:val="center"/>
+          </w:tcPr>
+          <w:p>
+            <w:pPr>
+              <w:jc w:val="center"/>
+              <w:cnfStyle w:val="000000100000" w:firstRow="0" w:lastRow="0" w:firstColumn="0" w:lastColumn="0" w:oddVBand="0" w:evenVBand="0" w:oddHBand="1" w:evenHBand="0" w:firstRowFirstColumn="0" w:firstRowLastColumn="0" w:lastRowFirstColumn="0" w:lastRowLastColumn="0"/>
+            </w:pPr>
+            <w:r>
+              <w:t>Teléfono del cliente.</w:t>
+            </w:r>
+          </w:p>
+        </w:tc>
+      </w:tr>
+      <w:tr>
+        <w:tc>
+          <w:tcPr>
+            <w:cnfStyle w:val="001000000000" w:firstRow="0" w:lastRow="0" w:firstColumn="1" w:lastColumn="0" w:oddVBand="0" w:evenVBand="0" w:oddHBand="0" w:evenHBand="0" w:firstRowFirstColumn="0" w:firstRowLastColumn="0" w:lastRowFirstColumn="0" w:lastRowLastColumn="0"/>
+            <w:tcW w:w="2207" w:type="dxa"/>
+            <w:vAlign w:val="center"/>
           </w:tcPr>
           <w:p>
             <w:pPr>
@@ -1839,31 +2264,48 @@
         <w:tc>
           <w:tcPr>
             <w:tcW w:w="2207" w:type="dxa"/>
-          </w:tcPr>
-          <w:p>
-            <w:pPr>
-              <w:cnfStyle w:val="000000000000" w:firstRow="0" w:lastRow="0" w:firstColumn="0" w:lastColumn="0" w:oddVBand="0" w:evenVBand="0" w:oddHBand="0" w:evenHBand="0" w:firstRowFirstColumn="0" w:firstRowLastColumn="0" w:lastRowFirstColumn="0" w:lastRowLastColumn="0"/>
-            </w:pPr>
-          </w:p>
-        </w:tc>
-        <w:tc>
-          <w:tcPr>
-            <w:tcW w:w="2207" w:type="dxa"/>
-          </w:tcPr>
-          <w:p>
-            <w:pPr>
-              <w:cnfStyle w:val="000000000000" w:firstRow="0" w:lastRow="0" w:firstColumn="0" w:lastColumn="0" w:oddVBand="0" w:evenVBand="0" w:oddHBand="0" w:evenHBand="0" w:firstRowFirstColumn="0" w:firstRowLastColumn="0" w:lastRowFirstColumn="0" w:lastRowLastColumn="0"/>
-            </w:pPr>
-          </w:p>
-        </w:tc>
-        <w:tc>
-          <w:tcPr>
-            <w:tcW w:w="2207" w:type="dxa"/>
-          </w:tcPr>
-          <w:p>
-            <w:pPr>
-              <w:cnfStyle w:val="000000000000" w:firstRow="0" w:lastRow="0" w:firstColumn="0" w:lastColumn="0" w:oddVBand="0" w:evenVBand="0" w:oddHBand="0" w:evenHBand="0" w:firstRowFirstColumn="0" w:firstRowLastColumn="0" w:lastRowFirstColumn="0" w:lastRowLastColumn="0"/>
-            </w:pPr>
+            <w:vAlign w:val="center"/>
+          </w:tcPr>
+          <w:p>
+            <w:pPr>
+              <w:jc w:val="center"/>
+              <w:cnfStyle w:val="000000000000" w:firstRow="0" w:lastRow="0" w:firstColumn="0" w:lastColumn="0" w:oddVBand="0" w:evenVBand="0" w:oddHBand="0" w:evenHBand="0" w:firstRowFirstColumn="0" w:firstRowLastColumn="0" w:lastRowFirstColumn="0" w:lastRowLastColumn="0"/>
+            </w:pPr>
+            <w:r>
+              <w:t>80</w:t>
+            </w:r>
+          </w:p>
+        </w:tc>
+        <w:tc>
+          <w:tcPr>
+            <w:tcW w:w="2207" w:type="dxa"/>
+            <w:vAlign w:val="center"/>
+          </w:tcPr>
+          <w:p>
+            <w:pPr>
+              <w:jc w:val="center"/>
+              <w:cnfStyle w:val="000000000000" w:firstRow="0" w:lastRow="0" w:firstColumn="0" w:lastColumn="0" w:oddVBand="0" w:evenVBand="0" w:oddHBand="0" w:evenHBand="0" w:firstRowFirstColumn="0" w:firstRowLastColumn="0" w:lastRowFirstColumn="0" w:lastRowLastColumn="0"/>
+            </w:pPr>
+            <w:proofErr w:type="spellStart"/>
+            <w:r>
+              <w:t>Varchar</w:t>
+            </w:r>
+            <w:proofErr w:type="spellEnd"/>
+          </w:p>
+        </w:tc>
+        <w:tc>
+          <w:tcPr>
+            <w:tcW w:w="2207" w:type="dxa"/>
+            <w:vAlign w:val="center"/>
+          </w:tcPr>
+          <w:p>
+            <w:pPr>
+              <w:jc w:val="center"/>
+              <w:cnfStyle w:val="000000000000" w:firstRow="0" w:lastRow="0" w:firstColumn="0" w:lastColumn="0" w:oddVBand="0" w:evenVBand="0" w:oddHBand="0" w:evenHBand="0" w:firstRowFirstColumn="0" w:firstRowLastColumn="0" w:lastRowFirstColumn="0" w:lastRowLastColumn="0"/>
+            </w:pPr>
+            <w:r>
+              <w:t>Correo del cliente.</w:t>
+            </w:r>
           </w:p>
         </w:tc>
       </w:tr>
@@ -1875,6 +2317,7 @@
           <w:tcPr>
             <w:cnfStyle w:val="001000000000" w:firstRow="0" w:lastRow="0" w:firstColumn="1" w:lastColumn="0" w:oddVBand="0" w:evenVBand="0" w:oddHBand="0" w:evenHBand="0" w:firstRowFirstColumn="0" w:firstRowLastColumn="0" w:lastRowFirstColumn="0" w:lastRowLastColumn="0"/>
             <w:tcW w:w="2207" w:type="dxa"/>
+            <w:vAlign w:val="center"/>
           </w:tcPr>
           <w:p>
             <w:pPr>
@@ -1898,36 +2341,55 @@
         <w:tc>
           <w:tcPr>
             <w:tcW w:w="2207" w:type="dxa"/>
-          </w:tcPr>
-          <w:p>
-            <w:pPr>
-              <w:cnfStyle w:val="000000100000" w:firstRow="0" w:lastRow="0" w:firstColumn="0" w:lastColumn="0" w:oddVBand="0" w:evenVBand="0" w:oddHBand="1" w:evenHBand="0" w:firstRowFirstColumn="0" w:firstRowLastColumn="0" w:lastRowFirstColumn="0" w:lastRowLastColumn="0"/>
-            </w:pPr>
-          </w:p>
-        </w:tc>
-        <w:tc>
-          <w:tcPr>
-            <w:tcW w:w="2207" w:type="dxa"/>
-          </w:tcPr>
-          <w:p>
-            <w:pPr>
-              <w:cnfStyle w:val="000000100000" w:firstRow="0" w:lastRow="0" w:firstColumn="0" w:lastColumn="0" w:oddVBand="0" w:evenVBand="0" w:oddHBand="1" w:evenHBand="0" w:firstRowFirstColumn="0" w:firstRowLastColumn="0" w:lastRowFirstColumn="0" w:lastRowLastColumn="0"/>
-            </w:pPr>
-          </w:p>
-        </w:tc>
-        <w:tc>
-          <w:tcPr>
-            <w:tcW w:w="2207" w:type="dxa"/>
-          </w:tcPr>
-          <w:p>
-            <w:pPr>
-              <w:cnfStyle w:val="000000100000" w:firstRow="0" w:lastRow="0" w:firstColumn="0" w:lastColumn="0" w:oddVBand="0" w:evenVBand="0" w:oddHBand="1" w:evenHBand="0" w:firstRowFirstColumn="0" w:firstRowLastColumn="0" w:lastRowFirstColumn="0" w:lastRowLastColumn="0"/>
-            </w:pPr>
+            <w:vAlign w:val="center"/>
+          </w:tcPr>
+          <w:p>
+            <w:pPr>
+              <w:jc w:val="center"/>
+              <w:cnfStyle w:val="000000100000" w:firstRow="0" w:lastRow="0" w:firstColumn="0" w:lastColumn="0" w:oddVBand="0" w:evenVBand="0" w:oddHBand="1" w:evenHBand="0" w:firstRowFirstColumn="0" w:firstRowLastColumn="0" w:lastRowFirstColumn="0" w:lastRowLastColumn="0"/>
+            </w:pPr>
+            <w:r>
+              <w:t>&lt;No especificado&gt;</w:t>
+            </w:r>
+          </w:p>
+        </w:tc>
+        <w:tc>
+          <w:tcPr>
+            <w:tcW w:w="2207" w:type="dxa"/>
+            <w:vAlign w:val="center"/>
+          </w:tcPr>
+          <w:p>
+            <w:pPr>
+              <w:jc w:val="center"/>
+              <w:cnfStyle w:val="000000100000" w:firstRow="0" w:lastRow="0" w:firstColumn="0" w:lastColumn="0" w:oddVBand="0" w:evenVBand="0" w:oddHBand="1" w:evenHBand="0" w:firstRowFirstColumn="0" w:firstRowLastColumn="0" w:lastRowFirstColumn="0" w:lastRowLastColumn="0"/>
+            </w:pPr>
+            <w:r>
+              <w:t>Serial</w:t>
+            </w:r>
+          </w:p>
+        </w:tc>
+        <w:tc>
+          <w:tcPr>
+            <w:tcW w:w="2207" w:type="dxa"/>
+            <w:vAlign w:val="center"/>
+          </w:tcPr>
+          <w:p>
+            <w:pPr>
+              <w:jc w:val="center"/>
+              <w:cnfStyle w:val="000000100000" w:firstRow="0" w:lastRow="0" w:firstColumn="0" w:lastColumn="0" w:oddVBand="0" w:evenVBand="0" w:oddHBand="1" w:evenHBand="0" w:firstRowFirstColumn="0" w:firstRowLastColumn="0" w:lastRowFirstColumn="0" w:lastRowLastColumn="0"/>
+            </w:pPr>
+            <w:r>
+              <w:t>Llave foránea que relaciona al cliente con su dirección.</w:t>
+            </w:r>
           </w:p>
         </w:tc>
       </w:tr>
     </w:tbl>
-    <w:p/>
+    <w:p>
+      <w:pPr>
+        <w:jc w:val="center"/>
+      </w:pPr>
+    </w:p>
     <w:tbl>
       <w:tblPr>
         <w:tblStyle w:val="Tablaconcuadrcula4-nfasis5"/>
@@ -1956,10 +2418,7 @@
               <w:jc w:val="center"/>
             </w:pPr>
             <w:r>
-              <w:t xml:space="preserve">Tabla </w:t>
-            </w:r>
-            <w:r>
-              <w:t>Pedido</w:t>
+              <w:t>Tabla Pedido</w:t>
             </w:r>
           </w:p>
         </w:tc>
@@ -1972,6 +2431,7 @@
           <w:tcPr>
             <w:cnfStyle w:val="001000000000" w:firstRow="0" w:lastRow="0" w:firstColumn="1" w:lastColumn="0" w:oddVBand="0" w:evenVBand="0" w:oddHBand="0" w:evenHBand="0" w:firstRowFirstColumn="0" w:firstRowLastColumn="0" w:lastRowFirstColumn="0" w:lastRowLastColumn="0"/>
             <w:tcW w:w="2207" w:type="dxa"/>
+            <w:vAlign w:val="center"/>
           </w:tcPr>
           <w:p>
             <w:pPr>
@@ -1993,6 +2453,7 @@
         <w:tc>
           <w:tcPr>
             <w:tcW w:w="2207" w:type="dxa"/>
+            <w:vAlign w:val="center"/>
           </w:tcPr>
           <w:p>
             <w:pPr>
@@ -2007,6 +2468,7 @@
         <w:tc>
           <w:tcPr>
             <w:tcW w:w="2207" w:type="dxa"/>
+            <w:vAlign w:val="center"/>
           </w:tcPr>
           <w:p>
             <w:pPr>
@@ -2021,6 +2483,7 @@
         <w:tc>
           <w:tcPr>
             <w:tcW w:w="2207" w:type="dxa"/>
+            <w:vAlign w:val="center"/>
           </w:tcPr>
           <w:p>
             <w:pPr>
@@ -2038,6 +2501,7 @@
           <w:tcPr>
             <w:cnfStyle w:val="001000000000" w:firstRow="0" w:lastRow="0" w:firstColumn="1" w:lastColumn="0" w:oddVBand="0" w:evenVBand="0" w:oddHBand="0" w:evenHBand="0" w:firstRowFirstColumn="0" w:firstRowLastColumn="0" w:lastRowFirstColumn="0" w:lastRowLastColumn="0"/>
             <w:tcW w:w="2207" w:type="dxa"/>
+            <w:vAlign w:val="center"/>
           </w:tcPr>
           <w:p>
             <w:pPr>
@@ -2061,31 +2525,46 @@
         <w:tc>
           <w:tcPr>
             <w:tcW w:w="2207" w:type="dxa"/>
-          </w:tcPr>
-          <w:p>
-            <w:pPr>
-              <w:cnfStyle w:val="000000000000" w:firstRow="0" w:lastRow="0" w:firstColumn="0" w:lastColumn="0" w:oddVBand="0" w:evenVBand="0" w:oddHBand="0" w:evenHBand="0" w:firstRowFirstColumn="0" w:firstRowLastColumn="0" w:lastRowFirstColumn="0" w:lastRowLastColumn="0"/>
-            </w:pPr>
-          </w:p>
-        </w:tc>
-        <w:tc>
-          <w:tcPr>
-            <w:tcW w:w="2207" w:type="dxa"/>
-          </w:tcPr>
-          <w:p>
-            <w:pPr>
-              <w:cnfStyle w:val="000000000000" w:firstRow="0" w:lastRow="0" w:firstColumn="0" w:lastColumn="0" w:oddVBand="0" w:evenVBand="0" w:oddHBand="0" w:evenHBand="0" w:firstRowFirstColumn="0" w:firstRowLastColumn="0" w:lastRowFirstColumn="0" w:lastRowLastColumn="0"/>
-            </w:pPr>
-          </w:p>
-        </w:tc>
-        <w:tc>
-          <w:tcPr>
-            <w:tcW w:w="2207" w:type="dxa"/>
-          </w:tcPr>
-          <w:p>
-            <w:pPr>
-              <w:cnfStyle w:val="000000000000" w:firstRow="0" w:lastRow="0" w:firstColumn="0" w:lastColumn="0" w:oddVBand="0" w:evenVBand="0" w:oddHBand="0" w:evenHBand="0" w:firstRowFirstColumn="0" w:firstRowLastColumn="0" w:lastRowFirstColumn="0" w:lastRowLastColumn="0"/>
-            </w:pPr>
+            <w:vAlign w:val="center"/>
+          </w:tcPr>
+          <w:p>
+            <w:pPr>
+              <w:jc w:val="center"/>
+              <w:cnfStyle w:val="000000000000" w:firstRow="0" w:lastRow="0" w:firstColumn="0" w:lastColumn="0" w:oddVBand="0" w:evenVBand="0" w:oddHBand="0" w:evenHBand="0" w:firstRowFirstColumn="0" w:firstRowLastColumn="0" w:lastRowFirstColumn="0" w:lastRowLastColumn="0"/>
+            </w:pPr>
+            <w:r>
+              <w:t>&lt;No especificado&gt;</w:t>
+            </w:r>
+          </w:p>
+        </w:tc>
+        <w:tc>
+          <w:tcPr>
+            <w:tcW w:w="2207" w:type="dxa"/>
+            <w:vAlign w:val="center"/>
+          </w:tcPr>
+          <w:p>
+            <w:pPr>
+              <w:jc w:val="center"/>
+              <w:cnfStyle w:val="000000000000" w:firstRow="0" w:lastRow="0" w:firstColumn="0" w:lastColumn="0" w:oddVBand="0" w:evenVBand="0" w:oddHBand="0" w:evenHBand="0" w:firstRowFirstColumn="0" w:firstRowLastColumn="0" w:lastRowFirstColumn="0" w:lastRowLastColumn="0"/>
+            </w:pPr>
+            <w:r>
+              <w:t>Serial</w:t>
+            </w:r>
+          </w:p>
+        </w:tc>
+        <w:tc>
+          <w:tcPr>
+            <w:tcW w:w="2207" w:type="dxa"/>
+            <w:vAlign w:val="center"/>
+          </w:tcPr>
+          <w:p>
+            <w:pPr>
+              <w:jc w:val="center"/>
+              <w:cnfStyle w:val="000000000000" w:firstRow="0" w:lastRow="0" w:firstColumn="0" w:lastColumn="0" w:oddVBand="0" w:evenVBand="0" w:oddHBand="0" w:evenHBand="0" w:firstRowFirstColumn="0" w:firstRowLastColumn="0" w:lastRowFirstColumn="0" w:lastRowLastColumn="0"/>
+            </w:pPr>
+            <w:r>
+              <w:t>Llave primaria e identificador único de cada pedido.</w:t>
+            </w:r>
           </w:p>
         </w:tc>
       </w:tr>
@@ -2097,6 +2576,7 @@
           <w:tcPr>
             <w:cnfStyle w:val="001000000000" w:firstRow="0" w:lastRow="0" w:firstColumn="1" w:lastColumn="0" w:oddVBand="0" w:evenVBand="0" w:oddHBand="0" w:evenHBand="0" w:firstRowFirstColumn="0" w:firstRowLastColumn="0" w:lastRowFirstColumn="0" w:lastRowLastColumn="0"/>
             <w:tcW w:w="2207" w:type="dxa"/>
+            <w:vAlign w:val="center"/>
           </w:tcPr>
           <w:p>
             <w:pPr>
@@ -2120,54 +2600,69 @@
         <w:tc>
           <w:tcPr>
             <w:tcW w:w="2207" w:type="dxa"/>
-          </w:tcPr>
-          <w:p>
-            <w:pPr>
-              <w:cnfStyle w:val="000000100000" w:firstRow="0" w:lastRow="0" w:firstColumn="0" w:lastColumn="0" w:oddVBand="0" w:evenVBand="0" w:oddHBand="1" w:evenHBand="0" w:firstRowFirstColumn="0" w:firstRowLastColumn="0" w:lastRowFirstColumn="0" w:lastRowLastColumn="0"/>
-            </w:pPr>
-          </w:p>
-        </w:tc>
-        <w:tc>
-          <w:tcPr>
-            <w:tcW w:w="2207" w:type="dxa"/>
-          </w:tcPr>
-          <w:p>
-            <w:pPr>
-              <w:cnfStyle w:val="000000100000" w:firstRow="0" w:lastRow="0" w:firstColumn="0" w:lastColumn="0" w:oddVBand="0" w:evenVBand="0" w:oddHBand="1" w:evenHBand="0" w:firstRowFirstColumn="0" w:firstRowLastColumn="0" w:lastRowFirstColumn="0" w:lastRowLastColumn="0"/>
-            </w:pPr>
-          </w:p>
-        </w:tc>
-        <w:tc>
-          <w:tcPr>
-            <w:tcW w:w="2207" w:type="dxa"/>
-          </w:tcPr>
-          <w:p>
-            <w:pPr>
-              <w:cnfStyle w:val="000000100000" w:firstRow="0" w:lastRow="0" w:firstColumn="0" w:lastColumn="0" w:oddVBand="0" w:evenVBand="0" w:oddHBand="1" w:evenHBand="0" w:firstRowFirstColumn="0" w:firstRowLastColumn="0" w:lastRowFirstColumn="0" w:lastRowLastColumn="0"/>
-            </w:pPr>
-          </w:p>
-        </w:tc>
-      </w:tr>
-      <w:tr>
-        <w:tc>
-          <w:tcPr>
-            <w:cnfStyle w:val="001000000000" w:firstRow="0" w:lastRow="0" w:firstColumn="1" w:lastColumn="0" w:oddVBand="0" w:evenVBand="0" w:oddHBand="0" w:evenHBand="0" w:firstRowFirstColumn="0" w:firstRowLastColumn="0" w:lastRowFirstColumn="0" w:lastRowLastColumn="0"/>
-            <w:tcW w:w="2207" w:type="dxa"/>
-          </w:tcPr>
-          <w:p>
-            <w:pPr>
-              <w:jc w:val="center"/>
-              <w:rPr>
-                <w:b w:val="0"/>
-                <w:bCs w:val="0"/>
-              </w:rPr>
-            </w:pPr>
-            <w:r>
-              <w:rPr>
-                <w:b w:val="0"/>
-                <w:bCs w:val="0"/>
-              </w:rPr>
-              <w:lastRenderedPageBreak/>
+            <w:vAlign w:val="center"/>
+          </w:tcPr>
+          <w:p>
+            <w:pPr>
+              <w:jc w:val="center"/>
+              <w:cnfStyle w:val="000000100000" w:firstRow="0" w:lastRow="0" w:firstColumn="0" w:lastColumn="0" w:oddVBand="0" w:evenVBand="0" w:oddHBand="1" w:evenHBand="0" w:firstRowFirstColumn="0" w:firstRowLastColumn="0" w:lastRowFirstColumn="0" w:lastRowLastColumn="0"/>
+            </w:pPr>
+            <w:r>
+              <w:t>&lt;No especificado&gt;</w:t>
+            </w:r>
+          </w:p>
+        </w:tc>
+        <w:tc>
+          <w:tcPr>
+            <w:tcW w:w="2207" w:type="dxa"/>
+            <w:vAlign w:val="center"/>
+          </w:tcPr>
+          <w:p>
+            <w:pPr>
+              <w:jc w:val="center"/>
+              <w:cnfStyle w:val="000000100000" w:firstRow="0" w:lastRow="0" w:firstColumn="0" w:lastColumn="0" w:oddVBand="0" w:evenVBand="0" w:oddHBand="1" w:evenHBand="0" w:firstRowFirstColumn="0" w:firstRowLastColumn="0" w:lastRowFirstColumn="0" w:lastRowLastColumn="0"/>
+            </w:pPr>
+            <w:r>
+              <w:t>Date</w:t>
+            </w:r>
+          </w:p>
+        </w:tc>
+        <w:tc>
+          <w:tcPr>
+            <w:tcW w:w="2207" w:type="dxa"/>
+            <w:vAlign w:val="center"/>
+          </w:tcPr>
+          <w:p>
+            <w:pPr>
+              <w:jc w:val="center"/>
+              <w:cnfStyle w:val="000000100000" w:firstRow="0" w:lastRow="0" w:firstColumn="0" w:lastColumn="0" w:oddVBand="0" w:evenVBand="0" w:oddHBand="1" w:evenHBand="0" w:firstRowFirstColumn="0" w:firstRowLastColumn="0" w:lastRowFirstColumn="0" w:lastRowLastColumn="0"/>
+            </w:pPr>
+            <w:r>
+              <w:t>Fecha en que se realizó el pedido.</w:t>
+            </w:r>
+          </w:p>
+        </w:tc>
+      </w:tr>
+      <w:tr>
+        <w:tc>
+          <w:tcPr>
+            <w:cnfStyle w:val="001000000000" w:firstRow="0" w:lastRow="0" w:firstColumn="1" w:lastColumn="0" w:oddVBand="0" w:evenVBand="0" w:oddHBand="0" w:evenHBand="0" w:firstRowFirstColumn="0" w:firstRowLastColumn="0" w:lastRowFirstColumn="0" w:lastRowLastColumn="0"/>
+            <w:tcW w:w="2207" w:type="dxa"/>
+            <w:vAlign w:val="center"/>
+          </w:tcPr>
+          <w:p>
+            <w:pPr>
+              <w:jc w:val="center"/>
+              <w:rPr>
+                <w:b w:val="0"/>
+                <w:bCs w:val="0"/>
+              </w:rPr>
+            </w:pPr>
+            <w:r>
+              <w:rPr>
+                <w:b w:val="0"/>
+                <w:bCs w:val="0"/>
+              </w:rPr>
               <w:t>precio</w:t>
             </w:r>
           </w:p>
@@ -2175,31 +2670,48 @@
         <w:tc>
           <w:tcPr>
             <w:tcW w:w="2207" w:type="dxa"/>
-          </w:tcPr>
-          <w:p>
-            <w:pPr>
-              <w:cnfStyle w:val="000000000000" w:firstRow="0" w:lastRow="0" w:firstColumn="0" w:lastColumn="0" w:oddVBand="0" w:evenVBand="0" w:oddHBand="0" w:evenHBand="0" w:firstRowFirstColumn="0" w:firstRowLastColumn="0" w:lastRowFirstColumn="0" w:lastRowLastColumn="0"/>
-            </w:pPr>
-          </w:p>
-        </w:tc>
-        <w:tc>
-          <w:tcPr>
-            <w:tcW w:w="2207" w:type="dxa"/>
-          </w:tcPr>
-          <w:p>
-            <w:pPr>
-              <w:cnfStyle w:val="000000000000" w:firstRow="0" w:lastRow="0" w:firstColumn="0" w:lastColumn="0" w:oddVBand="0" w:evenVBand="0" w:oddHBand="0" w:evenHBand="0" w:firstRowFirstColumn="0" w:firstRowLastColumn="0" w:lastRowFirstColumn="0" w:lastRowLastColumn="0"/>
-            </w:pPr>
-          </w:p>
-        </w:tc>
-        <w:tc>
-          <w:tcPr>
-            <w:tcW w:w="2207" w:type="dxa"/>
-          </w:tcPr>
-          <w:p>
-            <w:pPr>
-              <w:cnfStyle w:val="000000000000" w:firstRow="0" w:lastRow="0" w:firstColumn="0" w:lastColumn="0" w:oddVBand="0" w:evenVBand="0" w:oddHBand="0" w:evenHBand="0" w:firstRowFirstColumn="0" w:firstRowLastColumn="0" w:lastRowFirstColumn="0" w:lastRowLastColumn="0"/>
-            </w:pPr>
+            <w:vAlign w:val="center"/>
+          </w:tcPr>
+          <w:p>
+            <w:pPr>
+              <w:jc w:val="center"/>
+              <w:cnfStyle w:val="000000000000" w:firstRow="0" w:lastRow="0" w:firstColumn="0" w:lastColumn="0" w:oddVBand="0" w:evenVBand="0" w:oddHBand="0" w:evenHBand="0" w:firstRowFirstColumn="0" w:firstRowLastColumn="0" w:lastRowFirstColumn="0" w:lastRowLastColumn="0"/>
+            </w:pPr>
+            <w:r>
+              <w:t>&lt;No especificado&gt;</w:t>
+            </w:r>
+          </w:p>
+        </w:tc>
+        <w:tc>
+          <w:tcPr>
+            <w:tcW w:w="2207" w:type="dxa"/>
+            <w:vAlign w:val="center"/>
+          </w:tcPr>
+          <w:p>
+            <w:pPr>
+              <w:jc w:val="center"/>
+              <w:cnfStyle w:val="000000000000" w:firstRow="0" w:lastRow="0" w:firstColumn="0" w:lastColumn="0" w:oddVBand="0" w:evenVBand="0" w:oddHBand="0" w:evenHBand="0" w:firstRowFirstColumn="0" w:firstRowLastColumn="0" w:lastRowFirstColumn="0" w:lastRowLastColumn="0"/>
+            </w:pPr>
+            <w:proofErr w:type="spellStart"/>
+            <w:r>
+              <w:t>Int</w:t>
+            </w:r>
+            <w:proofErr w:type="spellEnd"/>
+          </w:p>
+        </w:tc>
+        <w:tc>
+          <w:tcPr>
+            <w:tcW w:w="2207" w:type="dxa"/>
+            <w:vAlign w:val="center"/>
+          </w:tcPr>
+          <w:p>
+            <w:pPr>
+              <w:jc w:val="center"/>
+              <w:cnfStyle w:val="000000000000" w:firstRow="0" w:lastRow="0" w:firstColumn="0" w:lastColumn="0" w:oddVBand="0" w:evenVBand="0" w:oddHBand="0" w:evenHBand="0" w:firstRowFirstColumn="0" w:firstRowLastColumn="0" w:lastRowFirstColumn="0" w:lastRowLastColumn="0"/>
+            </w:pPr>
+            <w:r>
+              <w:t>Precio total del pedido.</w:t>
+            </w:r>
           </w:p>
         </w:tc>
       </w:tr>
@@ -2211,6 +2723,7 @@
           <w:tcPr>
             <w:cnfStyle w:val="001000000000" w:firstRow="0" w:lastRow="0" w:firstColumn="1" w:lastColumn="0" w:oddVBand="0" w:evenVBand="0" w:oddHBand="0" w:evenHBand="0" w:firstRowFirstColumn="0" w:firstRowLastColumn="0" w:lastRowFirstColumn="0" w:lastRowLastColumn="0"/>
             <w:tcW w:w="2207" w:type="dxa"/>
+            <w:vAlign w:val="center"/>
           </w:tcPr>
           <w:p>
             <w:pPr>
@@ -2234,39 +2747,57 @@
         <w:tc>
           <w:tcPr>
             <w:tcW w:w="2207" w:type="dxa"/>
-          </w:tcPr>
-          <w:p>
-            <w:pPr>
-              <w:cnfStyle w:val="000000100000" w:firstRow="0" w:lastRow="0" w:firstColumn="0" w:lastColumn="0" w:oddVBand="0" w:evenVBand="0" w:oddHBand="1" w:evenHBand="0" w:firstRowFirstColumn="0" w:firstRowLastColumn="0" w:lastRowFirstColumn="0" w:lastRowLastColumn="0"/>
-            </w:pPr>
-          </w:p>
-        </w:tc>
-        <w:tc>
-          <w:tcPr>
-            <w:tcW w:w="2207" w:type="dxa"/>
-          </w:tcPr>
-          <w:p>
-            <w:pPr>
-              <w:cnfStyle w:val="000000100000" w:firstRow="0" w:lastRow="0" w:firstColumn="0" w:lastColumn="0" w:oddVBand="0" w:evenVBand="0" w:oddHBand="1" w:evenHBand="0" w:firstRowFirstColumn="0" w:firstRowLastColumn="0" w:lastRowFirstColumn="0" w:lastRowLastColumn="0"/>
-            </w:pPr>
-          </w:p>
-        </w:tc>
-        <w:tc>
-          <w:tcPr>
-            <w:tcW w:w="2207" w:type="dxa"/>
-          </w:tcPr>
-          <w:p>
-            <w:pPr>
-              <w:cnfStyle w:val="000000100000" w:firstRow="0" w:lastRow="0" w:firstColumn="0" w:lastColumn="0" w:oddVBand="0" w:evenVBand="0" w:oddHBand="1" w:evenHBand="0" w:firstRowFirstColumn="0" w:firstRowLastColumn="0" w:lastRowFirstColumn="0" w:lastRowLastColumn="0"/>
-            </w:pPr>
-          </w:p>
-        </w:tc>
-      </w:tr>
-      <w:tr>
-        <w:tc>
-          <w:tcPr>
-            <w:cnfStyle w:val="001000000000" w:firstRow="0" w:lastRow="0" w:firstColumn="1" w:lastColumn="0" w:oddVBand="0" w:evenVBand="0" w:oddHBand="0" w:evenHBand="0" w:firstRowFirstColumn="0" w:firstRowLastColumn="0" w:lastRowFirstColumn="0" w:lastRowLastColumn="0"/>
-            <w:tcW w:w="2207" w:type="dxa"/>
+            <w:vAlign w:val="center"/>
+          </w:tcPr>
+          <w:p>
+            <w:pPr>
+              <w:jc w:val="center"/>
+              <w:cnfStyle w:val="000000100000" w:firstRow="0" w:lastRow="0" w:firstColumn="0" w:lastColumn="0" w:oddVBand="0" w:evenVBand="0" w:oddHBand="1" w:evenHBand="0" w:firstRowFirstColumn="0" w:firstRowLastColumn="0" w:lastRowFirstColumn="0" w:lastRowLastColumn="0"/>
+            </w:pPr>
+            <w:r>
+              <w:t>10</w:t>
+            </w:r>
+          </w:p>
+        </w:tc>
+        <w:tc>
+          <w:tcPr>
+            <w:tcW w:w="2207" w:type="dxa"/>
+            <w:vAlign w:val="center"/>
+          </w:tcPr>
+          <w:p>
+            <w:pPr>
+              <w:jc w:val="center"/>
+              <w:cnfStyle w:val="000000100000" w:firstRow="0" w:lastRow="0" w:firstColumn="0" w:lastColumn="0" w:oddVBand="0" w:evenVBand="0" w:oddHBand="1" w:evenHBand="0" w:firstRowFirstColumn="0" w:firstRowLastColumn="0" w:lastRowFirstColumn="0" w:lastRowLastColumn="0"/>
+            </w:pPr>
+            <w:proofErr w:type="spellStart"/>
+            <w:r>
+              <w:t>Varchar</w:t>
+            </w:r>
+            <w:proofErr w:type="spellEnd"/>
+          </w:p>
+        </w:tc>
+        <w:tc>
+          <w:tcPr>
+            <w:tcW w:w="2207" w:type="dxa"/>
+            <w:vAlign w:val="center"/>
+          </w:tcPr>
+          <w:p>
+            <w:pPr>
+              <w:jc w:val="center"/>
+              <w:cnfStyle w:val="000000100000" w:firstRow="0" w:lastRow="0" w:firstColumn="0" w:lastColumn="0" w:oddVBand="0" w:evenVBand="0" w:oddHBand="1" w:evenHBand="0" w:firstRowFirstColumn="0" w:firstRowLastColumn="0" w:lastRowFirstColumn="0" w:lastRowLastColumn="0"/>
+            </w:pPr>
+            <w:r>
+              <w:t>Llave foránea que relaciona un pedido con su repartidor.</w:t>
+            </w:r>
+          </w:p>
+        </w:tc>
+      </w:tr>
+      <w:tr>
+        <w:tc>
+          <w:tcPr>
+            <w:cnfStyle w:val="001000000000" w:firstRow="0" w:lastRow="0" w:firstColumn="1" w:lastColumn="0" w:oddVBand="0" w:evenVBand="0" w:oddHBand="0" w:evenHBand="0" w:firstRowFirstColumn="0" w:firstRowLastColumn="0" w:lastRowFirstColumn="0" w:lastRowLastColumn="0"/>
+            <w:tcW w:w="2207" w:type="dxa"/>
+            <w:vAlign w:val="center"/>
           </w:tcPr>
           <w:p>
             <w:pPr>
@@ -2290,36 +2821,67 @@
         <w:tc>
           <w:tcPr>
             <w:tcW w:w="2207" w:type="dxa"/>
-          </w:tcPr>
-          <w:p>
-            <w:pPr>
-              <w:cnfStyle w:val="000000000000" w:firstRow="0" w:lastRow="0" w:firstColumn="0" w:lastColumn="0" w:oddVBand="0" w:evenVBand="0" w:oddHBand="0" w:evenHBand="0" w:firstRowFirstColumn="0" w:firstRowLastColumn="0" w:lastRowFirstColumn="0" w:lastRowLastColumn="0"/>
-            </w:pPr>
-          </w:p>
-        </w:tc>
-        <w:tc>
-          <w:tcPr>
-            <w:tcW w:w="2207" w:type="dxa"/>
-          </w:tcPr>
-          <w:p>
-            <w:pPr>
-              <w:cnfStyle w:val="000000000000" w:firstRow="0" w:lastRow="0" w:firstColumn="0" w:lastColumn="0" w:oddVBand="0" w:evenVBand="0" w:oddHBand="0" w:evenHBand="0" w:firstRowFirstColumn="0" w:firstRowLastColumn="0" w:lastRowFirstColumn="0" w:lastRowLastColumn="0"/>
-            </w:pPr>
-          </w:p>
-        </w:tc>
-        <w:tc>
-          <w:tcPr>
-            <w:tcW w:w="2207" w:type="dxa"/>
-          </w:tcPr>
-          <w:p>
-            <w:pPr>
-              <w:cnfStyle w:val="000000000000" w:firstRow="0" w:lastRow="0" w:firstColumn="0" w:lastColumn="0" w:oddVBand="0" w:evenVBand="0" w:oddHBand="0" w:evenHBand="0" w:firstRowFirstColumn="0" w:firstRowLastColumn="0" w:lastRowFirstColumn="0" w:lastRowLastColumn="0"/>
-            </w:pPr>
+            <w:vAlign w:val="center"/>
+          </w:tcPr>
+          <w:p>
+            <w:pPr>
+              <w:jc w:val="center"/>
+              <w:cnfStyle w:val="000000000000" w:firstRow="0" w:lastRow="0" w:firstColumn="0" w:lastColumn="0" w:oddVBand="0" w:evenVBand="0" w:oddHBand="0" w:evenHBand="0" w:firstRowFirstColumn="0" w:firstRowLastColumn="0" w:lastRowFirstColumn="0" w:lastRowLastColumn="0"/>
+            </w:pPr>
+            <w:r>
+              <w:t>10</w:t>
+            </w:r>
+          </w:p>
+        </w:tc>
+        <w:tc>
+          <w:tcPr>
+            <w:tcW w:w="2207" w:type="dxa"/>
+            <w:vAlign w:val="center"/>
+          </w:tcPr>
+          <w:p>
+            <w:pPr>
+              <w:jc w:val="center"/>
+              <w:cnfStyle w:val="000000000000" w:firstRow="0" w:lastRow="0" w:firstColumn="0" w:lastColumn="0" w:oddVBand="0" w:evenVBand="0" w:oddHBand="0" w:evenHBand="0" w:firstRowFirstColumn="0" w:firstRowLastColumn="0" w:lastRowFirstColumn="0" w:lastRowLastColumn="0"/>
+            </w:pPr>
+            <w:proofErr w:type="spellStart"/>
+            <w:r>
+              <w:t>Varchar</w:t>
+            </w:r>
+            <w:proofErr w:type="spellEnd"/>
+          </w:p>
+        </w:tc>
+        <w:tc>
+          <w:tcPr>
+            <w:tcW w:w="2207" w:type="dxa"/>
+            <w:vAlign w:val="center"/>
+          </w:tcPr>
+          <w:p>
+            <w:pPr>
+              <w:jc w:val="center"/>
+              <w:cnfStyle w:val="000000000000" w:firstRow="0" w:lastRow="0" w:firstColumn="0" w:lastColumn="0" w:oddVBand="0" w:evenVBand="0" w:oddHBand="0" w:evenHBand="0" w:firstRowFirstColumn="0" w:firstRowLastColumn="0" w:lastRowFirstColumn="0" w:lastRowLastColumn="0"/>
+            </w:pPr>
+            <w:r>
+              <w:t>Llave foránea que relaciona un pedido con su cliente.</w:t>
+            </w:r>
           </w:p>
         </w:tc>
       </w:tr>
     </w:tbl>
-    <w:p/>
+    <w:p>
+      <w:pPr>
+        <w:jc w:val="center"/>
+      </w:pPr>
+    </w:p>
+    <w:p>
+      <w:pPr>
+        <w:jc w:val="center"/>
+      </w:pPr>
+    </w:p>
+    <w:p>
+      <w:pPr>
+        <w:jc w:val="center"/>
+      </w:pPr>
+    </w:p>
     <w:tbl>
       <w:tblPr>
         <w:tblStyle w:val="Tablaconcuadrcula4-nfasis5"/>
@@ -2348,10 +2910,8 @@
               <w:jc w:val="center"/>
             </w:pPr>
             <w:r>
-              <w:t xml:space="preserve">Tabla </w:t>
-            </w:r>
-            <w:r>
-              <w:t>Producto</w:t>
+              <w:lastRenderedPageBreak/>
+              <w:t>Tabla Producto</w:t>
             </w:r>
           </w:p>
         </w:tc>
@@ -2364,6 +2924,7 @@
           <w:tcPr>
             <w:cnfStyle w:val="001000000000" w:firstRow="0" w:lastRow="0" w:firstColumn="1" w:lastColumn="0" w:oddVBand="0" w:evenVBand="0" w:oddHBand="0" w:evenHBand="0" w:firstRowFirstColumn="0" w:firstRowLastColumn="0" w:lastRowFirstColumn="0" w:lastRowLastColumn="0"/>
             <w:tcW w:w="2207" w:type="dxa"/>
+            <w:vAlign w:val="center"/>
           </w:tcPr>
           <w:p>
             <w:pPr>
@@ -2385,6 +2946,7 @@
         <w:tc>
           <w:tcPr>
             <w:tcW w:w="2207" w:type="dxa"/>
+            <w:vAlign w:val="center"/>
           </w:tcPr>
           <w:p>
             <w:pPr>
@@ -2399,6 +2961,7 @@
         <w:tc>
           <w:tcPr>
             <w:tcW w:w="2207" w:type="dxa"/>
+            <w:vAlign w:val="center"/>
           </w:tcPr>
           <w:p>
             <w:pPr>
@@ -2413,6 +2976,7 @@
         <w:tc>
           <w:tcPr>
             <w:tcW w:w="2207" w:type="dxa"/>
+            <w:vAlign w:val="center"/>
           </w:tcPr>
           <w:p>
             <w:pPr>
@@ -2430,6 +2994,7 @@
           <w:tcPr>
             <w:cnfStyle w:val="001000000000" w:firstRow="0" w:lastRow="0" w:firstColumn="1" w:lastColumn="0" w:oddVBand="0" w:evenVBand="0" w:oddHBand="0" w:evenHBand="0" w:firstRowFirstColumn="0" w:firstRowLastColumn="0" w:lastRowFirstColumn="0" w:lastRowLastColumn="0"/>
             <w:tcW w:w="2207" w:type="dxa"/>
+            <w:vAlign w:val="center"/>
           </w:tcPr>
           <w:p>
             <w:pPr>
@@ -2453,31 +3018,46 @@
         <w:tc>
           <w:tcPr>
             <w:tcW w:w="2207" w:type="dxa"/>
-          </w:tcPr>
-          <w:p>
-            <w:pPr>
-              <w:cnfStyle w:val="000000000000" w:firstRow="0" w:lastRow="0" w:firstColumn="0" w:lastColumn="0" w:oddVBand="0" w:evenVBand="0" w:oddHBand="0" w:evenHBand="0" w:firstRowFirstColumn="0" w:firstRowLastColumn="0" w:lastRowFirstColumn="0" w:lastRowLastColumn="0"/>
-            </w:pPr>
-          </w:p>
-        </w:tc>
-        <w:tc>
-          <w:tcPr>
-            <w:tcW w:w="2207" w:type="dxa"/>
-          </w:tcPr>
-          <w:p>
-            <w:pPr>
-              <w:cnfStyle w:val="000000000000" w:firstRow="0" w:lastRow="0" w:firstColumn="0" w:lastColumn="0" w:oddVBand="0" w:evenVBand="0" w:oddHBand="0" w:evenHBand="0" w:firstRowFirstColumn="0" w:firstRowLastColumn="0" w:lastRowFirstColumn="0" w:lastRowLastColumn="0"/>
-            </w:pPr>
-          </w:p>
-        </w:tc>
-        <w:tc>
-          <w:tcPr>
-            <w:tcW w:w="2207" w:type="dxa"/>
-          </w:tcPr>
-          <w:p>
-            <w:pPr>
-              <w:cnfStyle w:val="000000000000" w:firstRow="0" w:lastRow="0" w:firstColumn="0" w:lastColumn="0" w:oddVBand="0" w:evenVBand="0" w:oddHBand="0" w:evenHBand="0" w:firstRowFirstColumn="0" w:firstRowLastColumn="0" w:lastRowFirstColumn="0" w:lastRowLastColumn="0"/>
-            </w:pPr>
+            <w:vAlign w:val="center"/>
+          </w:tcPr>
+          <w:p>
+            <w:pPr>
+              <w:jc w:val="center"/>
+              <w:cnfStyle w:val="000000000000" w:firstRow="0" w:lastRow="0" w:firstColumn="0" w:lastColumn="0" w:oddVBand="0" w:evenVBand="0" w:oddHBand="0" w:evenHBand="0" w:firstRowFirstColumn="0" w:firstRowLastColumn="0" w:lastRowFirstColumn="0" w:lastRowLastColumn="0"/>
+            </w:pPr>
+            <w:r>
+              <w:t>&lt;No especificado&gt;</w:t>
+            </w:r>
+          </w:p>
+        </w:tc>
+        <w:tc>
+          <w:tcPr>
+            <w:tcW w:w="2207" w:type="dxa"/>
+            <w:vAlign w:val="center"/>
+          </w:tcPr>
+          <w:p>
+            <w:pPr>
+              <w:jc w:val="center"/>
+              <w:cnfStyle w:val="000000000000" w:firstRow="0" w:lastRow="0" w:firstColumn="0" w:lastColumn="0" w:oddVBand="0" w:evenVBand="0" w:oddHBand="0" w:evenHBand="0" w:firstRowFirstColumn="0" w:firstRowLastColumn="0" w:lastRowFirstColumn="0" w:lastRowLastColumn="0"/>
+            </w:pPr>
+            <w:r>
+              <w:t>Serial</w:t>
+            </w:r>
+          </w:p>
+        </w:tc>
+        <w:tc>
+          <w:tcPr>
+            <w:tcW w:w="2207" w:type="dxa"/>
+            <w:vAlign w:val="center"/>
+          </w:tcPr>
+          <w:p>
+            <w:pPr>
+              <w:jc w:val="center"/>
+              <w:cnfStyle w:val="000000000000" w:firstRow="0" w:lastRow="0" w:firstColumn="0" w:lastColumn="0" w:oddVBand="0" w:evenVBand="0" w:oddHBand="0" w:evenHBand="0" w:firstRowFirstColumn="0" w:firstRowLastColumn="0" w:lastRowFirstColumn="0" w:lastRowLastColumn="0"/>
+            </w:pPr>
+            <w:r>
+              <w:t>Llave primaria e identificador único de cada producto.</w:t>
+            </w:r>
           </w:p>
         </w:tc>
       </w:tr>
@@ -2489,6 +3069,7 @@
           <w:tcPr>
             <w:cnfStyle w:val="001000000000" w:firstRow="0" w:lastRow="0" w:firstColumn="1" w:lastColumn="0" w:oddVBand="0" w:evenVBand="0" w:oddHBand="0" w:evenHBand="0" w:firstRowFirstColumn="0" w:firstRowLastColumn="0" w:lastRowFirstColumn="0" w:lastRowLastColumn="0"/>
             <w:tcW w:w="2207" w:type="dxa"/>
+            <w:vAlign w:val="center"/>
           </w:tcPr>
           <w:p>
             <w:pPr>
@@ -2512,39 +3093,57 @@
         <w:tc>
           <w:tcPr>
             <w:tcW w:w="2207" w:type="dxa"/>
-          </w:tcPr>
-          <w:p>
-            <w:pPr>
-              <w:cnfStyle w:val="000000100000" w:firstRow="0" w:lastRow="0" w:firstColumn="0" w:lastColumn="0" w:oddVBand="0" w:evenVBand="0" w:oddHBand="1" w:evenHBand="0" w:firstRowFirstColumn="0" w:firstRowLastColumn="0" w:lastRowFirstColumn="0" w:lastRowLastColumn="0"/>
-            </w:pPr>
-          </w:p>
-        </w:tc>
-        <w:tc>
-          <w:tcPr>
-            <w:tcW w:w="2207" w:type="dxa"/>
-          </w:tcPr>
-          <w:p>
-            <w:pPr>
-              <w:cnfStyle w:val="000000100000" w:firstRow="0" w:lastRow="0" w:firstColumn="0" w:lastColumn="0" w:oddVBand="0" w:evenVBand="0" w:oddHBand="1" w:evenHBand="0" w:firstRowFirstColumn="0" w:firstRowLastColumn="0" w:lastRowFirstColumn="0" w:lastRowLastColumn="0"/>
-            </w:pPr>
-          </w:p>
-        </w:tc>
-        <w:tc>
-          <w:tcPr>
-            <w:tcW w:w="2207" w:type="dxa"/>
-          </w:tcPr>
-          <w:p>
-            <w:pPr>
-              <w:cnfStyle w:val="000000100000" w:firstRow="0" w:lastRow="0" w:firstColumn="0" w:lastColumn="0" w:oddVBand="0" w:evenVBand="0" w:oddHBand="1" w:evenHBand="0" w:firstRowFirstColumn="0" w:firstRowLastColumn="0" w:lastRowFirstColumn="0" w:lastRowLastColumn="0"/>
-            </w:pPr>
-          </w:p>
-        </w:tc>
-      </w:tr>
-      <w:tr>
-        <w:tc>
-          <w:tcPr>
-            <w:cnfStyle w:val="001000000000" w:firstRow="0" w:lastRow="0" w:firstColumn="1" w:lastColumn="0" w:oddVBand="0" w:evenVBand="0" w:oddHBand="0" w:evenHBand="0" w:firstRowFirstColumn="0" w:firstRowLastColumn="0" w:lastRowFirstColumn="0" w:lastRowLastColumn="0"/>
-            <w:tcW w:w="2207" w:type="dxa"/>
+            <w:vAlign w:val="center"/>
+          </w:tcPr>
+          <w:p>
+            <w:pPr>
+              <w:jc w:val="center"/>
+              <w:cnfStyle w:val="000000100000" w:firstRow="0" w:lastRow="0" w:firstColumn="0" w:lastColumn="0" w:oddVBand="0" w:evenVBand="0" w:oddHBand="1" w:evenHBand="0" w:firstRowFirstColumn="0" w:firstRowLastColumn="0" w:lastRowFirstColumn="0" w:lastRowLastColumn="0"/>
+            </w:pPr>
+            <w:r>
+              <w:t>80</w:t>
+            </w:r>
+          </w:p>
+        </w:tc>
+        <w:tc>
+          <w:tcPr>
+            <w:tcW w:w="2207" w:type="dxa"/>
+            <w:vAlign w:val="center"/>
+          </w:tcPr>
+          <w:p>
+            <w:pPr>
+              <w:jc w:val="center"/>
+              <w:cnfStyle w:val="000000100000" w:firstRow="0" w:lastRow="0" w:firstColumn="0" w:lastColumn="0" w:oddVBand="0" w:evenVBand="0" w:oddHBand="1" w:evenHBand="0" w:firstRowFirstColumn="0" w:firstRowLastColumn="0" w:lastRowFirstColumn="0" w:lastRowLastColumn="0"/>
+            </w:pPr>
+            <w:proofErr w:type="spellStart"/>
+            <w:r>
+              <w:t>Varchar</w:t>
+            </w:r>
+            <w:proofErr w:type="spellEnd"/>
+          </w:p>
+        </w:tc>
+        <w:tc>
+          <w:tcPr>
+            <w:tcW w:w="2207" w:type="dxa"/>
+            <w:vAlign w:val="center"/>
+          </w:tcPr>
+          <w:p>
+            <w:pPr>
+              <w:jc w:val="center"/>
+              <w:cnfStyle w:val="000000100000" w:firstRow="0" w:lastRow="0" w:firstColumn="0" w:lastColumn="0" w:oddVBand="0" w:evenVBand="0" w:oddHBand="1" w:evenHBand="0" w:firstRowFirstColumn="0" w:firstRowLastColumn="0" w:lastRowFirstColumn="0" w:lastRowLastColumn="0"/>
+            </w:pPr>
+            <w:r>
+              <w:t>Nombre del producto.</w:t>
+            </w:r>
+          </w:p>
+        </w:tc>
+      </w:tr>
+      <w:tr>
+        <w:tc>
+          <w:tcPr>
+            <w:cnfStyle w:val="001000000000" w:firstRow="0" w:lastRow="0" w:firstColumn="1" w:lastColumn="0" w:oddVBand="0" w:evenVBand="0" w:oddHBand="0" w:evenHBand="0" w:firstRowFirstColumn="0" w:firstRowLastColumn="0" w:lastRowFirstColumn="0" w:lastRowLastColumn="0"/>
+            <w:tcW w:w="2207" w:type="dxa"/>
+            <w:vAlign w:val="center"/>
           </w:tcPr>
           <w:p>
             <w:pPr>
@@ -2568,31 +3167,48 @@
         <w:tc>
           <w:tcPr>
             <w:tcW w:w="2207" w:type="dxa"/>
-          </w:tcPr>
-          <w:p>
-            <w:pPr>
-              <w:cnfStyle w:val="000000000000" w:firstRow="0" w:lastRow="0" w:firstColumn="0" w:lastColumn="0" w:oddVBand="0" w:evenVBand="0" w:oddHBand="0" w:evenHBand="0" w:firstRowFirstColumn="0" w:firstRowLastColumn="0" w:lastRowFirstColumn="0" w:lastRowLastColumn="0"/>
-            </w:pPr>
-          </w:p>
-        </w:tc>
-        <w:tc>
-          <w:tcPr>
-            <w:tcW w:w="2207" w:type="dxa"/>
-          </w:tcPr>
-          <w:p>
-            <w:pPr>
-              <w:cnfStyle w:val="000000000000" w:firstRow="0" w:lastRow="0" w:firstColumn="0" w:lastColumn="0" w:oddVBand="0" w:evenVBand="0" w:oddHBand="0" w:evenHBand="0" w:firstRowFirstColumn="0" w:firstRowLastColumn="0" w:lastRowFirstColumn="0" w:lastRowLastColumn="0"/>
-            </w:pPr>
-          </w:p>
-        </w:tc>
-        <w:tc>
-          <w:tcPr>
-            <w:tcW w:w="2207" w:type="dxa"/>
-          </w:tcPr>
-          <w:p>
-            <w:pPr>
-              <w:cnfStyle w:val="000000000000" w:firstRow="0" w:lastRow="0" w:firstColumn="0" w:lastColumn="0" w:oddVBand="0" w:evenVBand="0" w:oddHBand="0" w:evenHBand="0" w:firstRowFirstColumn="0" w:firstRowLastColumn="0" w:lastRowFirstColumn="0" w:lastRowLastColumn="0"/>
-            </w:pPr>
+            <w:vAlign w:val="center"/>
+          </w:tcPr>
+          <w:p>
+            <w:pPr>
+              <w:jc w:val="center"/>
+              <w:cnfStyle w:val="000000000000" w:firstRow="0" w:lastRow="0" w:firstColumn="0" w:lastColumn="0" w:oddVBand="0" w:evenVBand="0" w:oddHBand="0" w:evenHBand="0" w:firstRowFirstColumn="0" w:firstRowLastColumn="0" w:lastRowFirstColumn="0" w:lastRowLastColumn="0"/>
+            </w:pPr>
+            <w:r>
+              <w:t>256</w:t>
+            </w:r>
+          </w:p>
+        </w:tc>
+        <w:tc>
+          <w:tcPr>
+            <w:tcW w:w="2207" w:type="dxa"/>
+            <w:vAlign w:val="center"/>
+          </w:tcPr>
+          <w:p>
+            <w:pPr>
+              <w:jc w:val="center"/>
+              <w:cnfStyle w:val="000000000000" w:firstRow="0" w:lastRow="0" w:firstColumn="0" w:lastColumn="0" w:oddVBand="0" w:evenVBand="0" w:oddHBand="0" w:evenHBand="0" w:firstRowFirstColumn="0" w:firstRowLastColumn="0" w:lastRowFirstColumn="0" w:lastRowLastColumn="0"/>
+            </w:pPr>
+            <w:proofErr w:type="spellStart"/>
+            <w:r>
+              <w:t>Varchar</w:t>
+            </w:r>
+            <w:proofErr w:type="spellEnd"/>
+          </w:p>
+        </w:tc>
+        <w:tc>
+          <w:tcPr>
+            <w:tcW w:w="2207" w:type="dxa"/>
+            <w:vAlign w:val="center"/>
+          </w:tcPr>
+          <w:p>
+            <w:pPr>
+              <w:jc w:val="center"/>
+              <w:cnfStyle w:val="000000000000" w:firstRow="0" w:lastRow="0" w:firstColumn="0" w:lastColumn="0" w:oddVBand="0" w:evenVBand="0" w:oddHBand="0" w:evenHBand="0" w:firstRowFirstColumn="0" w:firstRowLastColumn="0" w:lastRowFirstColumn="0" w:lastRowLastColumn="0"/>
+            </w:pPr>
+            <w:r>
+              <w:t>Descripción del producto.</w:t>
+            </w:r>
           </w:p>
         </w:tc>
       </w:tr>
@@ -2604,6 +3220,7 @@
           <w:tcPr>
             <w:cnfStyle w:val="001000000000" w:firstRow="0" w:lastRow="0" w:firstColumn="1" w:lastColumn="0" w:oddVBand="0" w:evenVBand="0" w:oddHBand="0" w:evenHBand="0" w:firstRowFirstColumn="0" w:firstRowLastColumn="0" w:lastRowFirstColumn="0" w:lastRowLastColumn="0"/>
             <w:tcW w:w="2207" w:type="dxa"/>
+            <w:vAlign w:val="center"/>
           </w:tcPr>
           <w:p>
             <w:pPr>
@@ -2627,39 +3244,57 @@
         <w:tc>
           <w:tcPr>
             <w:tcW w:w="2207" w:type="dxa"/>
-          </w:tcPr>
-          <w:p>
-            <w:pPr>
-              <w:cnfStyle w:val="000000100000" w:firstRow="0" w:lastRow="0" w:firstColumn="0" w:lastColumn="0" w:oddVBand="0" w:evenVBand="0" w:oddHBand="1" w:evenHBand="0" w:firstRowFirstColumn="0" w:firstRowLastColumn="0" w:lastRowFirstColumn="0" w:lastRowLastColumn="0"/>
-            </w:pPr>
-          </w:p>
-        </w:tc>
-        <w:tc>
-          <w:tcPr>
-            <w:tcW w:w="2207" w:type="dxa"/>
-          </w:tcPr>
-          <w:p>
-            <w:pPr>
-              <w:cnfStyle w:val="000000100000" w:firstRow="0" w:lastRow="0" w:firstColumn="0" w:lastColumn="0" w:oddVBand="0" w:evenVBand="0" w:oddHBand="1" w:evenHBand="0" w:firstRowFirstColumn="0" w:firstRowLastColumn="0" w:lastRowFirstColumn="0" w:lastRowLastColumn="0"/>
-            </w:pPr>
-          </w:p>
-        </w:tc>
-        <w:tc>
-          <w:tcPr>
-            <w:tcW w:w="2207" w:type="dxa"/>
-          </w:tcPr>
-          <w:p>
-            <w:pPr>
-              <w:cnfStyle w:val="000000100000" w:firstRow="0" w:lastRow="0" w:firstColumn="0" w:lastColumn="0" w:oddVBand="0" w:evenVBand="0" w:oddHBand="1" w:evenHBand="0" w:firstRowFirstColumn="0" w:firstRowLastColumn="0" w:lastRowFirstColumn="0" w:lastRowLastColumn="0"/>
-            </w:pPr>
-          </w:p>
-        </w:tc>
-      </w:tr>
-      <w:tr>
-        <w:tc>
-          <w:tcPr>
-            <w:cnfStyle w:val="001000000000" w:firstRow="0" w:lastRow="0" w:firstColumn="1" w:lastColumn="0" w:oddVBand="0" w:evenVBand="0" w:oddHBand="0" w:evenHBand="0" w:firstRowFirstColumn="0" w:firstRowLastColumn="0" w:lastRowFirstColumn="0" w:lastRowLastColumn="0"/>
-            <w:tcW w:w="2207" w:type="dxa"/>
+            <w:vAlign w:val="center"/>
+          </w:tcPr>
+          <w:p>
+            <w:pPr>
+              <w:jc w:val="center"/>
+              <w:cnfStyle w:val="000000100000" w:firstRow="0" w:lastRow="0" w:firstColumn="0" w:lastColumn="0" w:oddVBand="0" w:evenVBand="0" w:oddHBand="1" w:evenHBand="0" w:firstRowFirstColumn="0" w:firstRowLastColumn="0" w:lastRowFirstColumn="0" w:lastRowLastColumn="0"/>
+            </w:pPr>
+            <w:r>
+              <w:t>&lt;No especificado&gt;</w:t>
+            </w:r>
+          </w:p>
+        </w:tc>
+        <w:tc>
+          <w:tcPr>
+            <w:tcW w:w="2207" w:type="dxa"/>
+            <w:vAlign w:val="center"/>
+          </w:tcPr>
+          <w:p>
+            <w:pPr>
+              <w:jc w:val="center"/>
+              <w:cnfStyle w:val="000000100000" w:firstRow="0" w:lastRow="0" w:firstColumn="0" w:lastColumn="0" w:oddVBand="0" w:evenVBand="0" w:oddHBand="1" w:evenHBand="0" w:firstRowFirstColumn="0" w:firstRowLastColumn="0" w:lastRowFirstColumn="0" w:lastRowLastColumn="0"/>
+            </w:pPr>
+            <w:proofErr w:type="spellStart"/>
+            <w:r>
+              <w:t>Int</w:t>
+            </w:r>
+            <w:proofErr w:type="spellEnd"/>
+          </w:p>
+        </w:tc>
+        <w:tc>
+          <w:tcPr>
+            <w:tcW w:w="2207" w:type="dxa"/>
+            <w:vAlign w:val="center"/>
+          </w:tcPr>
+          <w:p>
+            <w:pPr>
+              <w:jc w:val="center"/>
+              <w:cnfStyle w:val="000000100000" w:firstRow="0" w:lastRow="0" w:firstColumn="0" w:lastColumn="0" w:oddVBand="0" w:evenVBand="0" w:oddHBand="1" w:evenHBand="0" w:firstRowFirstColumn="0" w:firstRowLastColumn="0" w:lastRowFirstColumn="0" w:lastRowLastColumn="0"/>
+            </w:pPr>
+            <w:r>
+              <w:t>Precio unitario del producto.</w:t>
+            </w:r>
+          </w:p>
+        </w:tc>
+      </w:tr>
+      <w:tr>
+        <w:tc>
+          <w:tcPr>
+            <w:cnfStyle w:val="001000000000" w:firstRow="0" w:lastRow="0" w:firstColumn="1" w:lastColumn="0" w:oddVBand="0" w:evenVBand="0" w:oddHBand="0" w:evenHBand="0" w:firstRowFirstColumn="0" w:firstRowLastColumn="0" w:lastRowFirstColumn="0" w:lastRowLastColumn="0"/>
+            <w:tcW w:w="2207" w:type="dxa"/>
+            <w:vAlign w:val="center"/>
           </w:tcPr>
           <w:p>
             <w:pPr>
@@ -2683,36 +3318,57 @@
         <w:tc>
           <w:tcPr>
             <w:tcW w:w="2207" w:type="dxa"/>
-          </w:tcPr>
-          <w:p>
-            <w:pPr>
-              <w:cnfStyle w:val="000000000000" w:firstRow="0" w:lastRow="0" w:firstColumn="0" w:lastColumn="0" w:oddVBand="0" w:evenVBand="0" w:oddHBand="0" w:evenHBand="0" w:firstRowFirstColumn="0" w:firstRowLastColumn="0" w:lastRowFirstColumn="0" w:lastRowLastColumn="0"/>
-            </w:pPr>
-          </w:p>
-        </w:tc>
-        <w:tc>
-          <w:tcPr>
-            <w:tcW w:w="2207" w:type="dxa"/>
-          </w:tcPr>
-          <w:p>
-            <w:pPr>
-              <w:cnfStyle w:val="000000000000" w:firstRow="0" w:lastRow="0" w:firstColumn="0" w:lastColumn="0" w:oddVBand="0" w:evenVBand="0" w:oddHBand="0" w:evenHBand="0" w:firstRowFirstColumn="0" w:firstRowLastColumn="0" w:lastRowFirstColumn="0" w:lastRowLastColumn="0"/>
-            </w:pPr>
-          </w:p>
-        </w:tc>
-        <w:tc>
-          <w:tcPr>
-            <w:tcW w:w="2207" w:type="dxa"/>
-          </w:tcPr>
-          <w:p>
-            <w:pPr>
-              <w:cnfStyle w:val="000000000000" w:firstRow="0" w:lastRow="0" w:firstColumn="0" w:lastColumn="0" w:oddVBand="0" w:evenVBand="0" w:oddHBand="0" w:evenHBand="0" w:firstRowFirstColumn="0" w:firstRowLastColumn="0" w:lastRowFirstColumn="0" w:lastRowLastColumn="0"/>
-            </w:pPr>
+            <w:vAlign w:val="center"/>
+          </w:tcPr>
+          <w:p>
+            <w:pPr>
+              <w:jc w:val="center"/>
+              <w:cnfStyle w:val="000000000000" w:firstRow="0" w:lastRow="0" w:firstColumn="0" w:lastColumn="0" w:oddVBand="0" w:evenVBand="0" w:oddHBand="0" w:evenHBand="0" w:firstRowFirstColumn="0" w:firstRowLastColumn="0" w:lastRowFirstColumn="0" w:lastRowLastColumn="0"/>
+            </w:pPr>
+            <w:r>
+              <w:t>10</w:t>
+            </w:r>
+          </w:p>
+        </w:tc>
+        <w:tc>
+          <w:tcPr>
+            <w:tcW w:w="2207" w:type="dxa"/>
+            <w:vAlign w:val="center"/>
+          </w:tcPr>
+          <w:p>
+            <w:pPr>
+              <w:jc w:val="center"/>
+              <w:cnfStyle w:val="000000000000" w:firstRow="0" w:lastRow="0" w:firstColumn="0" w:lastColumn="0" w:oddVBand="0" w:evenVBand="0" w:oddHBand="0" w:evenHBand="0" w:firstRowFirstColumn="0" w:firstRowLastColumn="0" w:lastRowFirstColumn="0" w:lastRowLastColumn="0"/>
+            </w:pPr>
+            <w:proofErr w:type="spellStart"/>
+            <w:r>
+              <w:t>Varchar</w:t>
+            </w:r>
+            <w:proofErr w:type="spellEnd"/>
+          </w:p>
+        </w:tc>
+        <w:tc>
+          <w:tcPr>
+            <w:tcW w:w="2207" w:type="dxa"/>
+            <w:vAlign w:val="center"/>
+          </w:tcPr>
+          <w:p>
+            <w:pPr>
+              <w:jc w:val="center"/>
+              <w:cnfStyle w:val="000000000000" w:firstRow="0" w:lastRow="0" w:firstColumn="0" w:lastColumn="0" w:oddVBand="0" w:evenVBand="0" w:oddHBand="0" w:evenHBand="0" w:firstRowFirstColumn="0" w:firstRowLastColumn="0" w:lastRowFirstColumn="0" w:lastRowLastColumn="0"/>
+            </w:pPr>
+            <w:r>
+              <w:t>Llave foránea que relaciona el producto con la compañía que lo vende.</w:t>
+            </w:r>
           </w:p>
         </w:tc>
       </w:tr>
     </w:tbl>
-    <w:p/>
+    <w:p>
+      <w:pPr>
+        <w:jc w:val="center"/>
+      </w:pPr>
+    </w:p>
     <w:tbl>
       <w:tblPr>
         <w:tblStyle w:val="Tablaconcuadrcula4-nfasis5"/>
@@ -2759,6 +3415,7 @@
           <w:tcPr>
             <w:cnfStyle w:val="001000000000" w:firstRow="0" w:lastRow="0" w:firstColumn="1" w:lastColumn="0" w:oddVBand="0" w:evenVBand="0" w:oddHBand="0" w:evenHBand="0" w:firstRowFirstColumn="0" w:firstRowLastColumn="0" w:lastRowFirstColumn="0" w:lastRowLastColumn="0"/>
             <w:tcW w:w="2207" w:type="dxa"/>
+            <w:vAlign w:val="center"/>
           </w:tcPr>
           <w:p>
             <w:pPr>
@@ -2780,6 +3437,7 @@
         <w:tc>
           <w:tcPr>
             <w:tcW w:w="2207" w:type="dxa"/>
+            <w:vAlign w:val="center"/>
           </w:tcPr>
           <w:p>
             <w:pPr>
@@ -2794,6 +3452,7 @@
         <w:tc>
           <w:tcPr>
             <w:tcW w:w="2207" w:type="dxa"/>
+            <w:vAlign w:val="center"/>
           </w:tcPr>
           <w:p>
             <w:pPr>
@@ -2808,6 +3467,7 @@
         <w:tc>
           <w:tcPr>
             <w:tcW w:w="2207" w:type="dxa"/>
+            <w:vAlign w:val="center"/>
           </w:tcPr>
           <w:p>
             <w:pPr>
@@ -2825,6 +3485,7 @@
           <w:tcPr>
             <w:cnfStyle w:val="001000000000" w:firstRow="0" w:lastRow="0" w:firstColumn="1" w:lastColumn="0" w:oddVBand="0" w:evenVBand="0" w:oddHBand="0" w:evenHBand="0" w:firstRowFirstColumn="0" w:firstRowLastColumn="0" w:lastRowFirstColumn="0" w:lastRowLastColumn="0"/>
             <w:tcW w:w="2207" w:type="dxa"/>
+            <w:vAlign w:val="center"/>
           </w:tcPr>
           <w:p>
             <w:pPr>
@@ -2848,31 +3509,46 @@
         <w:tc>
           <w:tcPr>
             <w:tcW w:w="2207" w:type="dxa"/>
-          </w:tcPr>
-          <w:p>
-            <w:pPr>
-              <w:cnfStyle w:val="000000000000" w:firstRow="0" w:lastRow="0" w:firstColumn="0" w:lastColumn="0" w:oddVBand="0" w:evenVBand="0" w:oddHBand="0" w:evenHBand="0" w:firstRowFirstColumn="0" w:firstRowLastColumn="0" w:lastRowFirstColumn="0" w:lastRowLastColumn="0"/>
-            </w:pPr>
-          </w:p>
-        </w:tc>
-        <w:tc>
-          <w:tcPr>
-            <w:tcW w:w="2207" w:type="dxa"/>
-          </w:tcPr>
-          <w:p>
-            <w:pPr>
-              <w:cnfStyle w:val="000000000000" w:firstRow="0" w:lastRow="0" w:firstColumn="0" w:lastColumn="0" w:oddVBand="0" w:evenVBand="0" w:oddHBand="0" w:evenHBand="0" w:firstRowFirstColumn="0" w:firstRowLastColumn="0" w:lastRowFirstColumn="0" w:lastRowLastColumn="0"/>
-            </w:pPr>
-          </w:p>
-        </w:tc>
-        <w:tc>
-          <w:tcPr>
-            <w:tcW w:w="2207" w:type="dxa"/>
-          </w:tcPr>
-          <w:p>
-            <w:pPr>
-              <w:cnfStyle w:val="000000000000" w:firstRow="0" w:lastRow="0" w:firstColumn="0" w:lastColumn="0" w:oddVBand="0" w:evenVBand="0" w:oddHBand="0" w:evenHBand="0" w:firstRowFirstColumn="0" w:firstRowLastColumn="0" w:lastRowFirstColumn="0" w:lastRowLastColumn="0"/>
-            </w:pPr>
+            <w:vAlign w:val="center"/>
+          </w:tcPr>
+          <w:p>
+            <w:pPr>
+              <w:jc w:val="center"/>
+              <w:cnfStyle w:val="000000000000" w:firstRow="0" w:lastRow="0" w:firstColumn="0" w:lastColumn="0" w:oddVBand="0" w:evenVBand="0" w:oddHBand="0" w:evenHBand="0" w:firstRowFirstColumn="0" w:firstRowLastColumn="0" w:lastRowFirstColumn="0" w:lastRowLastColumn="0"/>
+            </w:pPr>
+            <w:r>
+              <w:t>&lt;No especificado&gt;</w:t>
+            </w:r>
+          </w:p>
+        </w:tc>
+        <w:tc>
+          <w:tcPr>
+            <w:tcW w:w="2207" w:type="dxa"/>
+            <w:vAlign w:val="center"/>
+          </w:tcPr>
+          <w:p>
+            <w:pPr>
+              <w:jc w:val="center"/>
+              <w:cnfStyle w:val="000000000000" w:firstRow="0" w:lastRow="0" w:firstColumn="0" w:lastColumn="0" w:oddVBand="0" w:evenVBand="0" w:oddHBand="0" w:evenHBand="0" w:firstRowFirstColumn="0" w:firstRowLastColumn="0" w:lastRowFirstColumn="0" w:lastRowLastColumn="0"/>
+            </w:pPr>
+            <w:r>
+              <w:t>Serial</w:t>
+            </w:r>
+          </w:p>
+        </w:tc>
+        <w:tc>
+          <w:tcPr>
+            <w:tcW w:w="2207" w:type="dxa"/>
+            <w:vAlign w:val="center"/>
+          </w:tcPr>
+          <w:p>
+            <w:pPr>
+              <w:jc w:val="center"/>
+              <w:cnfStyle w:val="000000000000" w:firstRow="0" w:lastRow="0" w:firstColumn="0" w:lastColumn="0" w:oddVBand="0" w:evenVBand="0" w:oddHBand="0" w:evenHBand="0" w:firstRowFirstColumn="0" w:firstRowLastColumn="0" w:lastRowFirstColumn="0" w:lastRowLastColumn="0"/>
+            </w:pPr>
+            <w:r>
+              <w:t>Llave primaria e identificador único de cada detalle de venta.</w:t>
+            </w:r>
           </w:p>
         </w:tc>
       </w:tr>
@@ -2884,6 +3560,7 @@
           <w:tcPr>
             <w:cnfStyle w:val="001000000000" w:firstRow="0" w:lastRow="0" w:firstColumn="1" w:lastColumn="0" w:oddVBand="0" w:evenVBand="0" w:oddHBand="0" w:evenHBand="0" w:firstRowFirstColumn="0" w:firstRowLastColumn="0" w:lastRowFirstColumn="0" w:lastRowLastColumn="0"/>
             <w:tcW w:w="2207" w:type="dxa"/>
+            <w:vAlign w:val="center"/>
           </w:tcPr>
           <w:p>
             <w:pPr>
@@ -2907,39 +3584,57 @@
         <w:tc>
           <w:tcPr>
             <w:tcW w:w="2207" w:type="dxa"/>
-          </w:tcPr>
-          <w:p>
-            <w:pPr>
-              <w:cnfStyle w:val="000000100000" w:firstRow="0" w:lastRow="0" w:firstColumn="0" w:lastColumn="0" w:oddVBand="0" w:evenVBand="0" w:oddHBand="1" w:evenHBand="0" w:firstRowFirstColumn="0" w:firstRowLastColumn="0" w:lastRowFirstColumn="0" w:lastRowLastColumn="0"/>
-            </w:pPr>
-          </w:p>
-        </w:tc>
-        <w:tc>
-          <w:tcPr>
-            <w:tcW w:w="2207" w:type="dxa"/>
-          </w:tcPr>
-          <w:p>
-            <w:pPr>
-              <w:cnfStyle w:val="000000100000" w:firstRow="0" w:lastRow="0" w:firstColumn="0" w:lastColumn="0" w:oddVBand="0" w:evenVBand="0" w:oddHBand="1" w:evenHBand="0" w:firstRowFirstColumn="0" w:firstRowLastColumn="0" w:lastRowFirstColumn="0" w:lastRowLastColumn="0"/>
-            </w:pPr>
-          </w:p>
-        </w:tc>
-        <w:tc>
-          <w:tcPr>
-            <w:tcW w:w="2207" w:type="dxa"/>
-          </w:tcPr>
-          <w:p>
-            <w:pPr>
-              <w:cnfStyle w:val="000000100000" w:firstRow="0" w:lastRow="0" w:firstColumn="0" w:lastColumn="0" w:oddVBand="0" w:evenVBand="0" w:oddHBand="1" w:evenHBand="0" w:firstRowFirstColumn="0" w:firstRowLastColumn="0" w:lastRowFirstColumn="0" w:lastRowLastColumn="0"/>
-            </w:pPr>
-          </w:p>
-        </w:tc>
-      </w:tr>
-      <w:tr>
-        <w:tc>
-          <w:tcPr>
-            <w:cnfStyle w:val="001000000000" w:firstRow="0" w:lastRow="0" w:firstColumn="1" w:lastColumn="0" w:oddVBand="0" w:evenVBand="0" w:oddHBand="0" w:evenHBand="0" w:firstRowFirstColumn="0" w:firstRowLastColumn="0" w:lastRowFirstColumn="0" w:lastRowLastColumn="0"/>
-            <w:tcW w:w="2207" w:type="dxa"/>
+            <w:vAlign w:val="center"/>
+          </w:tcPr>
+          <w:p>
+            <w:pPr>
+              <w:jc w:val="center"/>
+              <w:cnfStyle w:val="000000100000" w:firstRow="0" w:lastRow="0" w:firstColumn="0" w:lastColumn="0" w:oddVBand="0" w:evenVBand="0" w:oddHBand="1" w:evenHBand="0" w:firstRowFirstColumn="0" w:firstRowLastColumn="0" w:lastRowFirstColumn="0" w:lastRowLastColumn="0"/>
+            </w:pPr>
+            <w:r>
+              <w:t>&lt;No especificado&gt;</w:t>
+            </w:r>
+          </w:p>
+        </w:tc>
+        <w:tc>
+          <w:tcPr>
+            <w:tcW w:w="2207" w:type="dxa"/>
+            <w:vAlign w:val="center"/>
+          </w:tcPr>
+          <w:p>
+            <w:pPr>
+              <w:jc w:val="center"/>
+              <w:cnfStyle w:val="000000100000" w:firstRow="0" w:lastRow="0" w:firstColumn="0" w:lastColumn="0" w:oddVBand="0" w:evenVBand="0" w:oddHBand="1" w:evenHBand="0" w:firstRowFirstColumn="0" w:firstRowLastColumn="0" w:lastRowFirstColumn="0" w:lastRowLastColumn="0"/>
+            </w:pPr>
+            <w:proofErr w:type="spellStart"/>
+            <w:r>
+              <w:t>Int</w:t>
+            </w:r>
+            <w:proofErr w:type="spellEnd"/>
+          </w:p>
+        </w:tc>
+        <w:tc>
+          <w:tcPr>
+            <w:tcW w:w="2207" w:type="dxa"/>
+            <w:vAlign w:val="center"/>
+          </w:tcPr>
+          <w:p>
+            <w:pPr>
+              <w:jc w:val="center"/>
+              <w:cnfStyle w:val="000000100000" w:firstRow="0" w:lastRow="0" w:firstColumn="0" w:lastColumn="0" w:oddVBand="0" w:evenVBand="0" w:oddHBand="1" w:evenHBand="0" w:firstRowFirstColumn="0" w:firstRowLastColumn="0" w:lastRowFirstColumn="0" w:lastRowLastColumn="0"/>
+            </w:pPr>
+            <w:r>
+              <w:t>Precio total de la venta.</w:t>
+            </w:r>
+          </w:p>
+        </w:tc>
+      </w:tr>
+      <w:tr>
+        <w:tc>
+          <w:tcPr>
+            <w:cnfStyle w:val="001000000000" w:firstRow="0" w:lastRow="0" w:firstColumn="1" w:lastColumn="0" w:oddVBand="0" w:evenVBand="0" w:oddHBand="0" w:evenHBand="0" w:firstRowFirstColumn="0" w:firstRowLastColumn="0" w:lastRowFirstColumn="0" w:lastRowLastColumn="0"/>
+            <w:tcW w:w="2207" w:type="dxa"/>
+            <w:vAlign w:val="center"/>
           </w:tcPr>
           <w:p>
             <w:pPr>
@@ -2963,36 +3658,55 @@
         <w:tc>
           <w:tcPr>
             <w:tcW w:w="2207" w:type="dxa"/>
-          </w:tcPr>
-          <w:p>
-            <w:pPr>
-              <w:cnfStyle w:val="000000000000" w:firstRow="0" w:lastRow="0" w:firstColumn="0" w:lastColumn="0" w:oddVBand="0" w:evenVBand="0" w:oddHBand="0" w:evenHBand="0" w:firstRowFirstColumn="0" w:firstRowLastColumn="0" w:lastRowFirstColumn="0" w:lastRowLastColumn="0"/>
-            </w:pPr>
-          </w:p>
-        </w:tc>
-        <w:tc>
-          <w:tcPr>
-            <w:tcW w:w="2207" w:type="dxa"/>
-          </w:tcPr>
-          <w:p>
-            <w:pPr>
-              <w:cnfStyle w:val="000000000000" w:firstRow="0" w:lastRow="0" w:firstColumn="0" w:lastColumn="0" w:oddVBand="0" w:evenVBand="0" w:oddHBand="0" w:evenHBand="0" w:firstRowFirstColumn="0" w:firstRowLastColumn="0" w:lastRowFirstColumn="0" w:lastRowLastColumn="0"/>
-            </w:pPr>
-          </w:p>
-        </w:tc>
-        <w:tc>
-          <w:tcPr>
-            <w:tcW w:w="2207" w:type="dxa"/>
-          </w:tcPr>
-          <w:p>
-            <w:pPr>
-              <w:cnfStyle w:val="000000000000" w:firstRow="0" w:lastRow="0" w:firstColumn="0" w:lastColumn="0" w:oddVBand="0" w:evenVBand="0" w:oddHBand="0" w:evenHBand="0" w:firstRowFirstColumn="0" w:firstRowLastColumn="0" w:lastRowFirstColumn="0" w:lastRowLastColumn="0"/>
-            </w:pPr>
+            <w:vAlign w:val="center"/>
+          </w:tcPr>
+          <w:p>
+            <w:pPr>
+              <w:jc w:val="center"/>
+              <w:cnfStyle w:val="000000000000" w:firstRow="0" w:lastRow="0" w:firstColumn="0" w:lastColumn="0" w:oddVBand="0" w:evenVBand="0" w:oddHBand="0" w:evenHBand="0" w:firstRowFirstColumn="0" w:firstRowLastColumn="0" w:lastRowFirstColumn="0" w:lastRowLastColumn="0"/>
+            </w:pPr>
+            <w:r>
+              <w:t>&lt;No especificado&gt;</w:t>
+            </w:r>
+          </w:p>
+        </w:tc>
+        <w:tc>
+          <w:tcPr>
+            <w:tcW w:w="2207" w:type="dxa"/>
+            <w:vAlign w:val="center"/>
+          </w:tcPr>
+          <w:p>
+            <w:pPr>
+              <w:jc w:val="center"/>
+              <w:cnfStyle w:val="000000000000" w:firstRow="0" w:lastRow="0" w:firstColumn="0" w:lastColumn="0" w:oddVBand="0" w:evenVBand="0" w:oddHBand="0" w:evenHBand="0" w:firstRowFirstColumn="0" w:firstRowLastColumn="0" w:lastRowFirstColumn="0" w:lastRowLastColumn="0"/>
+            </w:pPr>
+            <w:r>
+              <w:t>Serial</w:t>
+            </w:r>
+          </w:p>
+        </w:tc>
+        <w:tc>
+          <w:tcPr>
+            <w:tcW w:w="2207" w:type="dxa"/>
+            <w:vAlign w:val="center"/>
+          </w:tcPr>
+          <w:p>
+            <w:pPr>
+              <w:jc w:val="center"/>
+              <w:cnfStyle w:val="000000000000" w:firstRow="0" w:lastRow="0" w:firstColumn="0" w:lastColumn="0" w:oddVBand="0" w:evenVBand="0" w:oddHBand="0" w:evenHBand="0" w:firstRowFirstColumn="0" w:firstRowLastColumn="0" w:lastRowFirstColumn="0" w:lastRowLastColumn="0"/>
+            </w:pPr>
+            <w:r>
+              <w:t>Llave foránea que relaciona el detalle de la venta con el pedido.</w:t>
+            </w:r>
           </w:p>
         </w:tc>
       </w:tr>
     </w:tbl>
-    <w:p/>
+    <w:p>
+      <w:pPr>
+        <w:jc w:val="center"/>
+      </w:pPr>
+    </w:p>
     <w:tbl>
       <w:tblPr>
         <w:tblStyle w:val="Tablaconcuadrcula4-nfasis5"/>
@@ -3039,6 +3753,7 @@
           <w:tcPr>
             <w:cnfStyle w:val="001000000000" w:firstRow="0" w:lastRow="0" w:firstColumn="1" w:lastColumn="0" w:oddVBand="0" w:evenVBand="0" w:oddHBand="0" w:evenHBand="0" w:firstRowFirstColumn="0" w:firstRowLastColumn="0" w:lastRowFirstColumn="0" w:lastRowLastColumn="0"/>
             <w:tcW w:w="2207" w:type="dxa"/>
+            <w:vAlign w:val="center"/>
           </w:tcPr>
           <w:p>
             <w:pPr>
@@ -3060,6 +3775,7 @@
         <w:tc>
           <w:tcPr>
             <w:tcW w:w="2207" w:type="dxa"/>
+            <w:vAlign w:val="center"/>
           </w:tcPr>
           <w:p>
             <w:pPr>
@@ -3074,6 +3790,7 @@
         <w:tc>
           <w:tcPr>
             <w:tcW w:w="2207" w:type="dxa"/>
+            <w:vAlign w:val="center"/>
           </w:tcPr>
           <w:p>
             <w:pPr>
@@ -3088,6 +3805,7 @@
         <w:tc>
           <w:tcPr>
             <w:tcW w:w="2207" w:type="dxa"/>
+            <w:vAlign w:val="center"/>
           </w:tcPr>
           <w:p>
             <w:pPr>
@@ -3105,6 +3823,7 @@
           <w:tcPr>
             <w:cnfStyle w:val="001000000000" w:firstRow="0" w:lastRow="0" w:firstColumn="1" w:lastColumn="0" w:oddVBand="0" w:evenVBand="0" w:oddHBand="0" w:evenHBand="0" w:firstRowFirstColumn="0" w:firstRowLastColumn="0" w:lastRowFirstColumn="0" w:lastRowLastColumn="0"/>
             <w:tcW w:w="2207" w:type="dxa"/>
+            <w:vAlign w:val="center"/>
           </w:tcPr>
           <w:p>
             <w:pPr>
@@ -3126,31 +3845,46 @@
         <w:tc>
           <w:tcPr>
             <w:tcW w:w="2207" w:type="dxa"/>
-          </w:tcPr>
-          <w:p>
-            <w:pPr>
-              <w:cnfStyle w:val="000000000000" w:firstRow="0" w:lastRow="0" w:firstColumn="0" w:lastColumn="0" w:oddVBand="0" w:evenVBand="0" w:oddHBand="0" w:evenHBand="0" w:firstRowFirstColumn="0" w:firstRowLastColumn="0" w:lastRowFirstColumn="0" w:lastRowLastColumn="0"/>
-            </w:pPr>
-          </w:p>
-        </w:tc>
-        <w:tc>
-          <w:tcPr>
-            <w:tcW w:w="2207" w:type="dxa"/>
-          </w:tcPr>
-          <w:p>
-            <w:pPr>
-              <w:cnfStyle w:val="000000000000" w:firstRow="0" w:lastRow="0" w:firstColumn="0" w:lastColumn="0" w:oddVBand="0" w:evenVBand="0" w:oddHBand="0" w:evenHBand="0" w:firstRowFirstColumn="0" w:firstRowLastColumn="0" w:lastRowFirstColumn="0" w:lastRowLastColumn="0"/>
-            </w:pPr>
-          </w:p>
-        </w:tc>
-        <w:tc>
-          <w:tcPr>
-            <w:tcW w:w="2207" w:type="dxa"/>
-          </w:tcPr>
-          <w:p>
-            <w:pPr>
-              <w:cnfStyle w:val="000000000000" w:firstRow="0" w:lastRow="0" w:firstColumn="0" w:lastColumn="0" w:oddVBand="0" w:evenVBand="0" w:oddHBand="0" w:evenHBand="0" w:firstRowFirstColumn="0" w:firstRowLastColumn="0" w:lastRowFirstColumn="0" w:lastRowLastColumn="0"/>
-            </w:pPr>
+            <w:vAlign w:val="center"/>
+          </w:tcPr>
+          <w:p>
+            <w:pPr>
+              <w:jc w:val="center"/>
+              <w:cnfStyle w:val="000000000000" w:firstRow="0" w:lastRow="0" w:firstColumn="0" w:lastColumn="0" w:oddVBand="0" w:evenVBand="0" w:oddHBand="0" w:evenHBand="0" w:firstRowFirstColumn="0" w:firstRowLastColumn="0" w:lastRowFirstColumn="0" w:lastRowLastColumn="0"/>
+            </w:pPr>
+            <w:r>
+              <w:t>&lt;No especificado&gt;</w:t>
+            </w:r>
+          </w:p>
+        </w:tc>
+        <w:tc>
+          <w:tcPr>
+            <w:tcW w:w="2207" w:type="dxa"/>
+            <w:vAlign w:val="center"/>
+          </w:tcPr>
+          <w:p>
+            <w:pPr>
+              <w:jc w:val="center"/>
+              <w:cnfStyle w:val="000000000000" w:firstRow="0" w:lastRow="0" w:firstColumn="0" w:lastColumn="0" w:oddVBand="0" w:evenVBand="0" w:oddHBand="0" w:evenHBand="0" w:firstRowFirstColumn="0" w:firstRowLastColumn="0" w:lastRowFirstColumn="0" w:lastRowLastColumn="0"/>
+            </w:pPr>
+            <w:r>
+              <w:t>Serial</w:t>
+            </w:r>
+          </w:p>
+        </w:tc>
+        <w:tc>
+          <w:tcPr>
+            <w:tcW w:w="2207" w:type="dxa"/>
+            <w:vAlign w:val="center"/>
+          </w:tcPr>
+          <w:p>
+            <w:pPr>
+              <w:jc w:val="center"/>
+              <w:cnfStyle w:val="000000000000" w:firstRow="0" w:lastRow="0" w:firstColumn="0" w:lastColumn="0" w:oddVBand="0" w:evenVBand="0" w:oddHBand="0" w:evenHBand="0" w:firstRowFirstColumn="0" w:firstRowLastColumn="0" w:lastRowFirstColumn="0" w:lastRowLastColumn="0"/>
+            </w:pPr>
+            <w:r>
+              <w:t>Llave primaria e identificador único de cada producto vendido.</w:t>
+            </w:r>
           </w:p>
         </w:tc>
       </w:tr>
@@ -3162,6 +3896,7 @@
           <w:tcPr>
             <w:cnfStyle w:val="001000000000" w:firstRow="0" w:lastRow="0" w:firstColumn="1" w:lastColumn="0" w:oddVBand="0" w:evenVBand="0" w:oddHBand="0" w:evenHBand="0" w:firstRowFirstColumn="0" w:firstRowLastColumn="0" w:lastRowFirstColumn="0" w:lastRowLastColumn="0"/>
             <w:tcW w:w="2207" w:type="dxa"/>
+            <w:vAlign w:val="center"/>
           </w:tcPr>
           <w:p>
             <w:pPr>
@@ -3185,39 +3920,55 @@
         <w:tc>
           <w:tcPr>
             <w:tcW w:w="2207" w:type="dxa"/>
-          </w:tcPr>
-          <w:p>
-            <w:pPr>
-              <w:cnfStyle w:val="000000100000" w:firstRow="0" w:lastRow="0" w:firstColumn="0" w:lastColumn="0" w:oddVBand="0" w:evenVBand="0" w:oddHBand="1" w:evenHBand="0" w:firstRowFirstColumn="0" w:firstRowLastColumn="0" w:lastRowFirstColumn="0" w:lastRowLastColumn="0"/>
-            </w:pPr>
-          </w:p>
-        </w:tc>
-        <w:tc>
-          <w:tcPr>
-            <w:tcW w:w="2207" w:type="dxa"/>
-          </w:tcPr>
-          <w:p>
-            <w:pPr>
-              <w:cnfStyle w:val="000000100000" w:firstRow="0" w:lastRow="0" w:firstColumn="0" w:lastColumn="0" w:oddVBand="0" w:evenVBand="0" w:oddHBand="1" w:evenHBand="0" w:firstRowFirstColumn="0" w:firstRowLastColumn="0" w:lastRowFirstColumn="0" w:lastRowLastColumn="0"/>
-            </w:pPr>
-          </w:p>
-        </w:tc>
-        <w:tc>
-          <w:tcPr>
-            <w:tcW w:w="2207" w:type="dxa"/>
-          </w:tcPr>
-          <w:p>
-            <w:pPr>
-              <w:cnfStyle w:val="000000100000" w:firstRow="0" w:lastRow="0" w:firstColumn="0" w:lastColumn="0" w:oddVBand="0" w:evenVBand="0" w:oddHBand="1" w:evenHBand="0" w:firstRowFirstColumn="0" w:firstRowLastColumn="0" w:lastRowFirstColumn="0" w:lastRowLastColumn="0"/>
-            </w:pPr>
-          </w:p>
-        </w:tc>
-      </w:tr>
-      <w:tr>
-        <w:tc>
-          <w:tcPr>
-            <w:cnfStyle w:val="001000000000" w:firstRow="0" w:lastRow="0" w:firstColumn="1" w:lastColumn="0" w:oddVBand="0" w:evenVBand="0" w:oddHBand="0" w:evenHBand="0" w:firstRowFirstColumn="0" w:firstRowLastColumn="0" w:lastRowFirstColumn="0" w:lastRowLastColumn="0"/>
-            <w:tcW w:w="2207" w:type="dxa"/>
+            <w:vAlign w:val="center"/>
+          </w:tcPr>
+          <w:p>
+            <w:pPr>
+              <w:jc w:val="center"/>
+              <w:cnfStyle w:val="000000100000" w:firstRow="0" w:lastRow="0" w:firstColumn="0" w:lastColumn="0" w:oddVBand="0" w:evenVBand="0" w:oddHBand="1" w:evenHBand="0" w:firstRowFirstColumn="0" w:firstRowLastColumn="0" w:lastRowFirstColumn="0" w:lastRowLastColumn="0"/>
+            </w:pPr>
+            <w:r>
+              <w:t>&lt;No especificado&gt;</w:t>
+            </w:r>
+          </w:p>
+        </w:tc>
+        <w:tc>
+          <w:tcPr>
+            <w:tcW w:w="2207" w:type="dxa"/>
+            <w:vAlign w:val="center"/>
+          </w:tcPr>
+          <w:p>
+            <w:pPr>
+              <w:jc w:val="center"/>
+              <w:cnfStyle w:val="000000100000" w:firstRow="0" w:lastRow="0" w:firstColumn="0" w:lastColumn="0" w:oddVBand="0" w:evenVBand="0" w:oddHBand="1" w:evenHBand="0" w:firstRowFirstColumn="0" w:firstRowLastColumn="0" w:lastRowFirstColumn="0" w:lastRowLastColumn="0"/>
+            </w:pPr>
+            <w:r>
+              <w:t>Serial</w:t>
+            </w:r>
+          </w:p>
+        </w:tc>
+        <w:tc>
+          <w:tcPr>
+            <w:tcW w:w="2207" w:type="dxa"/>
+            <w:vAlign w:val="center"/>
+          </w:tcPr>
+          <w:p>
+            <w:pPr>
+              <w:jc w:val="center"/>
+              <w:cnfStyle w:val="000000100000" w:firstRow="0" w:lastRow="0" w:firstColumn="0" w:lastColumn="0" w:oddVBand="0" w:evenVBand="0" w:oddHBand="1" w:evenHBand="0" w:firstRowFirstColumn="0" w:firstRowLastColumn="0" w:lastRowFirstColumn="0" w:lastRowLastColumn="0"/>
+            </w:pPr>
+            <w:r>
+              <w:t>Llave foránea que relaciona la venta de un producto con el producto.</w:t>
+            </w:r>
+          </w:p>
+        </w:tc>
+      </w:tr>
+      <w:tr>
+        <w:tc>
+          <w:tcPr>
+            <w:cnfStyle w:val="001000000000" w:firstRow="0" w:lastRow="0" w:firstColumn="1" w:lastColumn="0" w:oddVBand="0" w:evenVBand="0" w:oddHBand="0" w:evenHBand="0" w:firstRowFirstColumn="0" w:firstRowLastColumn="0" w:lastRowFirstColumn="0" w:lastRowLastColumn="0"/>
+            <w:tcW w:w="2207" w:type="dxa"/>
+            <w:vAlign w:val="center"/>
           </w:tcPr>
           <w:p>
             <w:pPr>
@@ -3241,37 +3992,57 @@
         <w:tc>
           <w:tcPr>
             <w:tcW w:w="2207" w:type="dxa"/>
-          </w:tcPr>
-          <w:p>
-            <w:pPr>
-              <w:cnfStyle w:val="000000000000" w:firstRow="0" w:lastRow="0" w:firstColumn="0" w:lastColumn="0" w:oddVBand="0" w:evenVBand="0" w:oddHBand="0" w:evenHBand="0" w:firstRowFirstColumn="0" w:firstRowLastColumn="0" w:lastRowFirstColumn="0" w:lastRowLastColumn="0"/>
-            </w:pPr>
-          </w:p>
-        </w:tc>
-        <w:tc>
-          <w:tcPr>
-            <w:tcW w:w="2207" w:type="dxa"/>
-          </w:tcPr>
-          <w:p>
-            <w:pPr>
-              <w:cnfStyle w:val="000000000000" w:firstRow="0" w:lastRow="0" w:firstColumn="0" w:lastColumn="0" w:oddVBand="0" w:evenVBand="0" w:oddHBand="0" w:evenHBand="0" w:firstRowFirstColumn="0" w:firstRowLastColumn="0" w:lastRowFirstColumn="0" w:lastRowLastColumn="0"/>
-            </w:pPr>
-          </w:p>
-        </w:tc>
-        <w:tc>
-          <w:tcPr>
-            <w:tcW w:w="2207" w:type="dxa"/>
-          </w:tcPr>
-          <w:p>
-            <w:pPr>
-              <w:cnfStyle w:val="000000000000" w:firstRow="0" w:lastRow="0" w:firstColumn="0" w:lastColumn="0" w:oddVBand="0" w:evenVBand="0" w:oddHBand="0" w:evenHBand="0" w:firstRowFirstColumn="0" w:firstRowLastColumn="0" w:lastRowFirstColumn="0" w:lastRowLastColumn="0"/>
-            </w:pPr>
+            <w:vAlign w:val="center"/>
+          </w:tcPr>
+          <w:p>
+            <w:pPr>
+              <w:jc w:val="center"/>
+              <w:cnfStyle w:val="000000000000" w:firstRow="0" w:lastRow="0" w:firstColumn="0" w:lastColumn="0" w:oddVBand="0" w:evenVBand="0" w:oddHBand="0" w:evenHBand="0" w:firstRowFirstColumn="0" w:firstRowLastColumn="0" w:lastRowFirstColumn="0" w:lastRowLastColumn="0"/>
+            </w:pPr>
+            <w:r>
+              <w:t>&lt;No especificado&gt;</w:t>
+            </w:r>
+          </w:p>
+        </w:tc>
+        <w:tc>
+          <w:tcPr>
+            <w:tcW w:w="2207" w:type="dxa"/>
+            <w:vAlign w:val="center"/>
+          </w:tcPr>
+          <w:p>
+            <w:pPr>
+              <w:jc w:val="center"/>
+              <w:cnfStyle w:val="000000000000" w:firstRow="0" w:lastRow="0" w:firstColumn="0" w:lastColumn="0" w:oddVBand="0" w:evenVBand="0" w:oddHBand="0" w:evenHBand="0" w:firstRowFirstColumn="0" w:firstRowLastColumn="0" w:lastRowFirstColumn="0" w:lastRowLastColumn="0"/>
+            </w:pPr>
+            <w:r>
+              <w:t>Serial</w:t>
+            </w:r>
+          </w:p>
+        </w:tc>
+        <w:tc>
+          <w:tcPr>
+            <w:tcW w:w="2207" w:type="dxa"/>
+            <w:vAlign w:val="center"/>
+          </w:tcPr>
+          <w:p>
+            <w:pPr>
+              <w:jc w:val="center"/>
+              <w:cnfStyle w:val="000000000000" w:firstRow="0" w:lastRow="0" w:firstColumn="0" w:lastColumn="0" w:oddVBand="0" w:evenVBand="0" w:oddHBand="0" w:evenHBand="0" w:firstRowFirstColumn="0" w:firstRowLastColumn="0" w:lastRowFirstColumn="0" w:lastRowLastColumn="0"/>
+            </w:pPr>
+            <w:r>
+              <w:t>Llave foránea que relaciona la venta de un producto con el detalle de una venta.</w:t>
+            </w:r>
           </w:p>
         </w:tc>
       </w:tr>
     </w:tbl>
-    <w:p/>
+    <w:p>
+      <w:pPr>
+        <w:jc w:val="center"/>
+      </w:pPr>
+    </w:p>
     <w:sectPr>
+      <w:headerReference w:type="default" r:id="rId6"/>
       <w:pgSz w:w="12240" w:h="15840"/>
       <w:pgMar w:top="1417" w:right="1701" w:bottom="1417" w:left="1701" w:header="708" w:footer="708" w:gutter="0"/>
       <w:cols w:space="708"/>
@@ -3279,6 +4050,99 @@
     </w:sectPr>
   </w:body>
 </w:document>
+</file>
+
+<file path=word/endnotes.xml><?xml version="1.0" encoding="utf-8"?>
+<w:endnotes xmlns:wpc="http://schemas.microsoft.com/office/word/2010/wordprocessingCanvas" xmlns:cx="http://schemas.microsoft.com/office/drawing/2014/chartex" xmlns:cx1="http://schemas.microsoft.com/office/drawing/2015/9/8/chartex" xmlns:cx2="http://schemas.microsoft.com/office/drawing/2015/10/21/chartex" xmlns:cx3="http://schemas.microsoft.com/office/drawing/2016/5/9/chartex" xmlns:cx4="http://schemas.microsoft.com/office/drawing/2016/5/10/chartex" xmlns:cx5="http://schemas.microsoft.com/office/drawing/2016/5/11/chartex" xmlns:cx6="http://schemas.microsoft.com/office/drawing/2016/5/12/chartex" xmlns:cx7="http://schemas.microsoft.com/office/drawing/2016/5/13/chartex" xmlns:cx8="http://schemas.microsoft.com/office/drawing/2016/5/14/chartex" xmlns:mc="http://schemas.openxmlformats.org/markup-compatibility/2006" xmlns:aink="http://schemas.microsoft.com/office/drawing/2016/ink" xmlns:am3d="http://schemas.microsoft.com/office/drawing/2017/model3d" xmlns:o="urn:schemas-microsoft-com:office:office" xmlns:oel="http://schemas.microsoft.com/office/2019/extlst" xmlns:r="http://schemas.openxmlformats.org/officeDocument/2006/relationships" xmlns:m="http://schemas.openxmlformats.org/officeDocument/2006/math" xmlns:v="urn:schemas-microsoft-com:vml" xmlns:wp14="http://schemas.microsoft.com/office/word/2010/wordprocessingDrawing" xmlns:wp="http://schemas.openxmlformats.org/drawingml/2006/wordprocessingDrawing" xmlns:w10="urn:schemas-microsoft-com:office:word" xmlns:w="http://schemas.openxmlformats.org/wordprocessingml/2006/main" xmlns:w14="http://schemas.microsoft.com/office/word/2010/wordml" xmlns:w15="http://schemas.microsoft.com/office/word/2012/wordml" xmlns:w16cex="http://schemas.microsoft.com/office/word/2018/wordml/cex" xmlns:w16cid="http://schemas.microsoft.com/office/word/2016/wordml/cid" xmlns:w16="http://schemas.microsoft.com/office/word/2018/wordml" xmlns:w16sdtdh="http://schemas.microsoft.com/office/word/2020/wordml/sdtdatahash" xmlns:w16se="http://schemas.microsoft.com/office/word/2015/wordml/symex" xmlns:wpg="http://schemas.microsoft.com/office/word/2010/wordprocessingGroup" xmlns:wpi="http://schemas.microsoft.com/office/word/2010/wordprocessingInk" xmlns:wne="http://schemas.microsoft.com/office/word/2006/wordml" xmlns:wps="http://schemas.microsoft.com/office/word/2010/wordprocessingShape" mc:Ignorable="w14 w15 w16se w16cid w16 w16cex w16sdtdh wp14">
+  <w:endnote w:type="separator" w:id="-1">
+    <w:p>
+      <w:pPr>
+        <w:spacing w:after="0" w:line="240" w:lineRule="auto"/>
+      </w:pPr>
+      <w:r>
+        <w:separator/>
+      </w:r>
+    </w:p>
+  </w:endnote>
+  <w:endnote w:type="continuationSeparator" w:id="0">
+    <w:p>
+      <w:pPr>
+        <w:spacing w:after="0" w:line="240" w:lineRule="auto"/>
+      </w:pPr>
+      <w:r>
+        <w:continuationSeparator/>
+      </w:r>
+    </w:p>
+  </w:endnote>
+</w:endnotes>
+</file>
+
+<file path=word/footnotes.xml><?xml version="1.0" encoding="utf-8"?>
+<w:footnotes xmlns:wpc="http://schemas.microsoft.com/office/word/2010/wordprocessingCanvas" xmlns:cx="http://schemas.microsoft.com/office/drawing/2014/chartex" xmlns:cx1="http://schemas.microsoft.com/office/drawing/2015/9/8/chartex" xmlns:cx2="http://schemas.microsoft.com/office/drawing/2015/10/21/chartex" xmlns:cx3="http://schemas.microsoft.com/office/drawing/2016/5/9/chartex" xmlns:cx4="http://schemas.microsoft.com/office/drawing/2016/5/10/chartex" xmlns:cx5="http://schemas.microsoft.com/office/drawing/2016/5/11/chartex" xmlns:cx6="http://schemas.microsoft.com/office/drawing/2016/5/12/chartex" xmlns:cx7="http://schemas.microsoft.com/office/drawing/2016/5/13/chartex" xmlns:cx8="http://schemas.microsoft.com/office/drawing/2016/5/14/chartex" xmlns:mc="http://schemas.openxmlformats.org/markup-compatibility/2006" xmlns:aink="http://schemas.microsoft.com/office/drawing/2016/ink" xmlns:am3d="http://schemas.microsoft.com/office/drawing/2017/model3d" xmlns:o="urn:schemas-microsoft-com:office:office" xmlns:oel="http://schemas.microsoft.com/office/2019/extlst" xmlns:r="http://schemas.openxmlformats.org/officeDocument/2006/relationships" xmlns:m="http://schemas.openxmlformats.org/officeDocument/2006/math" xmlns:v="urn:schemas-microsoft-com:vml" xmlns:wp14="http://schemas.microsoft.com/office/word/2010/wordprocessingDrawing" xmlns:wp="http://schemas.openxmlformats.org/drawingml/2006/wordprocessingDrawing" xmlns:w10="urn:schemas-microsoft-com:office:word" xmlns:w="http://schemas.openxmlformats.org/wordprocessingml/2006/main" xmlns:w14="http://schemas.microsoft.com/office/word/2010/wordml" xmlns:w15="http://schemas.microsoft.com/office/word/2012/wordml" xmlns:w16cex="http://schemas.microsoft.com/office/word/2018/wordml/cex" xmlns:w16cid="http://schemas.microsoft.com/office/word/2016/wordml/cid" xmlns:w16="http://schemas.microsoft.com/office/word/2018/wordml" xmlns:w16sdtdh="http://schemas.microsoft.com/office/word/2020/wordml/sdtdatahash" xmlns:w16se="http://schemas.microsoft.com/office/word/2015/wordml/symex" xmlns:wpg="http://schemas.microsoft.com/office/word/2010/wordprocessingGroup" xmlns:wpi="http://schemas.microsoft.com/office/word/2010/wordprocessingInk" xmlns:wne="http://schemas.microsoft.com/office/word/2006/wordml" xmlns:wps="http://schemas.microsoft.com/office/word/2010/wordprocessingShape" mc:Ignorable="w14 w15 w16se w16cid w16 w16cex w16sdtdh wp14">
+  <w:footnote w:type="separator" w:id="-1">
+    <w:p>
+      <w:pPr>
+        <w:spacing w:after="0" w:line="240" w:lineRule="auto"/>
+      </w:pPr>
+      <w:r>
+        <w:separator/>
+      </w:r>
+    </w:p>
+  </w:footnote>
+  <w:footnote w:type="continuationSeparator" w:id="0">
+    <w:p>
+      <w:pPr>
+        <w:spacing w:after="0" w:line="240" w:lineRule="auto"/>
+      </w:pPr>
+      <w:r>
+        <w:continuationSeparator/>
+      </w:r>
+    </w:p>
+  </w:footnote>
+</w:footnotes>
+</file>
+
+<file path=word/header1.xml><?xml version="1.0" encoding="utf-8"?>
+<w:hdr xmlns:wpc="http://schemas.microsoft.com/office/word/2010/wordprocessingCanvas" xmlns:cx="http://schemas.microsoft.com/office/drawing/2014/chartex" xmlns:cx1="http://schemas.microsoft.com/office/drawing/2015/9/8/chartex" xmlns:cx2="http://schemas.microsoft.com/office/drawing/2015/10/21/chartex" xmlns:cx3="http://schemas.microsoft.com/office/drawing/2016/5/9/chartex" xmlns:cx4="http://schemas.microsoft.com/office/drawing/2016/5/10/chartex" xmlns:cx5="http://schemas.microsoft.com/office/drawing/2016/5/11/chartex" xmlns:cx6="http://schemas.microsoft.com/office/drawing/2016/5/12/chartex" xmlns:cx7="http://schemas.microsoft.com/office/drawing/2016/5/13/chartex" xmlns:cx8="http://schemas.microsoft.com/office/drawing/2016/5/14/chartex" xmlns:mc="http://schemas.openxmlformats.org/markup-compatibility/2006" xmlns:aink="http://schemas.microsoft.com/office/drawing/2016/ink" xmlns:am3d="http://schemas.microsoft.com/office/drawing/2017/model3d" xmlns:o="urn:schemas-microsoft-com:office:office" xmlns:oel="http://schemas.microsoft.com/office/2019/extlst" xmlns:r="http://schemas.openxmlformats.org/officeDocument/2006/relationships" xmlns:m="http://schemas.openxmlformats.org/officeDocument/2006/math" xmlns:v="urn:schemas-microsoft-com:vml" xmlns:wp14="http://schemas.microsoft.com/office/word/2010/wordprocessingDrawing" xmlns:wp="http://schemas.openxmlformats.org/drawingml/2006/wordprocessingDrawing" xmlns:w10="urn:schemas-microsoft-com:office:word" xmlns:w="http://schemas.openxmlformats.org/wordprocessingml/2006/main" xmlns:w14="http://schemas.microsoft.com/office/word/2010/wordml" xmlns:w15="http://schemas.microsoft.com/office/word/2012/wordml" xmlns:w16cex="http://schemas.microsoft.com/office/word/2018/wordml/cex" xmlns:w16cid="http://schemas.microsoft.com/office/word/2016/wordml/cid" xmlns:w16="http://schemas.microsoft.com/office/word/2018/wordml" xmlns:w16sdtdh="http://schemas.microsoft.com/office/word/2020/wordml/sdtdatahash" xmlns:w16se="http://schemas.microsoft.com/office/word/2015/wordml/symex" xmlns:wpg="http://schemas.microsoft.com/office/word/2010/wordprocessingGroup" xmlns:wpi="http://schemas.microsoft.com/office/word/2010/wordprocessingInk" xmlns:wne="http://schemas.microsoft.com/office/word/2006/wordml" xmlns:wps="http://schemas.microsoft.com/office/word/2010/wordprocessingShape" mc:Ignorable="w14 w15 w16se w16cid w16 w16cex w16sdtdh wp14">
+  <w:p>
+    <w:pPr>
+      <w:pStyle w:val="Encabezado"/>
+      <w:jc w:val="center"/>
+      <w:rPr>
+        <w:rFonts w:cstheme="minorHAnsi"/>
+        <w:sz w:val="24"/>
+        <w:szCs w:val="24"/>
+      </w:rPr>
+    </w:pPr>
+    <w:r>
+      <w:rPr>
+        <w:rFonts w:cstheme="minorHAnsi"/>
+        <w:sz w:val="24"/>
+        <w:szCs w:val="24"/>
+      </w:rPr>
+      <w:t>Diccionario de datos</w:t>
+    </w:r>
+  </w:p>
+  <w:p>
+    <w:pPr>
+      <w:pStyle w:val="Encabezado"/>
+      <w:jc w:val="center"/>
+      <w:rPr>
+        <w:rFonts w:cstheme="minorHAnsi"/>
+        <w:sz w:val="24"/>
+        <w:szCs w:val="24"/>
+      </w:rPr>
+    </w:pPr>
+    <w:r>
+      <w:rPr>
+        <w:rFonts w:cstheme="minorHAnsi"/>
+        <w:sz w:val="24"/>
+        <w:szCs w:val="24"/>
+      </w:rPr>
+      <w:t>Grupo 5</w:t>
+    </w:r>
+  </w:p>
+</w:hdr>
 </file>
 
 <file path=word/styles.xml><?xml version="1.0" encoding="utf-8"?>
@@ -3940,6 +4804,50 @@
       </w:tcPr>
     </w:tblStylePr>
   </w:style>
+  <w:style w:type="paragraph" w:styleId="Encabezado">
+    <w:name w:val="header"/>
+    <w:basedOn w:val="Normal"/>
+    <w:link w:val="EncabezadoCar"/>
+    <w:uiPriority w:val="99"/>
+    <w:unhideWhenUsed/>
+    <w:rsid w:val="0021785C"/>
+    <w:pPr>
+      <w:tabs>
+        <w:tab w:val="center" w:pos="4419"/>
+        <w:tab w:val="right" w:pos="8838"/>
+      </w:tabs>
+      <w:spacing w:after="0" w:line="240" w:lineRule="auto"/>
+    </w:pPr>
+  </w:style>
+  <w:style w:type="character" w:customStyle="1" w:styleId="EncabezadoCar">
+    <w:name w:val="Encabezado Car"/>
+    <w:basedOn w:val="Fuentedeprrafopredeter"/>
+    <w:link w:val="Encabezado"/>
+    <w:uiPriority w:val="99"/>
+    <w:rsid w:val="0021785C"/>
+  </w:style>
+  <w:style w:type="paragraph" w:styleId="Piedepgina">
+    <w:name w:val="footer"/>
+    <w:basedOn w:val="Normal"/>
+    <w:link w:val="PiedepginaCar"/>
+    <w:uiPriority w:val="99"/>
+    <w:unhideWhenUsed/>
+    <w:rsid w:val="0021785C"/>
+    <w:pPr>
+      <w:tabs>
+        <w:tab w:val="center" w:pos="4419"/>
+        <w:tab w:val="right" w:pos="8838"/>
+      </w:tabs>
+      <w:spacing w:after="0" w:line="240" w:lineRule="auto"/>
+    </w:pPr>
+  </w:style>
+  <w:style w:type="character" w:customStyle="1" w:styleId="PiedepginaCar">
+    <w:name w:val="Pie de página Car"/>
+    <w:basedOn w:val="Fuentedeprrafopredeter"/>
+    <w:link w:val="Piedepgina"/>
+    <w:uiPriority w:val="99"/>
+    <w:rsid w:val="0021785C"/>
+  </w:style>
 </w:styles>
 </file>
 

</xml_diff>